<commit_message>
Some changes to plots
</commit_message>
<xml_diff>
--- a/Outputs/table_depvar.docx
+++ b/Outputs/table_depvar.docx
@@ -18,7 +18,7 @@
       </w:tblPr>
       <w:tblGrid>
         <w:gridCol w:w="3199"/>
-        <w:gridCol w:w="1401"/>
+        <w:gridCol w:w="1463"/>
         <w:gridCol w:w="2062"/>
         <w:gridCol w:w="2001"/>
         <w:gridCol w:w="2612"/>
@@ -833,7 +833,7 @@
                 <w:szCs w:val="22"/>
                 <w:color w:val="000000"/>
               </w:rPr>
-              <w:t xml:space="preserve">19 / 100%</w:t>
+              <w:t xml:space="preserve">19 / 31.7%</w:t>
             </w:r>
           </w:p>
         </w:tc>
@@ -877,7 +877,7 @@
                 <w:szCs w:val="22"/>
                 <w:color w:val="000000"/>
               </w:rPr>
-              <w:t xml:space="preserve">5 / 100%</w:t>
+              <w:t xml:space="preserve">5 / 8.3%</w:t>
             </w:r>
           </w:p>
         </w:tc>
@@ -921,7 +921,7 @@
                 <w:szCs w:val="22"/>
                 <w:color w:val="000000"/>
               </w:rPr>
-              <w:t xml:space="preserve">0 / NaN%</w:t>
+              <w:t xml:space="preserve">0 / 0%</w:t>
             </w:r>
           </w:p>
         </w:tc>
@@ -965,7 +965,7 @@
                 <w:szCs w:val="22"/>
                 <w:color w:val="000000"/>
               </w:rPr>
-              <w:t xml:space="preserve">4 / 100%</w:t>
+              <w:t xml:space="preserve">4 / 6.7%</w:t>
             </w:r>
           </w:p>
         </w:tc>
@@ -1009,7 +1009,7 @@
                 <w:szCs w:val="22"/>
                 <w:color w:val="000000"/>
               </w:rPr>
-              <w:t xml:space="preserve">0 / NaN%</w:t>
+              <w:t xml:space="preserve">0 / 0%</w:t>
             </w:r>
           </w:p>
         </w:tc>
@@ -1053,7 +1053,7 @@
                 <w:szCs w:val="22"/>
                 <w:color w:val="000000"/>
               </w:rPr>
-              <w:t xml:space="preserve">2 / 100%</w:t>
+              <w:t xml:space="preserve">2 / 3.3%</w:t>
             </w:r>
           </w:p>
         </w:tc>
@@ -1097,7 +1097,7 @@
                 <w:szCs w:val="22"/>
                 <w:color w:val="000000"/>
               </w:rPr>
-              <w:t xml:space="preserve">0 / NaN%</w:t>
+              <w:t xml:space="preserve">0 / 0%</w:t>
             </w:r>
           </w:p>
         </w:tc>
@@ -1191,271 +1191,271 @@
                 <w:szCs w:val="22"/>
                 <w:color w:val="000000"/>
               </w:rPr>
-              <w:t xml:space="preserve">44 / 100%</w:t>
-            </w:r>
-          </w:p>
-        </w:tc>
-        <w:tc>
-          <w:tcPr>
-            <w:tcBorders>
-              <w:bottom w:val="none" w:sz="0" w:space="0" w:color="000000"/>
-              <w:top w:val="none" w:sz="0" w:space="0" w:color="000000"/>
-              <w:left w:val="none" w:sz="0" w:space="0" w:color="000000"/>
-              <w:right w:val="none" w:sz="0" w:space="0" w:color="000000"/>
-            </w:tcBorders>
-            <w:shd w:val="clear" w:color="auto" w:fill="FFFFFF"/>
-            <w:tcMar>
-              <w:top w:w="0" w:type="dxa"/>
-              <w:bottom w:w="0" w:type="dxa"/>
-              <w:left w:w="0" w:type="dxa"/>
-              <w:right w:w="0" w:type="dxa"/>
-            </w:tcMar>
-            <w:vAlign w:val="center"/>
-          </w:tcPr>
-          <w:p>
-            <w:pPr>
-              <w:pStyle w:val="Normal"/>
-              <w:jc w:val="left"/>
-              <w:pBdr>
-                <w:bottom w:val="none" w:sz="0" w:space="0" w:color="000000"/>
-                <w:top w:val="none" w:sz="0" w:space="0" w:color="000000"/>
-                <w:left w:val="none" w:sz="0" w:space="0" w:color="000000"/>
-                <w:right w:val="none" w:sz="0" w:space="0" w:color="000000"/>
-              </w:pBdr>
-              <w:spacing w:after="100" w:before="100" w:line="240"/>
-              <w:ind w:left="100" w:right="100" w:firstLine="0" w:firstLineChars="0"/>
-            </w:pPr>
-            <w:r>
-              <w:rPr>
-                <w:rFonts w:ascii="Arial" w:hAnsi="Arial" w:eastAsia="Arial" w:cs="Arial"/>
-                <w:i w:val="false"/>
-                <w:b w:val="false"/>
-                <w:u w:val="none"/>
-                <w:sz w:val="22"/>
-                <w:szCs w:val="22"/>
-                <w:color w:val="000000"/>
-              </w:rPr>
-              <w:t xml:space="preserve">8 / 100%</w:t>
-            </w:r>
-          </w:p>
-        </w:tc>
-        <w:tc>
-          <w:tcPr>
-            <w:tcBorders>
-              <w:bottom w:val="none" w:sz="0" w:space="0" w:color="000000"/>
-              <w:top w:val="none" w:sz="0" w:space="0" w:color="000000"/>
-              <w:left w:val="none" w:sz="0" w:space="0" w:color="000000"/>
-              <w:right w:val="none" w:sz="0" w:space="0" w:color="000000"/>
-            </w:tcBorders>
-            <w:shd w:val="clear" w:color="auto" w:fill="FFFFFF"/>
-            <w:tcMar>
-              <w:top w:w="0" w:type="dxa"/>
-              <w:bottom w:w="0" w:type="dxa"/>
-              <w:left w:w="0" w:type="dxa"/>
-              <w:right w:w="0" w:type="dxa"/>
-            </w:tcMar>
-            <w:vAlign w:val="center"/>
-          </w:tcPr>
-          <w:p>
-            <w:pPr>
-              <w:pStyle w:val="Normal"/>
-              <w:jc w:val="left"/>
-              <w:pBdr>
-                <w:bottom w:val="none" w:sz="0" w:space="0" w:color="000000"/>
-                <w:top w:val="none" w:sz="0" w:space="0" w:color="000000"/>
-                <w:left w:val="none" w:sz="0" w:space="0" w:color="000000"/>
-                <w:right w:val="none" w:sz="0" w:space="0" w:color="000000"/>
-              </w:pBdr>
-              <w:spacing w:after="100" w:before="100" w:line="240"/>
-              <w:ind w:left="100" w:right="100" w:firstLine="0" w:firstLineChars="0"/>
-            </w:pPr>
-            <w:r>
-              <w:rPr>
-                <w:rFonts w:ascii="Arial" w:hAnsi="Arial" w:eastAsia="Arial" w:cs="Arial"/>
-                <w:i w:val="false"/>
-                <w:b w:val="false"/>
-                <w:u w:val="none"/>
-                <w:sz w:val="22"/>
-                <w:szCs w:val="22"/>
-                <w:color w:val="000000"/>
-              </w:rPr>
-              <w:t xml:space="preserve">0 / NaN%</w:t>
-            </w:r>
-          </w:p>
-        </w:tc>
-        <w:tc>
-          <w:tcPr>
-            <w:tcBorders>
-              <w:bottom w:val="none" w:sz="0" w:space="0" w:color="000000"/>
-              <w:top w:val="none" w:sz="0" w:space="0" w:color="000000"/>
-              <w:left w:val="none" w:sz="0" w:space="0" w:color="000000"/>
-              <w:right w:val="none" w:sz="0" w:space="0" w:color="000000"/>
-            </w:tcBorders>
-            <w:shd w:val="clear" w:color="auto" w:fill="FFFFFF"/>
-            <w:tcMar>
-              <w:top w:w="0" w:type="dxa"/>
-              <w:bottom w:w="0" w:type="dxa"/>
-              <w:left w:w="0" w:type="dxa"/>
-              <w:right w:w="0" w:type="dxa"/>
-            </w:tcMar>
-            <w:vAlign w:val="center"/>
-          </w:tcPr>
-          <w:p>
-            <w:pPr>
-              <w:pStyle w:val="Normal"/>
-              <w:jc w:val="left"/>
-              <w:pBdr>
-                <w:bottom w:val="none" w:sz="0" w:space="0" w:color="000000"/>
-                <w:top w:val="none" w:sz="0" w:space="0" w:color="000000"/>
-                <w:left w:val="none" w:sz="0" w:space="0" w:color="000000"/>
-                <w:right w:val="none" w:sz="0" w:space="0" w:color="000000"/>
-              </w:pBdr>
-              <w:spacing w:after="100" w:before="100" w:line="240"/>
-              <w:ind w:left="100" w:right="100" w:firstLine="0" w:firstLineChars="0"/>
-            </w:pPr>
-            <w:r>
-              <w:rPr>
-                <w:rFonts w:ascii="Arial" w:hAnsi="Arial" w:eastAsia="Arial" w:cs="Arial"/>
-                <w:i w:val="false"/>
-                <w:b w:val="false"/>
-                <w:u w:val="none"/>
-                <w:sz w:val="22"/>
-                <w:szCs w:val="22"/>
-                <w:color w:val="000000"/>
-              </w:rPr>
-              <w:t xml:space="preserve">4 / 100%</w:t>
-            </w:r>
-          </w:p>
-        </w:tc>
-        <w:tc>
-          <w:tcPr>
-            <w:tcBorders>
-              <w:bottom w:val="none" w:sz="0" w:space="0" w:color="000000"/>
-              <w:top w:val="none" w:sz="0" w:space="0" w:color="000000"/>
-              <w:left w:val="none" w:sz="0" w:space="0" w:color="000000"/>
-              <w:right w:val="none" w:sz="0" w:space="0" w:color="000000"/>
-            </w:tcBorders>
-            <w:shd w:val="clear" w:color="auto" w:fill="FFFFFF"/>
-            <w:tcMar>
-              <w:top w:w="0" w:type="dxa"/>
-              <w:bottom w:w="0" w:type="dxa"/>
-              <w:left w:w="0" w:type="dxa"/>
-              <w:right w:w="0" w:type="dxa"/>
-            </w:tcMar>
-            <w:vAlign w:val="center"/>
-          </w:tcPr>
-          <w:p>
-            <w:pPr>
-              <w:pStyle w:val="Normal"/>
-              <w:jc w:val="left"/>
-              <w:pBdr>
-                <w:bottom w:val="none" w:sz="0" w:space="0" w:color="000000"/>
-                <w:top w:val="none" w:sz="0" w:space="0" w:color="000000"/>
-                <w:left w:val="none" w:sz="0" w:space="0" w:color="000000"/>
-                <w:right w:val="none" w:sz="0" w:space="0" w:color="000000"/>
-              </w:pBdr>
-              <w:spacing w:after="100" w:before="100" w:line="240"/>
-              <w:ind w:left="100" w:right="100" w:firstLine="0" w:firstLineChars="0"/>
-            </w:pPr>
-            <w:r>
-              <w:rPr>
-                <w:rFonts w:ascii="Arial" w:hAnsi="Arial" w:eastAsia="Arial" w:cs="Arial"/>
-                <w:i w:val="false"/>
-                <w:b w:val="false"/>
-                <w:u w:val="none"/>
-                <w:sz w:val="22"/>
-                <w:szCs w:val="22"/>
-                <w:color w:val="000000"/>
-              </w:rPr>
-              <w:t xml:space="preserve">0 / NaN%</w:t>
-            </w:r>
-          </w:p>
-        </w:tc>
-        <w:tc>
-          <w:tcPr>
-            <w:tcBorders>
-              <w:bottom w:val="none" w:sz="0" w:space="0" w:color="000000"/>
-              <w:top w:val="none" w:sz="0" w:space="0" w:color="000000"/>
-              <w:left w:val="none" w:sz="0" w:space="0" w:color="000000"/>
-              <w:right w:val="none" w:sz="0" w:space="0" w:color="000000"/>
-            </w:tcBorders>
-            <w:shd w:val="clear" w:color="auto" w:fill="FFFFFF"/>
-            <w:tcMar>
-              <w:top w:w="0" w:type="dxa"/>
-              <w:bottom w:w="0" w:type="dxa"/>
-              <w:left w:w="0" w:type="dxa"/>
-              <w:right w:w="0" w:type="dxa"/>
-            </w:tcMar>
-            <w:vAlign w:val="center"/>
-          </w:tcPr>
-          <w:p>
-            <w:pPr>
-              <w:pStyle w:val="Normal"/>
-              <w:jc w:val="left"/>
-              <w:pBdr>
-                <w:bottom w:val="none" w:sz="0" w:space="0" w:color="000000"/>
-                <w:top w:val="none" w:sz="0" w:space="0" w:color="000000"/>
-                <w:left w:val="none" w:sz="0" w:space="0" w:color="000000"/>
-                <w:right w:val="none" w:sz="0" w:space="0" w:color="000000"/>
-              </w:pBdr>
-              <w:spacing w:after="100" w:before="100" w:line="240"/>
-              <w:ind w:left="100" w:right="100" w:firstLine="0" w:firstLineChars="0"/>
-            </w:pPr>
-            <w:r>
-              <w:rPr>
-                <w:rFonts w:ascii="Arial" w:hAnsi="Arial" w:eastAsia="Arial" w:cs="Arial"/>
-                <w:i w:val="false"/>
-                <w:b w:val="false"/>
-                <w:u w:val="none"/>
-                <w:sz w:val="22"/>
-                <w:szCs w:val="22"/>
-                <w:color w:val="000000"/>
-              </w:rPr>
-              <w:t xml:space="preserve">1 / 100%</w:t>
-            </w:r>
-          </w:p>
-        </w:tc>
-        <w:tc>
-          <w:tcPr>
-            <w:tcBorders>
-              <w:bottom w:val="none" w:sz="0" w:space="0" w:color="000000"/>
-              <w:top w:val="none" w:sz="0" w:space="0" w:color="000000"/>
-              <w:left w:val="none" w:sz="0" w:space="0" w:color="000000"/>
-              <w:right w:val="none" w:sz="0" w:space="0" w:color="000000"/>
-            </w:tcBorders>
-            <w:shd w:val="clear" w:color="auto" w:fill="FFFFFF"/>
-            <w:tcMar>
-              <w:top w:w="0" w:type="dxa"/>
-              <w:bottom w:w="0" w:type="dxa"/>
-              <w:left w:w="0" w:type="dxa"/>
-              <w:right w:w="0" w:type="dxa"/>
-            </w:tcMar>
-            <w:vAlign w:val="center"/>
-          </w:tcPr>
-          <w:p>
-            <w:pPr>
-              <w:pStyle w:val="Normal"/>
-              <w:jc w:val="left"/>
-              <w:pBdr>
-                <w:bottom w:val="none" w:sz="0" w:space="0" w:color="000000"/>
-                <w:top w:val="none" w:sz="0" w:space="0" w:color="000000"/>
-                <w:left w:val="none" w:sz="0" w:space="0" w:color="000000"/>
-                <w:right w:val="none" w:sz="0" w:space="0" w:color="000000"/>
-              </w:pBdr>
-              <w:spacing w:after="100" w:before="100" w:line="240"/>
-              <w:ind w:left="100" w:right="100" w:firstLine="0" w:firstLineChars="0"/>
-            </w:pPr>
-            <w:r>
-              <w:rPr>
-                <w:rFonts w:ascii="Arial" w:hAnsi="Arial" w:eastAsia="Arial" w:cs="Arial"/>
-                <w:i w:val="false"/>
-                <w:b w:val="false"/>
-                <w:u w:val="none"/>
-                <w:sz w:val="22"/>
-                <w:szCs w:val="22"/>
-                <w:color w:val="000000"/>
-              </w:rPr>
-              <w:t xml:space="preserve">1 / 100%</w:t>
+              <w:t xml:space="preserve">44 / 73.3%</w:t>
+            </w:r>
+          </w:p>
+        </w:tc>
+        <w:tc>
+          <w:tcPr>
+            <w:tcBorders>
+              <w:bottom w:val="none" w:sz="0" w:space="0" w:color="000000"/>
+              <w:top w:val="none" w:sz="0" w:space="0" w:color="000000"/>
+              <w:left w:val="none" w:sz="0" w:space="0" w:color="000000"/>
+              <w:right w:val="none" w:sz="0" w:space="0" w:color="000000"/>
+            </w:tcBorders>
+            <w:shd w:val="clear" w:color="auto" w:fill="FFFFFF"/>
+            <w:tcMar>
+              <w:top w:w="0" w:type="dxa"/>
+              <w:bottom w:w="0" w:type="dxa"/>
+              <w:left w:w="0" w:type="dxa"/>
+              <w:right w:w="0" w:type="dxa"/>
+            </w:tcMar>
+            <w:vAlign w:val="center"/>
+          </w:tcPr>
+          <w:p>
+            <w:pPr>
+              <w:pStyle w:val="Normal"/>
+              <w:jc w:val="left"/>
+              <w:pBdr>
+                <w:bottom w:val="none" w:sz="0" w:space="0" w:color="000000"/>
+                <w:top w:val="none" w:sz="0" w:space="0" w:color="000000"/>
+                <w:left w:val="none" w:sz="0" w:space="0" w:color="000000"/>
+                <w:right w:val="none" w:sz="0" w:space="0" w:color="000000"/>
+              </w:pBdr>
+              <w:spacing w:after="100" w:before="100" w:line="240"/>
+              <w:ind w:left="100" w:right="100" w:firstLine="0" w:firstLineChars="0"/>
+            </w:pPr>
+            <w:r>
+              <w:rPr>
+                <w:rFonts w:ascii="Arial" w:hAnsi="Arial" w:eastAsia="Arial" w:cs="Arial"/>
+                <w:i w:val="false"/>
+                <w:b w:val="false"/>
+                <w:u w:val="none"/>
+                <w:sz w:val="22"/>
+                <w:szCs w:val="22"/>
+                <w:color w:val="000000"/>
+              </w:rPr>
+              <w:t xml:space="preserve">8 / 13.3%</w:t>
+            </w:r>
+          </w:p>
+        </w:tc>
+        <w:tc>
+          <w:tcPr>
+            <w:tcBorders>
+              <w:bottom w:val="none" w:sz="0" w:space="0" w:color="000000"/>
+              <w:top w:val="none" w:sz="0" w:space="0" w:color="000000"/>
+              <w:left w:val="none" w:sz="0" w:space="0" w:color="000000"/>
+              <w:right w:val="none" w:sz="0" w:space="0" w:color="000000"/>
+            </w:tcBorders>
+            <w:shd w:val="clear" w:color="auto" w:fill="FFFFFF"/>
+            <w:tcMar>
+              <w:top w:w="0" w:type="dxa"/>
+              <w:bottom w:w="0" w:type="dxa"/>
+              <w:left w:w="0" w:type="dxa"/>
+              <w:right w:w="0" w:type="dxa"/>
+            </w:tcMar>
+            <w:vAlign w:val="center"/>
+          </w:tcPr>
+          <w:p>
+            <w:pPr>
+              <w:pStyle w:val="Normal"/>
+              <w:jc w:val="left"/>
+              <w:pBdr>
+                <w:bottom w:val="none" w:sz="0" w:space="0" w:color="000000"/>
+                <w:top w:val="none" w:sz="0" w:space="0" w:color="000000"/>
+                <w:left w:val="none" w:sz="0" w:space="0" w:color="000000"/>
+                <w:right w:val="none" w:sz="0" w:space="0" w:color="000000"/>
+              </w:pBdr>
+              <w:spacing w:after="100" w:before="100" w:line="240"/>
+              <w:ind w:left="100" w:right="100" w:firstLine="0" w:firstLineChars="0"/>
+            </w:pPr>
+            <w:r>
+              <w:rPr>
+                <w:rFonts w:ascii="Arial" w:hAnsi="Arial" w:eastAsia="Arial" w:cs="Arial"/>
+                <w:i w:val="false"/>
+                <w:b w:val="false"/>
+                <w:u w:val="none"/>
+                <w:sz w:val="22"/>
+                <w:szCs w:val="22"/>
+                <w:color w:val="000000"/>
+              </w:rPr>
+              <w:t xml:space="preserve">0 / 0%</w:t>
+            </w:r>
+          </w:p>
+        </w:tc>
+        <w:tc>
+          <w:tcPr>
+            <w:tcBorders>
+              <w:bottom w:val="none" w:sz="0" w:space="0" w:color="000000"/>
+              <w:top w:val="none" w:sz="0" w:space="0" w:color="000000"/>
+              <w:left w:val="none" w:sz="0" w:space="0" w:color="000000"/>
+              <w:right w:val="none" w:sz="0" w:space="0" w:color="000000"/>
+            </w:tcBorders>
+            <w:shd w:val="clear" w:color="auto" w:fill="FFFFFF"/>
+            <w:tcMar>
+              <w:top w:w="0" w:type="dxa"/>
+              <w:bottom w:w="0" w:type="dxa"/>
+              <w:left w:w="0" w:type="dxa"/>
+              <w:right w:w="0" w:type="dxa"/>
+            </w:tcMar>
+            <w:vAlign w:val="center"/>
+          </w:tcPr>
+          <w:p>
+            <w:pPr>
+              <w:pStyle w:val="Normal"/>
+              <w:jc w:val="left"/>
+              <w:pBdr>
+                <w:bottom w:val="none" w:sz="0" w:space="0" w:color="000000"/>
+                <w:top w:val="none" w:sz="0" w:space="0" w:color="000000"/>
+                <w:left w:val="none" w:sz="0" w:space="0" w:color="000000"/>
+                <w:right w:val="none" w:sz="0" w:space="0" w:color="000000"/>
+              </w:pBdr>
+              <w:spacing w:after="100" w:before="100" w:line="240"/>
+              <w:ind w:left="100" w:right="100" w:firstLine="0" w:firstLineChars="0"/>
+            </w:pPr>
+            <w:r>
+              <w:rPr>
+                <w:rFonts w:ascii="Arial" w:hAnsi="Arial" w:eastAsia="Arial" w:cs="Arial"/>
+                <w:i w:val="false"/>
+                <w:b w:val="false"/>
+                <w:u w:val="none"/>
+                <w:sz w:val="22"/>
+                <w:szCs w:val="22"/>
+                <w:color w:val="000000"/>
+              </w:rPr>
+              <w:t xml:space="preserve">4 / 6.7%</w:t>
+            </w:r>
+          </w:p>
+        </w:tc>
+        <w:tc>
+          <w:tcPr>
+            <w:tcBorders>
+              <w:bottom w:val="none" w:sz="0" w:space="0" w:color="000000"/>
+              <w:top w:val="none" w:sz="0" w:space="0" w:color="000000"/>
+              <w:left w:val="none" w:sz="0" w:space="0" w:color="000000"/>
+              <w:right w:val="none" w:sz="0" w:space="0" w:color="000000"/>
+            </w:tcBorders>
+            <w:shd w:val="clear" w:color="auto" w:fill="FFFFFF"/>
+            <w:tcMar>
+              <w:top w:w="0" w:type="dxa"/>
+              <w:bottom w:w="0" w:type="dxa"/>
+              <w:left w:w="0" w:type="dxa"/>
+              <w:right w:w="0" w:type="dxa"/>
+            </w:tcMar>
+            <w:vAlign w:val="center"/>
+          </w:tcPr>
+          <w:p>
+            <w:pPr>
+              <w:pStyle w:val="Normal"/>
+              <w:jc w:val="left"/>
+              <w:pBdr>
+                <w:bottom w:val="none" w:sz="0" w:space="0" w:color="000000"/>
+                <w:top w:val="none" w:sz="0" w:space="0" w:color="000000"/>
+                <w:left w:val="none" w:sz="0" w:space="0" w:color="000000"/>
+                <w:right w:val="none" w:sz="0" w:space="0" w:color="000000"/>
+              </w:pBdr>
+              <w:spacing w:after="100" w:before="100" w:line="240"/>
+              <w:ind w:left="100" w:right="100" w:firstLine="0" w:firstLineChars="0"/>
+            </w:pPr>
+            <w:r>
+              <w:rPr>
+                <w:rFonts w:ascii="Arial" w:hAnsi="Arial" w:eastAsia="Arial" w:cs="Arial"/>
+                <w:i w:val="false"/>
+                <w:b w:val="false"/>
+                <w:u w:val="none"/>
+                <w:sz w:val="22"/>
+                <w:szCs w:val="22"/>
+                <w:color w:val="000000"/>
+              </w:rPr>
+              <w:t xml:space="preserve">0 / 0%</w:t>
+            </w:r>
+          </w:p>
+        </w:tc>
+        <w:tc>
+          <w:tcPr>
+            <w:tcBorders>
+              <w:bottom w:val="none" w:sz="0" w:space="0" w:color="000000"/>
+              <w:top w:val="none" w:sz="0" w:space="0" w:color="000000"/>
+              <w:left w:val="none" w:sz="0" w:space="0" w:color="000000"/>
+              <w:right w:val="none" w:sz="0" w:space="0" w:color="000000"/>
+            </w:tcBorders>
+            <w:shd w:val="clear" w:color="auto" w:fill="FFFFFF"/>
+            <w:tcMar>
+              <w:top w:w="0" w:type="dxa"/>
+              <w:bottom w:w="0" w:type="dxa"/>
+              <w:left w:w="0" w:type="dxa"/>
+              <w:right w:w="0" w:type="dxa"/>
+            </w:tcMar>
+            <w:vAlign w:val="center"/>
+          </w:tcPr>
+          <w:p>
+            <w:pPr>
+              <w:pStyle w:val="Normal"/>
+              <w:jc w:val="left"/>
+              <w:pBdr>
+                <w:bottom w:val="none" w:sz="0" w:space="0" w:color="000000"/>
+                <w:top w:val="none" w:sz="0" w:space="0" w:color="000000"/>
+                <w:left w:val="none" w:sz="0" w:space="0" w:color="000000"/>
+                <w:right w:val="none" w:sz="0" w:space="0" w:color="000000"/>
+              </w:pBdr>
+              <w:spacing w:after="100" w:before="100" w:line="240"/>
+              <w:ind w:left="100" w:right="100" w:firstLine="0" w:firstLineChars="0"/>
+            </w:pPr>
+            <w:r>
+              <w:rPr>
+                <w:rFonts w:ascii="Arial" w:hAnsi="Arial" w:eastAsia="Arial" w:cs="Arial"/>
+                <w:i w:val="false"/>
+                <w:b w:val="false"/>
+                <w:u w:val="none"/>
+                <w:sz w:val="22"/>
+                <w:szCs w:val="22"/>
+                <w:color w:val="000000"/>
+              </w:rPr>
+              <w:t xml:space="preserve">1 / 1.7%</w:t>
+            </w:r>
+          </w:p>
+        </w:tc>
+        <w:tc>
+          <w:tcPr>
+            <w:tcBorders>
+              <w:bottom w:val="none" w:sz="0" w:space="0" w:color="000000"/>
+              <w:top w:val="none" w:sz="0" w:space="0" w:color="000000"/>
+              <w:left w:val="none" w:sz="0" w:space="0" w:color="000000"/>
+              <w:right w:val="none" w:sz="0" w:space="0" w:color="000000"/>
+            </w:tcBorders>
+            <w:shd w:val="clear" w:color="auto" w:fill="FFFFFF"/>
+            <w:tcMar>
+              <w:top w:w="0" w:type="dxa"/>
+              <w:bottom w:w="0" w:type="dxa"/>
+              <w:left w:w="0" w:type="dxa"/>
+              <w:right w:w="0" w:type="dxa"/>
+            </w:tcMar>
+            <w:vAlign w:val="center"/>
+          </w:tcPr>
+          <w:p>
+            <w:pPr>
+              <w:pStyle w:val="Normal"/>
+              <w:jc w:val="left"/>
+              <w:pBdr>
+                <w:bottom w:val="none" w:sz="0" w:space="0" w:color="000000"/>
+                <w:top w:val="none" w:sz="0" w:space="0" w:color="000000"/>
+                <w:left w:val="none" w:sz="0" w:space="0" w:color="000000"/>
+                <w:right w:val="none" w:sz="0" w:space="0" w:color="000000"/>
+              </w:pBdr>
+              <w:spacing w:after="100" w:before="100" w:line="240"/>
+              <w:ind w:left="100" w:right="100" w:firstLine="0" w:firstLineChars="0"/>
+            </w:pPr>
+            <w:r>
+              <w:rPr>
+                <w:rFonts w:ascii="Arial" w:hAnsi="Arial" w:eastAsia="Arial" w:cs="Arial"/>
+                <w:i w:val="false"/>
+                <w:b w:val="false"/>
+                <w:u w:val="none"/>
+                <w:sz w:val="22"/>
+                <w:szCs w:val="22"/>
+                <w:color w:val="000000"/>
+              </w:rPr>
+              <w:t xml:space="preserve">1 / 1.7%</w:t>
             </w:r>
           </w:p>
         </w:tc>
@@ -1549,271 +1549,271 @@
                 <w:szCs w:val="22"/>
                 <w:color w:val="000000"/>
               </w:rPr>
-              <w:t xml:space="preserve">21 / 100%</w:t>
-            </w:r>
-          </w:p>
-        </w:tc>
-        <w:tc>
-          <w:tcPr>
-            <w:tcBorders>
-              <w:bottom w:val="none" w:sz="0" w:space="0" w:color="000000"/>
-              <w:top w:val="none" w:sz="0" w:space="0" w:color="000000"/>
-              <w:left w:val="none" w:sz="0" w:space="0" w:color="000000"/>
-              <w:right w:val="none" w:sz="0" w:space="0" w:color="000000"/>
-            </w:tcBorders>
-            <w:shd w:val="clear" w:color="auto" w:fill="FFFFFF"/>
-            <w:tcMar>
-              <w:top w:w="0" w:type="dxa"/>
-              <w:bottom w:w="0" w:type="dxa"/>
-              <w:left w:w="0" w:type="dxa"/>
-              <w:right w:w="0" w:type="dxa"/>
-            </w:tcMar>
-            <w:vAlign w:val="center"/>
-          </w:tcPr>
-          <w:p>
-            <w:pPr>
-              <w:pStyle w:val="Normal"/>
-              <w:jc w:val="left"/>
-              <w:pBdr>
-                <w:bottom w:val="none" w:sz="0" w:space="0" w:color="000000"/>
-                <w:top w:val="none" w:sz="0" w:space="0" w:color="000000"/>
-                <w:left w:val="none" w:sz="0" w:space="0" w:color="000000"/>
-                <w:right w:val="none" w:sz="0" w:space="0" w:color="000000"/>
-              </w:pBdr>
-              <w:spacing w:after="100" w:before="100" w:line="240"/>
-              <w:ind w:left="100" w:right="100" w:firstLine="0" w:firstLineChars="0"/>
-            </w:pPr>
-            <w:r>
-              <w:rPr>
-                <w:rFonts w:ascii="Arial" w:hAnsi="Arial" w:eastAsia="Arial" w:cs="Arial"/>
-                <w:i w:val="false"/>
-                <w:b w:val="false"/>
-                <w:u w:val="none"/>
-                <w:sz w:val="22"/>
-                <w:szCs w:val="22"/>
-                <w:color w:val="000000"/>
-              </w:rPr>
-              <w:t xml:space="preserve">13 / 100%</w:t>
-            </w:r>
-          </w:p>
-        </w:tc>
-        <w:tc>
-          <w:tcPr>
-            <w:tcBorders>
-              <w:bottom w:val="none" w:sz="0" w:space="0" w:color="000000"/>
-              <w:top w:val="none" w:sz="0" w:space="0" w:color="000000"/>
-              <w:left w:val="none" w:sz="0" w:space="0" w:color="000000"/>
-              <w:right w:val="none" w:sz="0" w:space="0" w:color="000000"/>
-            </w:tcBorders>
-            <w:shd w:val="clear" w:color="auto" w:fill="FFFFFF"/>
-            <w:tcMar>
-              <w:top w:w="0" w:type="dxa"/>
-              <w:bottom w:w="0" w:type="dxa"/>
-              <w:left w:w="0" w:type="dxa"/>
-              <w:right w:w="0" w:type="dxa"/>
-            </w:tcMar>
-            <w:vAlign w:val="center"/>
-          </w:tcPr>
-          <w:p>
-            <w:pPr>
-              <w:pStyle w:val="Normal"/>
-              <w:jc w:val="left"/>
-              <w:pBdr>
-                <w:bottom w:val="none" w:sz="0" w:space="0" w:color="000000"/>
-                <w:top w:val="none" w:sz="0" w:space="0" w:color="000000"/>
-                <w:left w:val="none" w:sz="0" w:space="0" w:color="000000"/>
-                <w:right w:val="none" w:sz="0" w:space="0" w:color="000000"/>
-              </w:pBdr>
-              <w:spacing w:after="100" w:before="100" w:line="240"/>
-              <w:ind w:left="100" w:right="100" w:firstLine="0" w:firstLineChars="0"/>
-            </w:pPr>
-            <w:r>
-              <w:rPr>
-                <w:rFonts w:ascii="Arial" w:hAnsi="Arial" w:eastAsia="Arial" w:cs="Arial"/>
-                <w:i w:val="false"/>
-                <w:b w:val="false"/>
-                <w:u w:val="none"/>
-                <w:sz w:val="22"/>
-                <w:szCs w:val="22"/>
-                <w:color w:val="000000"/>
-              </w:rPr>
-              <w:t xml:space="preserve">0 / NaN%</w:t>
-            </w:r>
-          </w:p>
-        </w:tc>
-        <w:tc>
-          <w:tcPr>
-            <w:tcBorders>
-              <w:bottom w:val="none" w:sz="0" w:space="0" w:color="000000"/>
-              <w:top w:val="none" w:sz="0" w:space="0" w:color="000000"/>
-              <w:left w:val="none" w:sz="0" w:space="0" w:color="000000"/>
-              <w:right w:val="none" w:sz="0" w:space="0" w:color="000000"/>
-            </w:tcBorders>
-            <w:shd w:val="clear" w:color="auto" w:fill="FFFFFF"/>
-            <w:tcMar>
-              <w:top w:w="0" w:type="dxa"/>
-              <w:bottom w:w="0" w:type="dxa"/>
-              <w:left w:w="0" w:type="dxa"/>
-              <w:right w:w="0" w:type="dxa"/>
-            </w:tcMar>
-            <w:vAlign w:val="center"/>
-          </w:tcPr>
-          <w:p>
-            <w:pPr>
-              <w:pStyle w:val="Normal"/>
-              <w:jc w:val="left"/>
-              <w:pBdr>
-                <w:bottom w:val="none" w:sz="0" w:space="0" w:color="000000"/>
-                <w:top w:val="none" w:sz="0" w:space="0" w:color="000000"/>
-                <w:left w:val="none" w:sz="0" w:space="0" w:color="000000"/>
-                <w:right w:val="none" w:sz="0" w:space="0" w:color="000000"/>
-              </w:pBdr>
-              <w:spacing w:after="100" w:before="100" w:line="240"/>
-              <w:ind w:left="100" w:right="100" w:firstLine="0" w:firstLineChars="0"/>
-            </w:pPr>
-            <w:r>
-              <w:rPr>
-                <w:rFonts w:ascii="Arial" w:hAnsi="Arial" w:eastAsia="Arial" w:cs="Arial"/>
-                <w:i w:val="false"/>
-                <w:b w:val="false"/>
-                <w:u w:val="none"/>
-                <w:sz w:val="22"/>
-                <w:szCs w:val="22"/>
-                <w:color w:val="000000"/>
-              </w:rPr>
-              <w:t xml:space="preserve">10 / 100%</w:t>
-            </w:r>
-          </w:p>
-        </w:tc>
-        <w:tc>
-          <w:tcPr>
-            <w:tcBorders>
-              <w:bottom w:val="none" w:sz="0" w:space="0" w:color="000000"/>
-              <w:top w:val="none" w:sz="0" w:space="0" w:color="000000"/>
-              <w:left w:val="none" w:sz="0" w:space="0" w:color="000000"/>
-              <w:right w:val="none" w:sz="0" w:space="0" w:color="000000"/>
-            </w:tcBorders>
-            <w:shd w:val="clear" w:color="auto" w:fill="FFFFFF"/>
-            <w:tcMar>
-              <w:top w:w="0" w:type="dxa"/>
-              <w:bottom w:w="0" w:type="dxa"/>
-              <w:left w:w="0" w:type="dxa"/>
-              <w:right w:w="0" w:type="dxa"/>
-            </w:tcMar>
-            <w:vAlign w:val="center"/>
-          </w:tcPr>
-          <w:p>
-            <w:pPr>
-              <w:pStyle w:val="Normal"/>
-              <w:jc w:val="left"/>
-              <w:pBdr>
-                <w:bottom w:val="none" w:sz="0" w:space="0" w:color="000000"/>
-                <w:top w:val="none" w:sz="0" w:space="0" w:color="000000"/>
-                <w:left w:val="none" w:sz="0" w:space="0" w:color="000000"/>
-                <w:right w:val="none" w:sz="0" w:space="0" w:color="000000"/>
-              </w:pBdr>
-              <w:spacing w:after="100" w:before="100" w:line="240"/>
-              <w:ind w:left="100" w:right="100" w:firstLine="0" w:firstLineChars="0"/>
-            </w:pPr>
-            <w:r>
-              <w:rPr>
-                <w:rFonts w:ascii="Arial" w:hAnsi="Arial" w:eastAsia="Arial" w:cs="Arial"/>
-                <w:i w:val="false"/>
-                <w:b w:val="false"/>
-                <w:u w:val="none"/>
-                <w:sz w:val="22"/>
-                <w:szCs w:val="22"/>
-                <w:color w:val="000000"/>
-              </w:rPr>
-              <w:t xml:space="preserve">0 / NaN%</w:t>
-            </w:r>
-          </w:p>
-        </w:tc>
-        <w:tc>
-          <w:tcPr>
-            <w:tcBorders>
-              <w:bottom w:val="none" w:sz="0" w:space="0" w:color="000000"/>
-              <w:top w:val="none" w:sz="0" w:space="0" w:color="000000"/>
-              <w:left w:val="none" w:sz="0" w:space="0" w:color="000000"/>
-              <w:right w:val="none" w:sz="0" w:space="0" w:color="000000"/>
-            </w:tcBorders>
-            <w:shd w:val="clear" w:color="auto" w:fill="FFFFFF"/>
-            <w:tcMar>
-              <w:top w:w="0" w:type="dxa"/>
-              <w:bottom w:w="0" w:type="dxa"/>
-              <w:left w:w="0" w:type="dxa"/>
-              <w:right w:w="0" w:type="dxa"/>
-            </w:tcMar>
-            <w:vAlign w:val="center"/>
-          </w:tcPr>
-          <w:p>
-            <w:pPr>
-              <w:pStyle w:val="Normal"/>
-              <w:jc w:val="left"/>
-              <w:pBdr>
-                <w:bottom w:val="none" w:sz="0" w:space="0" w:color="000000"/>
-                <w:top w:val="none" w:sz="0" w:space="0" w:color="000000"/>
-                <w:left w:val="none" w:sz="0" w:space="0" w:color="000000"/>
-                <w:right w:val="none" w:sz="0" w:space="0" w:color="000000"/>
-              </w:pBdr>
-              <w:spacing w:after="100" w:before="100" w:line="240"/>
-              <w:ind w:left="100" w:right="100" w:firstLine="0" w:firstLineChars="0"/>
-            </w:pPr>
-            <w:r>
-              <w:rPr>
-                <w:rFonts w:ascii="Arial" w:hAnsi="Arial" w:eastAsia="Arial" w:cs="Arial"/>
-                <w:i w:val="false"/>
-                <w:b w:val="false"/>
-                <w:u w:val="none"/>
-                <w:sz w:val="22"/>
-                <w:szCs w:val="22"/>
-                <w:color w:val="000000"/>
-              </w:rPr>
-              <w:t xml:space="preserve">0 / NaN%</w:t>
-            </w:r>
-          </w:p>
-        </w:tc>
-        <w:tc>
-          <w:tcPr>
-            <w:tcBorders>
-              <w:bottom w:val="none" w:sz="0" w:space="0" w:color="000000"/>
-              <w:top w:val="none" w:sz="0" w:space="0" w:color="000000"/>
-              <w:left w:val="none" w:sz="0" w:space="0" w:color="000000"/>
-              <w:right w:val="none" w:sz="0" w:space="0" w:color="000000"/>
-            </w:tcBorders>
-            <w:shd w:val="clear" w:color="auto" w:fill="FFFFFF"/>
-            <w:tcMar>
-              <w:top w:w="0" w:type="dxa"/>
-              <w:bottom w:w="0" w:type="dxa"/>
-              <w:left w:w="0" w:type="dxa"/>
-              <w:right w:w="0" w:type="dxa"/>
-            </w:tcMar>
-            <w:vAlign w:val="center"/>
-          </w:tcPr>
-          <w:p>
-            <w:pPr>
-              <w:pStyle w:val="Normal"/>
-              <w:jc w:val="left"/>
-              <w:pBdr>
-                <w:bottom w:val="none" w:sz="0" w:space="0" w:color="000000"/>
-                <w:top w:val="none" w:sz="0" w:space="0" w:color="000000"/>
-                <w:left w:val="none" w:sz="0" w:space="0" w:color="000000"/>
-                <w:right w:val="none" w:sz="0" w:space="0" w:color="000000"/>
-              </w:pBdr>
-              <w:spacing w:after="100" w:before="100" w:line="240"/>
-              <w:ind w:left="100" w:right="100" w:firstLine="0" w:firstLineChars="0"/>
-            </w:pPr>
-            <w:r>
-              <w:rPr>
-                <w:rFonts w:ascii="Arial" w:hAnsi="Arial" w:eastAsia="Arial" w:cs="Arial"/>
-                <w:i w:val="false"/>
-                <w:b w:val="false"/>
-                <w:u w:val="none"/>
-                <w:sz w:val="22"/>
-                <w:szCs w:val="22"/>
-                <w:color w:val="000000"/>
-              </w:rPr>
-              <w:t xml:space="preserve">4 / 100%</w:t>
+              <w:t xml:space="preserve">21 / 35%</w:t>
+            </w:r>
+          </w:p>
+        </w:tc>
+        <w:tc>
+          <w:tcPr>
+            <w:tcBorders>
+              <w:bottom w:val="none" w:sz="0" w:space="0" w:color="000000"/>
+              <w:top w:val="none" w:sz="0" w:space="0" w:color="000000"/>
+              <w:left w:val="none" w:sz="0" w:space="0" w:color="000000"/>
+              <w:right w:val="none" w:sz="0" w:space="0" w:color="000000"/>
+            </w:tcBorders>
+            <w:shd w:val="clear" w:color="auto" w:fill="FFFFFF"/>
+            <w:tcMar>
+              <w:top w:w="0" w:type="dxa"/>
+              <w:bottom w:w="0" w:type="dxa"/>
+              <w:left w:w="0" w:type="dxa"/>
+              <w:right w:w="0" w:type="dxa"/>
+            </w:tcMar>
+            <w:vAlign w:val="center"/>
+          </w:tcPr>
+          <w:p>
+            <w:pPr>
+              <w:pStyle w:val="Normal"/>
+              <w:jc w:val="left"/>
+              <w:pBdr>
+                <w:bottom w:val="none" w:sz="0" w:space="0" w:color="000000"/>
+                <w:top w:val="none" w:sz="0" w:space="0" w:color="000000"/>
+                <w:left w:val="none" w:sz="0" w:space="0" w:color="000000"/>
+                <w:right w:val="none" w:sz="0" w:space="0" w:color="000000"/>
+              </w:pBdr>
+              <w:spacing w:after="100" w:before="100" w:line="240"/>
+              <w:ind w:left="100" w:right="100" w:firstLine="0" w:firstLineChars="0"/>
+            </w:pPr>
+            <w:r>
+              <w:rPr>
+                <w:rFonts w:ascii="Arial" w:hAnsi="Arial" w:eastAsia="Arial" w:cs="Arial"/>
+                <w:i w:val="false"/>
+                <w:b w:val="false"/>
+                <w:u w:val="none"/>
+                <w:sz w:val="22"/>
+                <w:szCs w:val="22"/>
+                <w:color w:val="000000"/>
+              </w:rPr>
+              <w:t xml:space="preserve">13 / 21.7%</w:t>
+            </w:r>
+          </w:p>
+        </w:tc>
+        <w:tc>
+          <w:tcPr>
+            <w:tcBorders>
+              <w:bottom w:val="none" w:sz="0" w:space="0" w:color="000000"/>
+              <w:top w:val="none" w:sz="0" w:space="0" w:color="000000"/>
+              <w:left w:val="none" w:sz="0" w:space="0" w:color="000000"/>
+              <w:right w:val="none" w:sz="0" w:space="0" w:color="000000"/>
+            </w:tcBorders>
+            <w:shd w:val="clear" w:color="auto" w:fill="FFFFFF"/>
+            <w:tcMar>
+              <w:top w:w="0" w:type="dxa"/>
+              <w:bottom w:w="0" w:type="dxa"/>
+              <w:left w:w="0" w:type="dxa"/>
+              <w:right w:w="0" w:type="dxa"/>
+            </w:tcMar>
+            <w:vAlign w:val="center"/>
+          </w:tcPr>
+          <w:p>
+            <w:pPr>
+              <w:pStyle w:val="Normal"/>
+              <w:jc w:val="left"/>
+              <w:pBdr>
+                <w:bottom w:val="none" w:sz="0" w:space="0" w:color="000000"/>
+                <w:top w:val="none" w:sz="0" w:space="0" w:color="000000"/>
+                <w:left w:val="none" w:sz="0" w:space="0" w:color="000000"/>
+                <w:right w:val="none" w:sz="0" w:space="0" w:color="000000"/>
+              </w:pBdr>
+              <w:spacing w:after="100" w:before="100" w:line="240"/>
+              <w:ind w:left="100" w:right="100" w:firstLine="0" w:firstLineChars="0"/>
+            </w:pPr>
+            <w:r>
+              <w:rPr>
+                <w:rFonts w:ascii="Arial" w:hAnsi="Arial" w:eastAsia="Arial" w:cs="Arial"/>
+                <w:i w:val="false"/>
+                <w:b w:val="false"/>
+                <w:u w:val="none"/>
+                <w:sz w:val="22"/>
+                <w:szCs w:val="22"/>
+                <w:color w:val="000000"/>
+              </w:rPr>
+              <w:t xml:space="preserve">0 / 0%</w:t>
+            </w:r>
+          </w:p>
+        </w:tc>
+        <w:tc>
+          <w:tcPr>
+            <w:tcBorders>
+              <w:bottom w:val="none" w:sz="0" w:space="0" w:color="000000"/>
+              <w:top w:val="none" w:sz="0" w:space="0" w:color="000000"/>
+              <w:left w:val="none" w:sz="0" w:space="0" w:color="000000"/>
+              <w:right w:val="none" w:sz="0" w:space="0" w:color="000000"/>
+            </w:tcBorders>
+            <w:shd w:val="clear" w:color="auto" w:fill="FFFFFF"/>
+            <w:tcMar>
+              <w:top w:w="0" w:type="dxa"/>
+              <w:bottom w:w="0" w:type="dxa"/>
+              <w:left w:w="0" w:type="dxa"/>
+              <w:right w:w="0" w:type="dxa"/>
+            </w:tcMar>
+            <w:vAlign w:val="center"/>
+          </w:tcPr>
+          <w:p>
+            <w:pPr>
+              <w:pStyle w:val="Normal"/>
+              <w:jc w:val="left"/>
+              <w:pBdr>
+                <w:bottom w:val="none" w:sz="0" w:space="0" w:color="000000"/>
+                <w:top w:val="none" w:sz="0" w:space="0" w:color="000000"/>
+                <w:left w:val="none" w:sz="0" w:space="0" w:color="000000"/>
+                <w:right w:val="none" w:sz="0" w:space="0" w:color="000000"/>
+              </w:pBdr>
+              <w:spacing w:after="100" w:before="100" w:line="240"/>
+              <w:ind w:left="100" w:right="100" w:firstLine="0" w:firstLineChars="0"/>
+            </w:pPr>
+            <w:r>
+              <w:rPr>
+                <w:rFonts w:ascii="Arial" w:hAnsi="Arial" w:eastAsia="Arial" w:cs="Arial"/>
+                <w:i w:val="false"/>
+                <w:b w:val="false"/>
+                <w:u w:val="none"/>
+                <w:sz w:val="22"/>
+                <w:szCs w:val="22"/>
+                <w:color w:val="000000"/>
+              </w:rPr>
+              <w:t xml:space="preserve">10 / 16.7%</w:t>
+            </w:r>
+          </w:p>
+        </w:tc>
+        <w:tc>
+          <w:tcPr>
+            <w:tcBorders>
+              <w:bottom w:val="none" w:sz="0" w:space="0" w:color="000000"/>
+              <w:top w:val="none" w:sz="0" w:space="0" w:color="000000"/>
+              <w:left w:val="none" w:sz="0" w:space="0" w:color="000000"/>
+              <w:right w:val="none" w:sz="0" w:space="0" w:color="000000"/>
+            </w:tcBorders>
+            <w:shd w:val="clear" w:color="auto" w:fill="FFFFFF"/>
+            <w:tcMar>
+              <w:top w:w="0" w:type="dxa"/>
+              <w:bottom w:w="0" w:type="dxa"/>
+              <w:left w:w="0" w:type="dxa"/>
+              <w:right w:w="0" w:type="dxa"/>
+            </w:tcMar>
+            <w:vAlign w:val="center"/>
+          </w:tcPr>
+          <w:p>
+            <w:pPr>
+              <w:pStyle w:val="Normal"/>
+              <w:jc w:val="left"/>
+              <w:pBdr>
+                <w:bottom w:val="none" w:sz="0" w:space="0" w:color="000000"/>
+                <w:top w:val="none" w:sz="0" w:space="0" w:color="000000"/>
+                <w:left w:val="none" w:sz="0" w:space="0" w:color="000000"/>
+                <w:right w:val="none" w:sz="0" w:space="0" w:color="000000"/>
+              </w:pBdr>
+              <w:spacing w:after="100" w:before="100" w:line="240"/>
+              <w:ind w:left="100" w:right="100" w:firstLine="0" w:firstLineChars="0"/>
+            </w:pPr>
+            <w:r>
+              <w:rPr>
+                <w:rFonts w:ascii="Arial" w:hAnsi="Arial" w:eastAsia="Arial" w:cs="Arial"/>
+                <w:i w:val="false"/>
+                <w:b w:val="false"/>
+                <w:u w:val="none"/>
+                <w:sz w:val="22"/>
+                <w:szCs w:val="22"/>
+                <w:color w:val="000000"/>
+              </w:rPr>
+              <w:t xml:space="preserve">0 / 0%</w:t>
+            </w:r>
+          </w:p>
+        </w:tc>
+        <w:tc>
+          <w:tcPr>
+            <w:tcBorders>
+              <w:bottom w:val="none" w:sz="0" w:space="0" w:color="000000"/>
+              <w:top w:val="none" w:sz="0" w:space="0" w:color="000000"/>
+              <w:left w:val="none" w:sz="0" w:space="0" w:color="000000"/>
+              <w:right w:val="none" w:sz="0" w:space="0" w:color="000000"/>
+            </w:tcBorders>
+            <w:shd w:val="clear" w:color="auto" w:fill="FFFFFF"/>
+            <w:tcMar>
+              <w:top w:w="0" w:type="dxa"/>
+              <w:bottom w:w="0" w:type="dxa"/>
+              <w:left w:w="0" w:type="dxa"/>
+              <w:right w:w="0" w:type="dxa"/>
+            </w:tcMar>
+            <w:vAlign w:val="center"/>
+          </w:tcPr>
+          <w:p>
+            <w:pPr>
+              <w:pStyle w:val="Normal"/>
+              <w:jc w:val="left"/>
+              <w:pBdr>
+                <w:bottom w:val="none" w:sz="0" w:space="0" w:color="000000"/>
+                <w:top w:val="none" w:sz="0" w:space="0" w:color="000000"/>
+                <w:left w:val="none" w:sz="0" w:space="0" w:color="000000"/>
+                <w:right w:val="none" w:sz="0" w:space="0" w:color="000000"/>
+              </w:pBdr>
+              <w:spacing w:after="100" w:before="100" w:line="240"/>
+              <w:ind w:left="100" w:right="100" w:firstLine="0" w:firstLineChars="0"/>
+            </w:pPr>
+            <w:r>
+              <w:rPr>
+                <w:rFonts w:ascii="Arial" w:hAnsi="Arial" w:eastAsia="Arial" w:cs="Arial"/>
+                <w:i w:val="false"/>
+                <w:b w:val="false"/>
+                <w:u w:val="none"/>
+                <w:sz w:val="22"/>
+                <w:szCs w:val="22"/>
+                <w:color w:val="000000"/>
+              </w:rPr>
+              <w:t xml:space="preserve">0 / 0%</w:t>
+            </w:r>
+          </w:p>
+        </w:tc>
+        <w:tc>
+          <w:tcPr>
+            <w:tcBorders>
+              <w:bottom w:val="none" w:sz="0" w:space="0" w:color="000000"/>
+              <w:top w:val="none" w:sz="0" w:space="0" w:color="000000"/>
+              <w:left w:val="none" w:sz="0" w:space="0" w:color="000000"/>
+              <w:right w:val="none" w:sz="0" w:space="0" w:color="000000"/>
+            </w:tcBorders>
+            <w:shd w:val="clear" w:color="auto" w:fill="FFFFFF"/>
+            <w:tcMar>
+              <w:top w:w="0" w:type="dxa"/>
+              <w:bottom w:w="0" w:type="dxa"/>
+              <w:left w:w="0" w:type="dxa"/>
+              <w:right w:w="0" w:type="dxa"/>
+            </w:tcMar>
+            <w:vAlign w:val="center"/>
+          </w:tcPr>
+          <w:p>
+            <w:pPr>
+              <w:pStyle w:val="Normal"/>
+              <w:jc w:val="left"/>
+              <w:pBdr>
+                <w:bottom w:val="none" w:sz="0" w:space="0" w:color="000000"/>
+                <w:top w:val="none" w:sz="0" w:space="0" w:color="000000"/>
+                <w:left w:val="none" w:sz="0" w:space="0" w:color="000000"/>
+                <w:right w:val="none" w:sz="0" w:space="0" w:color="000000"/>
+              </w:pBdr>
+              <w:spacing w:after="100" w:before="100" w:line="240"/>
+              <w:ind w:left="100" w:right="100" w:firstLine="0" w:firstLineChars="0"/>
+            </w:pPr>
+            <w:r>
+              <w:rPr>
+                <w:rFonts w:ascii="Arial" w:hAnsi="Arial" w:eastAsia="Arial" w:cs="Arial"/>
+                <w:i w:val="false"/>
+                <w:b w:val="false"/>
+                <w:u w:val="none"/>
+                <w:sz w:val="22"/>
+                <w:szCs w:val="22"/>
+                <w:color w:val="000000"/>
+              </w:rPr>
+              <w:t xml:space="preserve">4 / 6.7%</w:t>
             </w:r>
           </w:p>
         </w:tc>
@@ -1907,271 +1907,271 @@
                 <w:szCs w:val="22"/>
                 <w:color w:val="000000"/>
               </w:rPr>
-              <w:t xml:space="preserve">50 / 100%</w:t>
-            </w:r>
-          </w:p>
-        </w:tc>
-        <w:tc>
-          <w:tcPr>
-            <w:tcBorders>
-              <w:bottom w:val="none" w:sz="0" w:space="0" w:color="000000"/>
-              <w:top w:val="none" w:sz="0" w:space="0" w:color="000000"/>
-              <w:left w:val="none" w:sz="0" w:space="0" w:color="000000"/>
-              <w:right w:val="none" w:sz="0" w:space="0" w:color="000000"/>
-            </w:tcBorders>
-            <w:shd w:val="clear" w:color="auto" w:fill="FFFFFF"/>
-            <w:tcMar>
-              <w:top w:w="0" w:type="dxa"/>
-              <w:bottom w:w="0" w:type="dxa"/>
-              <w:left w:w="0" w:type="dxa"/>
-              <w:right w:w="0" w:type="dxa"/>
-            </w:tcMar>
-            <w:vAlign w:val="center"/>
-          </w:tcPr>
-          <w:p>
-            <w:pPr>
-              <w:pStyle w:val="Normal"/>
-              <w:jc w:val="left"/>
-              <w:pBdr>
-                <w:bottom w:val="none" w:sz="0" w:space="0" w:color="000000"/>
-                <w:top w:val="none" w:sz="0" w:space="0" w:color="000000"/>
-                <w:left w:val="none" w:sz="0" w:space="0" w:color="000000"/>
-                <w:right w:val="none" w:sz="0" w:space="0" w:color="000000"/>
-              </w:pBdr>
-              <w:spacing w:after="100" w:before="100" w:line="240"/>
-              <w:ind w:left="100" w:right="100" w:firstLine="0" w:firstLineChars="0"/>
-            </w:pPr>
-            <w:r>
-              <w:rPr>
-                <w:rFonts w:ascii="Arial" w:hAnsi="Arial" w:eastAsia="Arial" w:cs="Arial"/>
-                <w:i w:val="false"/>
-                <w:b w:val="false"/>
-                <w:u w:val="none"/>
-                <w:sz w:val="22"/>
-                <w:szCs w:val="22"/>
-                <w:color w:val="000000"/>
-              </w:rPr>
-              <w:t xml:space="preserve">6 / 100%</w:t>
-            </w:r>
-          </w:p>
-        </w:tc>
-        <w:tc>
-          <w:tcPr>
-            <w:tcBorders>
-              <w:bottom w:val="none" w:sz="0" w:space="0" w:color="000000"/>
-              <w:top w:val="none" w:sz="0" w:space="0" w:color="000000"/>
-              <w:left w:val="none" w:sz="0" w:space="0" w:color="000000"/>
-              <w:right w:val="none" w:sz="0" w:space="0" w:color="000000"/>
-            </w:tcBorders>
-            <w:shd w:val="clear" w:color="auto" w:fill="FFFFFF"/>
-            <w:tcMar>
-              <w:top w:w="0" w:type="dxa"/>
-              <w:bottom w:w="0" w:type="dxa"/>
-              <w:left w:w="0" w:type="dxa"/>
-              <w:right w:w="0" w:type="dxa"/>
-            </w:tcMar>
-            <w:vAlign w:val="center"/>
-          </w:tcPr>
-          <w:p>
-            <w:pPr>
-              <w:pStyle w:val="Normal"/>
-              <w:jc w:val="left"/>
-              <w:pBdr>
-                <w:bottom w:val="none" w:sz="0" w:space="0" w:color="000000"/>
-                <w:top w:val="none" w:sz="0" w:space="0" w:color="000000"/>
-                <w:left w:val="none" w:sz="0" w:space="0" w:color="000000"/>
-                <w:right w:val="none" w:sz="0" w:space="0" w:color="000000"/>
-              </w:pBdr>
-              <w:spacing w:after="100" w:before="100" w:line="240"/>
-              <w:ind w:left="100" w:right="100" w:firstLine="0" w:firstLineChars="0"/>
-            </w:pPr>
-            <w:r>
-              <w:rPr>
-                <w:rFonts w:ascii="Arial" w:hAnsi="Arial" w:eastAsia="Arial" w:cs="Arial"/>
-                <w:i w:val="false"/>
-                <w:b w:val="false"/>
-                <w:u w:val="none"/>
-                <w:sz w:val="22"/>
-                <w:szCs w:val="22"/>
-                <w:color w:val="000000"/>
-              </w:rPr>
-              <w:t xml:space="preserve">0 / NaN%</w:t>
-            </w:r>
-          </w:p>
-        </w:tc>
-        <w:tc>
-          <w:tcPr>
-            <w:tcBorders>
-              <w:bottom w:val="none" w:sz="0" w:space="0" w:color="000000"/>
-              <w:top w:val="none" w:sz="0" w:space="0" w:color="000000"/>
-              <w:left w:val="none" w:sz="0" w:space="0" w:color="000000"/>
-              <w:right w:val="none" w:sz="0" w:space="0" w:color="000000"/>
-            </w:tcBorders>
-            <w:shd w:val="clear" w:color="auto" w:fill="FFFFFF"/>
-            <w:tcMar>
-              <w:top w:w="0" w:type="dxa"/>
-              <w:bottom w:w="0" w:type="dxa"/>
-              <w:left w:w="0" w:type="dxa"/>
-              <w:right w:w="0" w:type="dxa"/>
-            </w:tcMar>
-            <w:vAlign w:val="center"/>
-          </w:tcPr>
-          <w:p>
-            <w:pPr>
-              <w:pStyle w:val="Normal"/>
-              <w:jc w:val="left"/>
-              <w:pBdr>
-                <w:bottom w:val="none" w:sz="0" w:space="0" w:color="000000"/>
-                <w:top w:val="none" w:sz="0" w:space="0" w:color="000000"/>
-                <w:left w:val="none" w:sz="0" w:space="0" w:color="000000"/>
-                <w:right w:val="none" w:sz="0" w:space="0" w:color="000000"/>
-              </w:pBdr>
-              <w:spacing w:after="100" w:before="100" w:line="240"/>
-              <w:ind w:left="100" w:right="100" w:firstLine="0" w:firstLineChars="0"/>
-            </w:pPr>
-            <w:r>
-              <w:rPr>
-                <w:rFonts w:ascii="Arial" w:hAnsi="Arial" w:eastAsia="Arial" w:cs="Arial"/>
-                <w:i w:val="false"/>
-                <w:b w:val="false"/>
-                <w:u w:val="none"/>
-                <w:sz w:val="22"/>
-                <w:szCs w:val="22"/>
-                <w:color w:val="000000"/>
-              </w:rPr>
-              <w:t xml:space="preserve">4 / 100%</w:t>
-            </w:r>
-          </w:p>
-        </w:tc>
-        <w:tc>
-          <w:tcPr>
-            <w:tcBorders>
-              <w:bottom w:val="none" w:sz="0" w:space="0" w:color="000000"/>
-              <w:top w:val="none" w:sz="0" w:space="0" w:color="000000"/>
-              <w:left w:val="none" w:sz="0" w:space="0" w:color="000000"/>
-              <w:right w:val="none" w:sz="0" w:space="0" w:color="000000"/>
-            </w:tcBorders>
-            <w:shd w:val="clear" w:color="auto" w:fill="FFFFFF"/>
-            <w:tcMar>
-              <w:top w:w="0" w:type="dxa"/>
-              <w:bottom w:w="0" w:type="dxa"/>
-              <w:left w:w="0" w:type="dxa"/>
-              <w:right w:w="0" w:type="dxa"/>
-            </w:tcMar>
-            <w:vAlign w:val="center"/>
-          </w:tcPr>
-          <w:p>
-            <w:pPr>
-              <w:pStyle w:val="Normal"/>
-              <w:jc w:val="left"/>
-              <w:pBdr>
-                <w:bottom w:val="none" w:sz="0" w:space="0" w:color="000000"/>
-                <w:top w:val="none" w:sz="0" w:space="0" w:color="000000"/>
-                <w:left w:val="none" w:sz="0" w:space="0" w:color="000000"/>
-                <w:right w:val="none" w:sz="0" w:space="0" w:color="000000"/>
-              </w:pBdr>
-              <w:spacing w:after="100" w:before="100" w:line="240"/>
-              <w:ind w:left="100" w:right="100" w:firstLine="0" w:firstLineChars="0"/>
-            </w:pPr>
-            <w:r>
-              <w:rPr>
-                <w:rFonts w:ascii="Arial" w:hAnsi="Arial" w:eastAsia="Arial" w:cs="Arial"/>
-                <w:i w:val="false"/>
-                <w:b w:val="false"/>
-                <w:u w:val="none"/>
-                <w:sz w:val="22"/>
-                <w:szCs w:val="22"/>
-                <w:color w:val="000000"/>
-              </w:rPr>
-              <w:t xml:space="preserve">0 / NaN%</w:t>
-            </w:r>
-          </w:p>
-        </w:tc>
-        <w:tc>
-          <w:tcPr>
-            <w:tcBorders>
-              <w:bottom w:val="none" w:sz="0" w:space="0" w:color="000000"/>
-              <w:top w:val="none" w:sz="0" w:space="0" w:color="000000"/>
-              <w:left w:val="none" w:sz="0" w:space="0" w:color="000000"/>
-              <w:right w:val="none" w:sz="0" w:space="0" w:color="000000"/>
-            </w:tcBorders>
-            <w:shd w:val="clear" w:color="auto" w:fill="FFFFFF"/>
-            <w:tcMar>
-              <w:top w:w="0" w:type="dxa"/>
-              <w:bottom w:w="0" w:type="dxa"/>
-              <w:left w:w="0" w:type="dxa"/>
-              <w:right w:w="0" w:type="dxa"/>
-            </w:tcMar>
-            <w:vAlign w:val="center"/>
-          </w:tcPr>
-          <w:p>
-            <w:pPr>
-              <w:pStyle w:val="Normal"/>
-              <w:jc w:val="left"/>
-              <w:pBdr>
-                <w:bottom w:val="none" w:sz="0" w:space="0" w:color="000000"/>
-                <w:top w:val="none" w:sz="0" w:space="0" w:color="000000"/>
-                <w:left w:val="none" w:sz="0" w:space="0" w:color="000000"/>
-                <w:right w:val="none" w:sz="0" w:space="0" w:color="000000"/>
-              </w:pBdr>
-              <w:spacing w:after="100" w:before="100" w:line="240"/>
-              <w:ind w:left="100" w:right="100" w:firstLine="0" w:firstLineChars="0"/>
-            </w:pPr>
-            <w:r>
-              <w:rPr>
-                <w:rFonts w:ascii="Arial" w:hAnsi="Arial" w:eastAsia="Arial" w:cs="Arial"/>
-                <w:i w:val="false"/>
-                <w:b w:val="false"/>
-                <w:u w:val="none"/>
-                <w:sz w:val="22"/>
-                <w:szCs w:val="22"/>
-                <w:color w:val="000000"/>
-              </w:rPr>
-              <w:t xml:space="preserve">1 / 100%</w:t>
-            </w:r>
-          </w:p>
-        </w:tc>
-        <w:tc>
-          <w:tcPr>
-            <w:tcBorders>
-              <w:bottom w:val="none" w:sz="0" w:space="0" w:color="000000"/>
-              <w:top w:val="none" w:sz="0" w:space="0" w:color="000000"/>
-              <w:left w:val="none" w:sz="0" w:space="0" w:color="000000"/>
-              <w:right w:val="none" w:sz="0" w:space="0" w:color="000000"/>
-            </w:tcBorders>
-            <w:shd w:val="clear" w:color="auto" w:fill="FFFFFF"/>
-            <w:tcMar>
-              <w:top w:w="0" w:type="dxa"/>
-              <w:bottom w:w="0" w:type="dxa"/>
-              <w:left w:w="0" w:type="dxa"/>
-              <w:right w:w="0" w:type="dxa"/>
-            </w:tcMar>
-            <w:vAlign w:val="center"/>
-          </w:tcPr>
-          <w:p>
-            <w:pPr>
-              <w:pStyle w:val="Normal"/>
-              <w:jc w:val="left"/>
-              <w:pBdr>
-                <w:bottom w:val="none" w:sz="0" w:space="0" w:color="000000"/>
-                <w:top w:val="none" w:sz="0" w:space="0" w:color="000000"/>
-                <w:left w:val="none" w:sz="0" w:space="0" w:color="000000"/>
-                <w:right w:val="none" w:sz="0" w:space="0" w:color="000000"/>
-              </w:pBdr>
-              <w:spacing w:after="100" w:before="100" w:line="240"/>
-              <w:ind w:left="100" w:right="100" w:firstLine="0" w:firstLineChars="0"/>
-            </w:pPr>
-            <w:r>
-              <w:rPr>
-                <w:rFonts w:ascii="Arial" w:hAnsi="Arial" w:eastAsia="Arial" w:cs="Arial"/>
-                <w:i w:val="false"/>
-                <w:b w:val="false"/>
-                <w:u w:val="none"/>
-                <w:sz w:val="22"/>
-                <w:szCs w:val="22"/>
-                <w:color w:val="000000"/>
-              </w:rPr>
-              <w:t xml:space="preserve">1 / 100%</w:t>
+              <w:t xml:space="preserve">50 / 83.3%</w:t>
+            </w:r>
+          </w:p>
+        </w:tc>
+        <w:tc>
+          <w:tcPr>
+            <w:tcBorders>
+              <w:bottom w:val="none" w:sz="0" w:space="0" w:color="000000"/>
+              <w:top w:val="none" w:sz="0" w:space="0" w:color="000000"/>
+              <w:left w:val="none" w:sz="0" w:space="0" w:color="000000"/>
+              <w:right w:val="none" w:sz="0" w:space="0" w:color="000000"/>
+            </w:tcBorders>
+            <w:shd w:val="clear" w:color="auto" w:fill="FFFFFF"/>
+            <w:tcMar>
+              <w:top w:w="0" w:type="dxa"/>
+              <w:bottom w:w="0" w:type="dxa"/>
+              <w:left w:w="0" w:type="dxa"/>
+              <w:right w:w="0" w:type="dxa"/>
+            </w:tcMar>
+            <w:vAlign w:val="center"/>
+          </w:tcPr>
+          <w:p>
+            <w:pPr>
+              <w:pStyle w:val="Normal"/>
+              <w:jc w:val="left"/>
+              <w:pBdr>
+                <w:bottom w:val="none" w:sz="0" w:space="0" w:color="000000"/>
+                <w:top w:val="none" w:sz="0" w:space="0" w:color="000000"/>
+                <w:left w:val="none" w:sz="0" w:space="0" w:color="000000"/>
+                <w:right w:val="none" w:sz="0" w:space="0" w:color="000000"/>
+              </w:pBdr>
+              <w:spacing w:after="100" w:before="100" w:line="240"/>
+              <w:ind w:left="100" w:right="100" w:firstLine="0" w:firstLineChars="0"/>
+            </w:pPr>
+            <w:r>
+              <w:rPr>
+                <w:rFonts w:ascii="Arial" w:hAnsi="Arial" w:eastAsia="Arial" w:cs="Arial"/>
+                <w:i w:val="false"/>
+                <w:b w:val="false"/>
+                <w:u w:val="none"/>
+                <w:sz w:val="22"/>
+                <w:szCs w:val="22"/>
+                <w:color w:val="000000"/>
+              </w:rPr>
+              <w:t xml:space="preserve">6 / 10%</w:t>
+            </w:r>
+          </w:p>
+        </w:tc>
+        <w:tc>
+          <w:tcPr>
+            <w:tcBorders>
+              <w:bottom w:val="none" w:sz="0" w:space="0" w:color="000000"/>
+              <w:top w:val="none" w:sz="0" w:space="0" w:color="000000"/>
+              <w:left w:val="none" w:sz="0" w:space="0" w:color="000000"/>
+              <w:right w:val="none" w:sz="0" w:space="0" w:color="000000"/>
+            </w:tcBorders>
+            <w:shd w:val="clear" w:color="auto" w:fill="FFFFFF"/>
+            <w:tcMar>
+              <w:top w:w="0" w:type="dxa"/>
+              <w:bottom w:w="0" w:type="dxa"/>
+              <w:left w:w="0" w:type="dxa"/>
+              <w:right w:w="0" w:type="dxa"/>
+            </w:tcMar>
+            <w:vAlign w:val="center"/>
+          </w:tcPr>
+          <w:p>
+            <w:pPr>
+              <w:pStyle w:val="Normal"/>
+              <w:jc w:val="left"/>
+              <w:pBdr>
+                <w:bottom w:val="none" w:sz="0" w:space="0" w:color="000000"/>
+                <w:top w:val="none" w:sz="0" w:space="0" w:color="000000"/>
+                <w:left w:val="none" w:sz="0" w:space="0" w:color="000000"/>
+                <w:right w:val="none" w:sz="0" w:space="0" w:color="000000"/>
+              </w:pBdr>
+              <w:spacing w:after="100" w:before="100" w:line="240"/>
+              <w:ind w:left="100" w:right="100" w:firstLine="0" w:firstLineChars="0"/>
+            </w:pPr>
+            <w:r>
+              <w:rPr>
+                <w:rFonts w:ascii="Arial" w:hAnsi="Arial" w:eastAsia="Arial" w:cs="Arial"/>
+                <w:i w:val="false"/>
+                <w:b w:val="false"/>
+                <w:u w:val="none"/>
+                <w:sz w:val="22"/>
+                <w:szCs w:val="22"/>
+                <w:color w:val="000000"/>
+              </w:rPr>
+              <w:t xml:space="preserve">0 / 0%</w:t>
+            </w:r>
+          </w:p>
+        </w:tc>
+        <w:tc>
+          <w:tcPr>
+            <w:tcBorders>
+              <w:bottom w:val="none" w:sz="0" w:space="0" w:color="000000"/>
+              <w:top w:val="none" w:sz="0" w:space="0" w:color="000000"/>
+              <w:left w:val="none" w:sz="0" w:space="0" w:color="000000"/>
+              <w:right w:val="none" w:sz="0" w:space="0" w:color="000000"/>
+            </w:tcBorders>
+            <w:shd w:val="clear" w:color="auto" w:fill="FFFFFF"/>
+            <w:tcMar>
+              <w:top w:w="0" w:type="dxa"/>
+              <w:bottom w:w="0" w:type="dxa"/>
+              <w:left w:w="0" w:type="dxa"/>
+              <w:right w:w="0" w:type="dxa"/>
+            </w:tcMar>
+            <w:vAlign w:val="center"/>
+          </w:tcPr>
+          <w:p>
+            <w:pPr>
+              <w:pStyle w:val="Normal"/>
+              <w:jc w:val="left"/>
+              <w:pBdr>
+                <w:bottom w:val="none" w:sz="0" w:space="0" w:color="000000"/>
+                <w:top w:val="none" w:sz="0" w:space="0" w:color="000000"/>
+                <w:left w:val="none" w:sz="0" w:space="0" w:color="000000"/>
+                <w:right w:val="none" w:sz="0" w:space="0" w:color="000000"/>
+              </w:pBdr>
+              <w:spacing w:after="100" w:before="100" w:line="240"/>
+              <w:ind w:left="100" w:right="100" w:firstLine="0" w:firstLineChars="0"/>
+            </w:pPr>
+            <w:r>
+              <w:rPr>
+                <w:rFonts w:ascii="Arial" w:hAnsi="Arial" w:eastAsia="Arial" w:cs="Arial"/>
+                <w:i w:val="false"/>
+                <w:b w:val="false"/>
+                <w:u w:val="none"/>
+                <w:sz w:val="22"/>
+                <w:szCs w:val="22"/>
+                <w:color w:val="000000"/>
+              </w:rPr>
+              <w:t xml:space="preserve">4 / 6.7%</w:t>
+            </w:r>
+          </w:p>
+        </w:tc>
+        <w:tc>
+          <w:tcPr>
+            <w:tcBorders>
+              <w:bottom w:val="none" w:sz="0" w:space="0" w:color="000000"/>
+              <w:top w:val="none" w:sz="0" w:space="0" w:color="000000"/>
+              <w:left w:val="none" w:sz="0" w:space="0" w:color="000000"/>
+              <w:right w:val="none" w:sz="0" w:space="0" w:color="000000"/>
+            </w:tcBorders>
+            <w:shd w:val="clear" w:color="auto" w:fill="FFFFFF"/>
+            <w:tcMar>
+              <w:top w:w="0" w:type="dxa"/>
+              <w:bottom w:w="0" w:type="dxa"/>
+              <w:left w:w="0" w:type="dxa"/>
+              <w:right w:w="0" w:type="dxa"/>
+            </w:tcMar>
+            <w:vAlign w:val="center"/>
+          </w:tcPr>
+          <w:p>
+            <w:pPr>
+              <w:pStyle w:val="Normal"/>
+              <w:jc w:val="left"/>
+              <w:pBdr>
+                <w:bottom w:val="none" w:sz="0" w:space="0" w:color="000000"/>
+                <w:top w:val="none" w:sz="0" w:space="0" w:color="000000"/>
+                <w:left w:val="none" w:sz="0" w:space="0" w:color="000000"/>
+                <w:right w:val="none" w:sz="0" w:space="0" w:color="000000"/>
+              </w:pBdr>
+              <w:spacing w:after="100" w:before="100" w:line="240"/>
+              <w:ind w:left="100" w:right="100" w:firstLine="0" w:firstLineChars="0"/>
+            </w:pPr>
+            <w:r>
+              <w:rPr>
+                <w:rFonts w:ascii="Arial" w:hAnsi="Arial" w:eastAsia="Arial" w:cs="Arial"/>
+                <w:i w:val="false"/>
+                <w:b w:val="false"/>
+                <w:u w:val="none"/>
+                <w:sz w:val="22"/>
+                <w:szCs w:val="22"/>
+                <w:color w:val="000000"/>
+              </w:rPr>
+              <w:t xml:space="preserve">0 / 0%</w:t>
+            </w:r>
+          </w:p>
+        </w:tc>
+        <w:tc>
+          <w:tcPr>
+            <w:tcBorders>
+              <w:bottom w:val="none" w:sz="0" w:space="0" w:color="000000"/>
+              <w:top w:val="none" w:sz="0" w:space="0" w:color="000000"/>
+              <w:left w:val="none" w:sz="0" w:space="0" w:color="000000"/>
+              <w:right w:val="none" w:sz="0" w:space="0" w:color="000000"/>
+            </w:tcBorders>
+            <w:shd w:val="clear" w:color="auto" w:fill="FFFFFF"/>
+            <w:tcMar>
+              <w:top w:w="0" w:type="dxa"/>
+              <w:bottom w:w="0" w:type="dxa"/>
+              <w:left w:w="0" w:type="dxa"/>
+              <w:right w:w="0" w:type="dxa"/>
+            </w:tcMar>
+            <w:vAlign w:val="center"/>
+          </w:tcPr>
+          <w:p>
+            <w:pPr>
+              <w:pStyle w:val="Normal"/>
+              <w:jc w:val="left"/>
+              <w:pBdr>
+                <w:bottom w:val="none" w:sz="0" w:space="0" w:color="000000"/>
+                <w:top w:val="none" w:sz="0" w:space="0" w:color="000000"/>
+                <w:left w:val="none" w:sz="0" w:space="0" w:color="000000"/>
+                <w:right w:val="none" w:sz="0" w:space="0" w:color="000000"/>
+              </w:pBdr>
+              <w:spacing w:after="100" w:before="100" w:line="240"/>
+              <w:ind w:left="100" w:right="100" w:firstLine="0" w:firstLineChars="0"/>
+            </w:pPr>
+            <w:r>
+              <w:rPr>
+                <w:rFonts w:ascii="Arial" w:hAnsi="Arial" w:eastAsia="Arial" w:cs="Arial"/>
+                <w:i w:val="false"/>
+                <w:b w:val="false"/>
+                <w:u w:val="none"/>
+                <w:sz w:val="22"/>
+                <w:szCs w:val="22"/>
+                <w:color w:val="000000"/>
+              </w:rPr>
+              <w:t xml:space="preserve">1 / 1.7%</w:t>
+            </w:r>
+          </w:p>
+        </w:tc>
+        <w:tc>
+          <w:tcPr>
+            <w:tcBorders>
+              <w:bottom w:val="none" w:sz="0" w:space="0" w:color="000000"/>
+              <w:top w:val="none" w:sz="0" w:space="0" w:color="000000"/>
+              <w:left w:val="none" w:sz="0" w:space="0" w:color="000000"/>
+              <w:right w:val="none" w:sz="0" w:space="0" w:color="000000"/>
+            </w:tcBorders>
+            <w:shd w:val="clear" w:color="auto" w:fill="FFFFFF"/>
+            <w:tcMar>
+              <w:top w:w="0" w:type="dxa"/>
+              <w:bottom w:w="0" w:type="dxa"/>
+              <w:left w:w="0" w:type="dxa"/>
+              <w:right w:w="0" w:type="dxa"/>
+            </w:tcMar>
+            <w:vAlign w:val="center"/>
+          </w:tcPr>
+          <w:p>
+            <w:pPr>
+              <w:pStyle w:val="Normal"/>
+              <w:jc w:val="left"/>
+              <w:pBdr>
+                <w:bottom w:val="none" w:sz="0" w:space="0" w:color="000000"/>
+                <w:top w:val="none" w:sz="0" w:space="0" w:color="000000"/>
+                <w:left w:val="none" w:sz="0" w:space="0" w:color="000000"/>
+                <w:right w:val="none" w:sz="0" w:space="0" w:color="000000"/>
+              </w:pBdr>
+              <w:spacing w:after="100" w:before="100" w:line="240"/>
+              <w:ind w:left="100" w:right="100" w:firstLine="0" w:firstLineChars="0"/>
+            </w:pPr>
+            <w:r>
+              <w:rPr>
+                <w:rFonts w:ascii="Arial" w:hAnsi="Arial" w:eastAsia="Arial" w:cs="Arial"/>
+                <w:i w:val="false"/>
+                <w:b w:val="false"/>
+                <w:u w:val="none"/>
+                <w:sz w:val="22"/>
+                <w:szCs w:val="22"/>
+                <w:color w:val="000000"/>
+              </w:rPr>
+              <w:t xml:space="preserve">1 / 1.7%</w:t>
             </w:r>
           </w:p>
         </w:tc>
@@ -2265,271 +2265,271 @@
                 <w:szCs w:val="22"/>
                 <w:color w:val="000000"/>
               </w:rPr>
-              <w:t xml:space="preserve">20 / 100%</w:t>
-            </w:r>
-          </w:p>
-        </w:tc>
-        <w:tc>
-          <w:tcPr>
-            <w:tcBorders>
-              <w:bottom w:val="none" w:sz="0" w:space="0" w:color="000000"/>
-              <w:top w:val="none" w:sz="0" w:space="0" w:color="000000"/>
-              <w:left w:val="none" w:sz="0" w:space="0" w:color="000000"/>
-              <w:right w:val="none" w:sz="0" w:space="0" w:color="000000"/>
-            </w:tcBorders>
-            <w:shd w:val="clear" w:color="auto" w:fill="FFFFFF"/>
-            <w:tcMar>
-              <w:top w:w="0" w:type="dxa"/>
-              <w:bottom w:w="0" w:type="dxa"/>
-              <w:left w:w="0" w:type="dxa"/>
-              <w:right w:w="0" w:type="dxa"/>
-            </w:tcMar>
-            <w:vAlign w:val="center"/>
-          </w:tcPr>
-          <w:p>
-            <w:pPr>
-              <w:pStyle w:val="Normal"/>
-              <w:jc w:val="left"/>
-              <w:pBdr>
-                <w:bottom w:val="none" w:sz="0" w:space="0" w:color="000000"/>
-                <w:top w:val="none" w:sz="0" w:space="0" w:color="000000"/>
-                <w:left w:val="none" w:sz="0" w:space="0" w:color="000000"/>
-                <w:right w:val="none" w:sz="0" w:space="0" w:color="000000"/>
-              </w:pBdr>
-              <w:spacing w:after="100" w:before="100" w:line="240"/>
-              <w:ind w:left="100" w:right="100" w:firstLine="0" w:firstLineChars="0"/>
-            </w:pPr>
-            <w:r>
-              <w:rPr>
-                <w:rFonts w:ascii="Arial" w:hAnsi="Arial" w:eastAsia="Arial" w:cs="Arial"/>
-                <w:i w:val="false"/>
-                <w:b w:val="false"/>
-                <w:u w:val="none"/>
-                <w:sz w:val="22"/>
-                <w:szCs w:val="22"/>
-                <w:color w:val="000000"/>
-              </w:rPr>
-              <w:t xml:space="preserve">1 / 100%</w:t>
-            </w:r>
-          </w:p>
-        </w:tc>
-        <w:tc>
-          <w:tcPr>
-            <w:tcBorders>
-              <w:bottom w:val="none" w:sz="0" w:space="0" w:color="000000"/>
-              <w:top w:val="none" w:sz="0" w:space="0" w:color="000000"/>
-              <w:left w:val="none" w:sz="0" w:space="0" w:color="000000"/>
-              <w:right w:val="none" w:sz="0" w:space="0" w:color="000000"/>
-            </w:tcBorders>
-            <w:shd w:val="clear" w:color="auto" w:fill="FFFFFF"/>
-            <w:tcMar>
-              <w:top w:w="0" w:type="dxa"/>
-              <w:bottom w:w="0" w:type="dxa"/>
-              <w:left w:w="0" w:type="dxa"/>
-              <w:right w:w="0" w:type="dxa"/>
-            </w:tcMar>
-            <w:vAlign w:val="center"/>
-          </w:tcPr>
-          <w:p>
-            <w:pPr>
-              <w:pStyle w:val="Normal"/>
-              <w:jc w:val="left"/>
-              <w:pBdr>
-                <w:bottom w:val="none" w:sz="0" w:space="0" w:color="000000"/>
-                <w:top w:val="none" w:sz="0" w:space="0" w:color="000000"/>
-                <w:left w:val="none" w:sz="0" w:space="0" w:color="000000"/>
-                <w:right w:val="none" w:sz="0" w:space="0" w:color="000000"/>
-              </w:pBdr>
-              <w:spacing w:after="100" w:before="100" w:line="240"/>
-              <w:ind w:left="100" w:right="100" w:firstLine="0" w:firstLineChars="0"/>
-            </w:pPr>
-            <w:r>
-              <w:rPr>
-                <w:rFonts w:ascii="Arial" w:hAnsi="Arial" w:eastAsia="Arial" w:cs="Arial"/>
-                <w:i w:val="false"/>
-                <w:b w:val="false"/>
-                <w:u w:val="none"/>
-                <w:sz w:val="22"/>
-                <w:szCs w:val="22"/>
-                <w:color w:val="000000"/>
-              </w:rPr>
-              <w:t xml:space="preserve">0 / NaN%</w:t>
-            </w:r>
-          </w:p>
-        </w:tc>
-        <w:tc>
-          <w:tcPr>
-            <w:tcBorders>
-              <w:bottom w:val="none" w:sz="0" w:space="0" w:color="000000"/>
-              <w:top w:val="none" w:sz="0" w:space="0" w:color="000000"/>
-              <w:left w:val="none" w:sz="0" w:space="0" w:color="000000"/>
-              <w:right w:val="none" w:sz="0" w:space="0" w:color="000000"/>
-            </w:tcBorders>
-            <w:shd w:val="clear" w:color="auto" w:fill="FFFFFF"/>
-            <w:tcMar>
-              <w:top w:w="0" w:type="dxa"/>
-              <w:bottom w:w="0" w:type="dxa"/>
-              <w:left w:w="0" w:type="dxa"/>
-              <w:right w:w="0" w:type="dxa"/>
-            </w:tcMar>
-            <w:vAlign w:val="center"/>
-          </w:tcPr>
-          <w:p>
-            <w:pPr>
-              <w:pStyle w:val="Normal"/>
-              <w:jc w:val="left"/>
-              <w:pBdr>
-                <w:bottom w:val="none" w:sz="0" w:space="0" w:color="000000"/>
-                <w:top w:val="none" w:sz="0" w:space="0" w:color="000000"/>
-                <w:left w:val="none" w:sz="0" w:space="0" w:color="000000"/>
-                <w:right w:val="none" w:sz="0" w:space="0" w:color="000000"/>
-              </w:pBdr>
-              <w:spacing w:after="100" w:before="100" w:line="240"/>
-              <w:ind w:left="100" w:right="100" w:firstLine="0" w:firstLineChars="0"/>
-            </w:pPr>
-            <w:r>
-              <w:rPr>
-                <w:rFonts w:ascii="Arial" w:hAnsi="Arial" w:eastAsia="Arial" w:cs="Arial"/>
-                <w:i w:val="false"/>
-                <w:b w:val="false"/>
-                <w:u w:val="none"/>
-                <w:sz w:val="22"/>
-                <w:szCs w:val="22"/>
-                <w:color w:val="000000"/>
-              </w:rPr>
-              <w:t xml:space="preserve">1 / 100%</w:t>
-            </w:r>
-          </w:p>
-        </w:tc>
-        <w:tc>
-          <w:tcPr>
-            <w:tcBorders>
-              <w:bottom w:val="none" w:sz="0" w:space="0" w:color="000000"/>
-              <w:top w:val="none" w:sz="0" w:space="0" w:color="000000"/>
-              <w:left w:val="none" w:sz="0" w:space="0" w:color="000000"/>
-              <w:right w:val="none" w:sz="0" w:space="0" w:color="000000"/>
-            </w:tcBorders>
-            <w:shd w:val="clear" w:color="auto" w:fill="FFFFFF"/>
-            <w:tcMar>
-              <w:top w:w="0" w:type="dxa"/>
-              <w:bottom w:w="0" w:type="dxa"/>
-              <w:left w:w="0" w:type="dxa"/>
-              <w:right w:w="0" w:type="dxa"/>
-            </w:tcMar>
-            <w:vAlign w:val="center"/>
-          </w:tcPr>
-          <w:p>
-            <w:pPr>
-              <w:pStyle w:val="Normal"/>
-              <w:jc w:val="left"/>
-              <w:pBdr>
-                <w:bottom w:val="none" w:sz="0" w:space="0" w:color="000000"/>
-                <w:top w:val="none" w:sz="0" w:space="0" w:color="000000"/>
-                <w:left w:val="none" w:sz="0" w:space="0" w:color="000000"/>
-                <w:right w:val="none" w:sz="0" w:space="0" w:color="000000"/>
-              </w:pBdr>
-              <w:spacing w:after="100" w:before="100" w:line="240"/>
-              <w:ind w:left="100" w:right="100" w:firstLine="0" w:firstLineChars="0"/>
-            </w:pPr>
-            <w:r>
-              <w:rPr>
-                <w:rFonts w:ascii="Arial" w:hAnsi="Arial" w:eastAsia="Arial" w:cs="Arial"/>
-                <w:i w:val="false"/>
-                <w:b w:val="false"/>
-                <w:u w:val="none"/>
-                <w:sz w:val="22"/>
-                <w:szCs w:val="22"/>
-                <w:color w:val="000000"/>
-              </w:rPr>
-              <w:t xml:space="preserve">0 / NaN%</w:t>
-            </w:r>
-          </w:p>
-        </w:tc>
-        <w:tc>
-          <w:tcPr>
-            <w:tcBorders>
-              <w:bottom w:val="none" w:sz="0" w:space="0" w:color="000000"/>
-              <w:top w:val="none" w:sz="0" w:space="0" w:color="000000"/>
-              <w:left w:val="none" w:sz="0" w:space="0" w:color="000000"/>
-              <w:right w:val="none" w:sz="0" w:space="0" w:color="000000"/>
-            </w:tcBorders>
-            <w:shd w:val="clear" w:color="auto" w:fill="FFFFFF"/>
-            <w:tcMar>
-              <w:top w:w="0" w:type="dxa"/>
-              <w:bottom w:w="0" w:type="dxa"/>
-              <w:left w:w="0" w:type="dxa"/>
-              <w:right w:w="0" w:type="dxa"/>
-            </w:tcMar>
-            <w:vAlign w:val="center"/>
-          </w:tcPr>
-          <w:p>
-            <w:pPr>
-              <w:pStyle w:val="Normal"/>
-              <w:jc w:val="left"/>
-              <w:pBdr>
-                <w:bottom w:val="none" w:sz="0" w:space="0" w:color="000000"/>
-                <w:top w:val="none" w:sz="0" w:space="0" w:color="000000"/>
-                <w:left w:val="none" w:sz="0" w:space="0" w:color="000000"/>
-                <w:right w:val="none" w:sz="0" w:space="0" w:color="000000"/>
-              </w:pBdr>
-              <w:spacing w:after="100" w:before="100" w:line="240"/>
-              <w:ind w:left="100" w:right="100" w:firstLine="0" w:firstLineChars="0"/>
-            </w:pPr>
-            <w:r>
-              <w:rPr>
-                <w:rFonts w:ascii="Arial" w:hAnsi="Arial" w:eastAsia="Arial" w:cs="Arial"/>
-                <w:i w:val="false"/>
-                <w:b w:val="false"/>
-                <w:u w:val="none"/>
-                <w:sz w:val="22"/>
-                <w:szCs w:val="22"/>
-                <w:color w:val="000000"/>
-              </w:rPr>
-              <w:t xml:space="preserve">0 / NaN%</w:t>
-            </w:r>
-          </w:p>
-        </w:tc>
-        <w:tc>
-          <w:tcPr>
-            <w:tcBorders>
-              <w:bottom w:val="none" w:sz="0" w:space="0" w:color="000000"/>
-              <w:top w:val="none" w:sz="0" w:space="0" w:color="000000"/>
-              <w:left w:val="none" w:sz="0" w:space="0" w:color="000000"/>
-              <w:right w:val="none" w:sz="0" w:space="0" w:color="000000"/>
-            </w:tcBorders>
-            <w:shd w:val="clear" w:color="auto" w:fill="FFFFFF"/>
-            <w:tcMar>
-              <w:top w:w="0" w:type="dxa"/>
-              <w:bottom w:w="0" w:type="dxa"/>
-              <w:left w:w="0" w:type="dxa"/>
-              <w:right w:w="0" w:type="dxa"/>
-            </w:tcMar>
-            <w:vAlign w:val="center"/>
-          </w:tcPr>
-          <w:p>
-            <w:pPr>
-              <w:pStyle w:val="Normal"/>
-              <w:jc w:val="left"/>
-              <w:pBdr>
-                <w:bottom w:val="none" w:sz="0" w:space="0" w:color="000000"/>
-                <w:top w:val="none" w:sz="0" w:space="0" w:color="000000"/>
-                <w:left w:val="none" w:sz="0" w:space="0" w:color="000000"/>
-                <w:right w:val="none" w:sz="0" w:space="0" w:color="000000"/>
-              </w:pBdr>
-              <w:spacing w:after="100" w:before="100" w:line="240"/>
-              <w:ind w:left="100" w:right="100" w:firstLine="0" w:firstLineChars="0"/>
-            </w:pPr>
-            <w:r>
-              <w:rPr>
-                <w:rFonts w:ascii="Arial" w:hAnsi="Arial" w:eastAsia="Arial" w:cs="Arial"/>
-                <w:i w:val="false"/>
-                <w:b w:val="false"/>
-                <w:u w:val="none"/>
-                <w:sz w:val="22"/>
-                <w:szCs w:val="22"/>
-                <w:color w:val="000000"/>
-              </w:rPr>
-              <w:t xml:space="preserve">0 / NaN%</w:t>
+              <w:t xml:space="preserve">20 / 33.3%</w:t>
+            </w:r>
+          </w:p>
+        </w:tc>
+        <w:tc>
+          <w:tcPr>
+            <w:tcBorders>
+              <w:bottom w:val="none" w:sz="0" w:space="0" w:color="000000"/>
+              <w:top w:val="none" w:sz="0" w:space="0" w:color="000000"/>
+              <w:left w:val="none" w:sz="0" w:space="0" w:color="000000"/>
+              <w:right w:val="none" w:sz="0" w:space="0" w:color="000000"/>
+            </w:tcBorders>
+            <w:shd w:val="clear" w:color="auto" w:fill="FFFFFF"/>
+            <w:tcMar>
+              <w:top w:w="0" w:type="dxa"/>
+              <w:bottom w:w="0" w:type="dxa"/>
+              <w:left w:w="0" w:type="dxa"/>
+              <w:right w:w="0" w:type="dxa"/>
+            </w:tcMar>
+            <w:vAlign w:val="center"/>
+          </w:tcPr>
+          <w:p>
+            <w:pPr>
+              <w:pStyle w:val="Normal"/>
+              <w:jc w:val="left"/>
+              <w:pBdr>
+                <w:bottom w:val="none" w:sz="0" w:space="0" w:color="000000"/>
+                <w:top w:val="none" w:sz="0" w:space="0" w:color="000000"/>
+                <w:left w:val="none" w:sz="0" w:space="0" w:color="000000"/>
+                <w:right w:val="none" w:sz="0" w:space="0" w:color="000000"/>
+              </w:pBdr>
+              <w:spacing w:after="100" w:before="100" w:line="240"/>
+              <w:ind w:left="100" w:right="100" w:firstLine="0" w:firstLineChars="0"/>
+            </w:pPr>
+            <w:r>
+              <w:rPr>
+                <w:rFonts w:ascii="Arial" w:hAnsi="Arial" w:eastAsia="Arial" w:cs="Arial"/>
+                <w:i w:val="false"/>
+                <w:b w:val="false"/>
+                <w:u w:val="none"/>
+                <w:sz w:val="22"/>
+                <w:szCs w:val="22"/>
+                <w:color w:val="000000"/>
+              </w:rPr>
+              <w:t xml:space="preserve">1 / 1.7%</w:t>
+            </w:r>
+          </w:p>
+        </w:tc>
+        <w:tc>
+          <w:tcPr>
+            <w:tcBorders>
+              <w:bottom w:val="none" w:sz="0" w:space="0" w:color="000000"/>
+              <w:top w:val="none" w:sz="0" w:space="0" w:color="000000"/>
+              <w:left w:val="none" w:sz="0" w:space="0" w:color="000000"/>
+              <w:right w:val="none" w:sz="0" w:space="0" w:color="000000"/>
+            </w:tcBorders>
+            <w:shd w:val="clear" w:color="auto" w:fill="FFFFFF"/>
+            <w:tcMar>
+              <w:top w:w="0" w:type="dxa"/>
+              <w:bottom w:w="0" w:type="dxa"/>
+              <w:left w:w="0" w:type="dxa"/>
+              <w:right w:w="0" w:type="dxa"/>
+            </w:tcMar>
+            <w:vAlign w:val="center"/>
+          </w:tcPr>
+          <w:p>
+            <w:pPr>
+              <w:pStyle w:val="Normal"/>
+              <w:jc w:val="left"/>
+              <w:pBdr>
+                <w:bottom w:val="none" w:sz="0" w:space="0" w:color="000000"/>
+                <w:top w:val="none" w:sz="0" w:space="0" w:color="000000"/>
+                <w:left w:val="none" w:sz="0" w:space="0" w:color="000000"/>
+                <w:right w:val="none" w:sz="0" w:space="0" w:color="000000"/>
+              </w:pBdr>
+              <w:spacing w:after="100" w:before="100" w:line="240"/>
+              <w:ind w:left="100" w:right="100" w:firstLine="0" w:firstLineChars="0"/>
+            </w:pPr>
+            <w:r>
+              <w:rPr>
+                <w:rFonts w:ascii="Arial" w:hAnsi="Arial" w:eastAsia="Arial" w:cs="Arial"/>
+                <w:i w:val="false"/>
+                <w:b w:val="false"/>
+                <w:u w:val="none"/>
+                <w:sz w:val="22"/>
+                <w:szCs w:val="22"/>
+                <w:color w:val="000000"/>
+              </w:rPr>
+              <w:t xml:space="preserve">0 / 0%</w:t>
+            </w:r>
+          </w:p>
+        </w:tc>
+        <w:tc>
+          <w:tcPr>
+            <w:tcBorders>
+              <w:bottom w:val="none" w:sz="0" w:space="0" w:color="000000"/>
+              <w:top w:val="none" w:sz="0" w:space="0" w:color="000000"/>
+              <w:left w:val="none" w:sz="0" w:space="0" w:color="000000"/>
+              <w:right w:val="none" w:sz="0" w:space="0" w:color="000000"/>
+            </w:tcBorders>
+            <w:shd w:val="clear" w:color="auto" w:fill="FFFFFF"/>
+            <w:tcMar>
+              <w:top w:w="0" w:type="dxa"/>
+              <w:bottom w:w="0" w:type="dxa"/>
+              <w:left w:w="0" w:type="dxa"/>
+              <w:right w:w="0" w:type="dxa"/>
+            </w:tcMar>
+            <w:vAlign w:val="center"/>
+          </w:tcPr>
+          <w:p>
+            <w:pPr>
+              <w:pStyle w:val="Normal"/>
+              <w:jc w:val="left"/>
+              <w:pBdr>
+                <w:bottom w:val="none" w:sz="0" w:space="0" w:color="000000"/>
+                <w:top w:val="none" w:sz="0" w:space="0" w:color="000000"/>
+                <w:left w:val="none" w:sz="0" w:space="0" w:color="000000"/>
+                <w:right w:val="none" w:sz="0" w:space="0" w:color="000000"/>
+              </w:pBdr>
+              <w:spacing w:after="100" w:before="100" w:line="240"/>
+              <w:ind w:left="100" w:right="100" w:firstLine="0" w:firstLineChars="0"/>
+            </w:pPr>
+            <w:r>
+              <w:rPr>
+                <w:rFonts w:ascii="Arial" w:hAnsi="Arial" w:eastAsia="Arial" w:cs="Arial"/>
+                <w:i w:val="false"/>
+                <w:b w:val="false"/>
+                <w:u w:val="none"/>
+                <w:sz w:val="22"/>
+                <w:szCs w:val="22"/>
+                <w:color w:val="000000"/>
+              </w:rPr>
+              <w:t xml:space="preserve">1 / 1.7%</w:t>
+            </w:r>
+          </w:p>
+        </w:tc>
+        <w:tc>
+          <w:tcPr>
+            <w:tcBorders>
+              <w:bottom w:val="none" w:sz="0" w:space="0" w:color="000000"/>
+              <w:top w:val="none" w:sz="0" w:space="0" w:color="000000"/>
+              <w:left w:val="none" w:sz="0" w:space="0" w:color="000000"/>
+              <w:right w:val="none" w:sz="0" w:space="0" w:color="000000"/>
+            </w:tcBorders>
+            <w:shd w:val="clear" w:color="auto" w:fill="FFFFFF"/>
+            <w:tcMar>
+              <w:top w:w="0" w:type="dxa"/>
+              <w:bottom w:w="0" w:type="dxa"/>
+              <w:left w:w="0" w:type="dxa"/>
+              <w:right w:w="0" w:type="dxa"/>
+            </w:tcMar>
+            <w:vAlign w:val="center"/>
+          </w:tcPr>
+          <w:p>
+            <w:pPr>
+              <w:pStyle w:val="Normal"/>
+              <w:jc w:val="left"/>
+              <w:pBdr>
+                <w:bottom w:val="none" w:sz="0" w:space="0" w:color="000000"/>
+                <w:top w:val="none" w:sz="0" w:space="0" w:color="000000"/>
+                <w:left w:val="none" w:sz="0" w:space="0" w:color="000000"/>
+                <w:right w:val="none" w:sz="0" w:space="0" w:color="000000"/>
+              </w:pBdr>
+              <w:spacing w:after="100" w:before="100" w:line="240"/>
+              <w:ind w:left="100" w:right="100" w:firstLine="0" w:firstLineChars="0"/>
+            </w:pPr>
+            <w:r>
+              <w:rPr>
+                <w:rFonts w:ascii="Arial" w:hAnsi="Arial" w:eastAsia="Arial" w:cs="Arial"/>
+                <w:i w:val="false"/>
+                <w:b w:val="false"/>
+                <w:u w:val="none"/>
+                <w:sz w:val="22"/>
+                <w:szCs w:val="22"/>
+                <w:color w:val="000000"/>
+              </w:rPr>
+              <w:t xml:space="preserve">0 / 0%</w:t>
+            </w:r>
+          </w:p>
+        </w:tc>
+        <w:tc>
+          <w:tcPr>
+            <w:tcBorders>
+              <w:bottom w:val="none" w:sz="0" w:space="0" w:color="000000"/>
+              <w:top w:val="none" w:sz="0" w:space="0" w:color="000000"/>
+              <w:left w:val="none" w:sz="0" w:space="0" w:color="000000"/>
+              <w:right w:val="none" w:sz="0" w:space="0" w:color="000000"/>
+            </w:tcBorders>
+            <w:shd w:val="clear" w:color="auto" w:fill="FFFFFF"/>
+            <w:tcMar>
+              <w:top w:w="0" w:type="dxa"/>
+              <w:bottom w:w="0" w:type="dxa"/>
+              <w:left w:w="0" w:type="dxa"/>
+              <w:right w:w="0" w:type="dxa"/>
+            </w:tcMar>
+            <w:vAlign w:val="center"/>
+          </w:tcPr>
+          <w:p>
+            <w:pPr>
+              <w:pStyle w:val="Normal"/>
+              <w:jc w:val="left"/>
+              <w:pBdr>
+                <w:bottom w:val="none" w:sz="0" w:space="0" w:color="000000"/>
+                <w:top w:val="none" w:sz="0" w:space="0" w:color="000000"/>
+                <w:left w:val="none" w:sz="0" w:space="0" w:color="000000"/>
+                <w:right w:val="none" w:sz="0" w:space="0" w:color="000000"/>
+              </w:pBdr>
+              <w:spacing w:after="100" w:before="100" w:line="240"/>
+              <w:ind w:left="100" w:right="100" w:firstLine="0" w:firstLineChars="0"/>
+            </w:pPr>
+            <w:r>
+              <w:rPr>
+                <w:rFonts w:ascii="Arial" w:hAnsi="Arial" w:eastAsia="Arial" w:cs="Arial"/>
+                <w:i w:val="false"/>
+                <w:b w:val="false"/>
+                <w:u w:val="none"/>
+                <w:sz w:val="22"/>
+                <w:szCs w:val="22"/>
+                <w:color w:val="000000"/>
+              </w:rPr>
+              <w:t xml:space="preserve">0 / 0%</w:t>
+            </w:r>
+          </w:p>
+        </w:tc>
+        <w:tc>
+          <w:tcPr>
+            <w:tcBorders>
+              <w:bottom w:val="none" w:sz="0" w:space="0" w:color="000000"/>
+              <w:top w:val="none" w:sz="0" w:space="0" w:color="000000"/>
+              <w:left w:val="none" w:sz="0" w:space="0" w:color="000000"/>
+              <w:right w:val="none" w:sz="0" w:space="0" w:color="000000"/>
+            </w:tcBorders>
+            <w:shd w:val="clear" w:color="auto" w:fill="FFFFFF"/>
+            <w:tcMar>
+              <w:top w:w="0" w:type="dxa"/>
+              <w:bottom w:w="0" w:type="dxa"/>
+              <w:left w:w="0" w:type="dxa"/>
+              <w:right w:w="0" w:type="dxa"/>
+            </w:tcMar>
+            <w:vAlign w:val="center"/>
+          </w:tcPr>
+          <w:p>
+            <w:pPr>
+              <w:pStyle w:val="Normal"/>
+              <w:jc w:val="left"/>
+              <w:pBdr>
+                <w:bottom w:val="none" w:sz="0" w:space="0" w:color="000000"/>
+                <w:top w:val="none" w:sz="0" w:space="0" w:color="000000"/>
+                <w:left w:val="none" w:sz="0" w:space="0" w:color="000000"/>
+                <w:right w:val="none" w:sz="0" w:space="0" w:color="000000"/>
+              </w:pBdr>
+              <w:spacing w:after="100" w:before="100" w:line="240"/>
+              <w:ind w:left="100" w:right="100" w:firstLine="0" w:firstLineChars="0"/>
+            </w:pPr>
+            <w:r>
+              <w:rPr>
+                <w:rFonts w:ascii="Arial" w:hAnsi="Arial" w:eastAsia="Arial" w:cs="Arial"/>
+                <w:i w:val="false"/>
+                <w:b w:val="false"/>
+                <w:u w:val="none"/>
+                <w:sz w:val="22"/>
+                <w:szCs w:val="22"/>
+                <w:color w:val="000000"/>
+              </w:rPr>
+              <w:t xml:space="preserve">0 / 0%</w:t>
             </w:r>
           </w:p>
         </w:tc>
@@ -2623,271 +2623,271 @@
                 <w:szCs w:val="22"/>
                 <w:color w:val="000000"/>
               </w:rPr>
-              <w:t xml:space="preserve">49 / 100%</w:t>
-            </w:r>
-          </w:p>
-        </w:tc>
-        <w:tc>
-          <w:tcPr>
-            <w:tcBorders>
-              <w:bottom w:val="none" w:sz="0" w:space="0" w:color="000000"/>
-              <w:top w:val="none" w:sz="0" w:space="0" w:color="000000"/>
-              <w:left w:val="none" w:sz="0" w:space="0" w:color="000000"/>
-              <w:right w:val="none" w:sz="0" w:space="0" w:color="000000"/>
-            </w:tcBorders>
-            <w:shd w:val="clear" w:color="auto" w:fill="FFFFFF"/>
-            <w:tcMar>
-              <w:top w:w="0" w:type="dxa"/>
-              <w:bottom w:w="0" w:type="dxa"/>
-              <w:left w:w="0" w:type="dxa"/>
-              <w:right w:w="0" w:type="dxa"/>
-            </w:tcMar>
-            <w:vAlign w:val="center"/>
-          </w:tcPr>
-          <w:p>
-            <w:pPr>
-              <w:pStyle w:val="Normal"/>
-              <w:jc w:val="left"/>
-              <w:pBdr>
-                <w:bottom w:val="none" w:sz="0" w:space="0" w:color="000000"/>
-                <w:top w:val="none" w:sz="0" w:space="0" w:color="000000"/>
-                <w:left w:val="none" w:sz="0" w:space="0" w:color="000000"/>
-                <w:right w:val="none" w:sz="0" w:space="0" w:color="000000"/>
-              </w:pBdr>
-              <w:spacing w:after="100" w:before="100" w:line="240"/>
-              <w:ind w:left="100" w:right="100" w:firstLine="0" w:firstLineChars="0"/>
-            </w:pPr>
-            <w:r>
-              <w:rPr>
-                <w:rFonts w:ascii="Arial" w:hAnsi="Arial" w:eastAsia="Arial" w:cs="Arial"/>
-                <w:i w:val="false"/>
-                <w:b w:val="false"/>
-                <w:u w:val="none"/>
-                <w:sz w:val="22"/>
-                <w:szCs w:val="22"/>
-                <w:color w:val="000000"/>
-              </w:rPr>
-              <w:t xml:space="preserve">2 / 100%</w:t>
-            </w:r>
-          </w:p>
-        </w:tc>
-        <w:tc>
-          <w:tcPr>
-            <w:tcBorders>
-              <w:bottom w:val="none" w:sz="0" w:space="0" w:color="000000"/>
-              <w:top w:val="none" w:sz="0" w:space="0" w:color="000000"/>
-              <w:left w:val="none" w:sz="0" w:space="0" w:color="000000"/>
-              <w:right w:val="none" w:sz="0" w:space="0" w:color="000000"/>
-            </w:tcBorders>
-            <w:shd w:val="clear" w:color="auto" w:fill="FFFFFF"/>
-            <w:tcMar>
-              <w:top w:w="0" w:type="dxa"/>
-              <w:bottom w:w="0" w:type="dxa"/>
-              <w:left w:w="0" w:type="dxa"/>
-              <w:right w:w="0" w:type="dxa"/>
-            </w:tcMar>
-            <w:vAlign w:val="center"/>
-          </w:tcPr>
-          <w:p>
-            <w:pPr>
-              <w:pStyle w:val="Normal"/>
-              <w:jc w:val="left"/>
-              <w:pBdr>
-                <w:bottom w:val="none" w:sz="0" w:space="0" w:color="000000"/>
-                <w:top w:val="none" w:sz="0" w:space="0" w:color="000000"/>
-                <w:left w:val="none" w:sz="0" w:space="0" w:color="000000"/>
-                <w:right w:val="none" w:sz="0" w:space="0" w:color="000000"/>
-              </w:pBdr>
-              <w:spacing w:after="100" w:before="100" w:line="240"/>
-              <w:ind w:left="100" w:right="100" w:firstLine="0" w:firstLineChars="0"/>
-            </w:pPr>
-            <w:r>
-              <w:rPr>
-                <w:rFonts w:ascii="Arial" w:hAnsi="Arial" w:eastAsia="Arial" w:cs="Arial"/>
-                <w:i w:val="false"/>
-                <w:b w:val="false"/>
-                <w:u w:val="none"/>
-                <w:sz w:val="22"/>
-                <w:szCs w:val="22"/>
-                <w:color w:val="000000"/>
-              </w:rPr>
-              <w:t xml:space="preserve">0 / NaN%</w:t>
-            </w:r>
-          </w:p>
-        </w:tc>
-        <w:tc>
-          <w:tcPr>
-            <w:tcBorders>
-              <w:bottom w:val="none" w:sz="0" w:space="0" w:color="000000"/>
-              <w:top w:val="none" w:sz="0" w:space="0" w:color="000000"/>
-              <w:left w:val="none" w:sz="0" w:space="0" w:color="000000"/>
-              <w:right w:val="none" w:sz="0" w:space="0" w:color="000000"/>
-            </w:tcBorders>
-            <w:shd w:val="clear" w:color="auto" w:fill="FFFFFF"/>
-            <w:tcMar>
-              <w:top w:w="0" w:type="dxa"/>
-              <w:bottom w:w="0" w:type="dxa"/>
-              <w:left w:w="0" w:type="dxa"/>
-              <w:right w:w="0" w:type="dxa"/>
-            </w:tcMar>
-            <w:vAlign w:val="center"/>
-          </w:tcPr>
-          <w:p>
-            <w:pPr>
-              <w:pStyle w:val="Normal"/>
-              <w:jc w:val="left"/>
-              <w:pBdr>
-                <w:bottom w:val="none" w:sz="0" w:space="0" w:color="000000"/>
-                <w:top w:val="none" w:sz="0" w:space="0" w:color="000000"/>
-                <w:left w:val="none" w:sz="0" w:space="0" w:color="000000"/>
-                <w:right w:val="none" w:sz="0" w:space="0" w:color="000000"/>
-              </w:pBdr>
-              <w:spacing w:after="100" w:before="100" w:line="240"/>
-              <w:ind w:left="100" w:right="100" w:firstLine="0" w:firstLineChars="0"/>
-            </w:pPr>
-            <w:r>
-              <w:rPr>
-                <w:rFonts w:ascii="Arial" w:hAnsi="Arial" w:eastAsia="Arial" w:cs="Arial"/>
-                <w:i w:val="false"/>
-                <w:b w:val="false"/>
-                <w:u w:val="none"/>
-                <w:sz w:val="22"/>
-                <w:szCs w:val="22"/>
-                <w:color w:val="000000"/>
-              </w:rPr>
-              <w:t xml:space="preserve">2 / 100%</w:t>
-            </w:r>
-          </w:p>
-        </w:tc>
-        <w:tc>
-          <w:tcPr>
-            <w:tcBorders>
-              <w:bottom w:val="none" w:sz="0" w:space="0" w:color="000000"/>
-              <w:top w:val="none" w:sz="0" w:space="0" w:color="000000"/>
-              <w:left w:val="none" w:sz="0" w:space="0" w:color="000000"/>
-              <w:right w:val="none" w:sz="0" w:space="0" w:color="000000"/>
-            </w:tcBorders>
-            <w:shd w:val="clear" w:color="auto" w:fill="FFFFFF"/>
-            <w:tcMar>
-              <w:top w:w="0" w:type="dxa"/>
-              <w:bottom w:w="0" w:type="dxa"/>
-              <w:left w:w="0" w:type="dxa"/>
-              <w:right w:w="0" w:type="dxa"/>
-            </w:tcMar>
-            <w:vAlign w:val="center"/>
-          </w:tcPr>
-          <w:p>
-            <w:pPr>
-              <w:pStyle w:val="Normal"/>
-              <w:jc w:val="left"/>
-              <w:pBdr>
-                <w:bottom w:val="none" w:sz="0" w:space="0" w:color="000000"/>
-                <w:top w:val="none" w:sz="0" w:space="0" w:color="000000"/>
-                <w:left w:val="none" w:sz="0" w:space="0" w:color="000000"/>
-                <w:right w:val="none" w:sz="0" w:space="0" w:color="000000"/>
-              </w:pBdr>
-              <w:spacing w:after="100" w:before="100" w:line="240"/>
-              <w:ind w:left="100" w:right="100" w:firstLine="0" w:firstLineChars="0"/>
-            </w:pPr>
-            <w:r>
-              <w:rPr>
-                <w:rFonts w:ascii="Arial" w:hAnsi="Arial" w:eastAsia="Arial" w:cs="Arial"/>
-                <w:i w:val="false"/>
-                <w:b w:val="false"/>
-                <w:u w:val="none"/>
-                <w:sz w:val="22"/>
-                <w:szCs w:val="22"/>
-                <w:color w:val="000000"/>
-              </w:rPr>
-              <w:t xml:space="preserve">0 / NaN%</w:t>
-            </w:r>
-          </w:p>
-        </w:tc>
-        <w:tc>
-          <w:tcPr>
-            <w:tcBorders>
-              <w:bottom w:val="none" w:sz="0" w:space="0" w:color="000000"/>
-              <w:top w:val="none" w:sz="0" w:space="0" w:color="000000"/>
-              <w:left w:val="none" w:sz="0" w:space="0" w:color="000000"/>
-              <w:right w:val="none" w:sz="0" w:space="0" w:color="000000"/>
-            </w:tcBorders>
-            <w:shd w:val="clear" w:color="auto" w:fill="FFFFFF"/>
-            <w:tcMar>
-              <w:top w:w="0" w:type="dxa"/>
-              <w:bottom w:w="0" w:type="dxa"/>
-              <w:left w:w="0" w:type="dxa"/>
-              <w:right w:w="0" w:type="dxa"/>
-            </w:tcMar>
-            <w:vAlign w:val="center"/>
-          </w:tcPr>
-          <w:p>
-            <w:pPr>
-              <w:pStyle w:val="Normal"/>
-              <w:jc w:val="left"/>
-              <w:pBdr>
-                <w:bottom w:val="none" w:sz="0" w:space="0" w:color="000000"/>
-                <w:top w:val="none" w:sz="0" w:space="0" w:color="000000"/>
-                <w:left w:val="none" w:sz="0" w:space="0" w:color="000000"/>
-                <w:right w:val="none" w:sz="0" w:space="0" w:color="000000"/>
-              </w:pBdr>
-              <w:spacing w:after="100" w:before="100" w:line="240"/>
-              <w:ind w:left="100" w:right="100" w:firstLine="0" w:firstLineChars="0"/>
-            </w:pPr>
-            <w:r>
-              <w:rPr>
-                <w:rFonts w:ascii="Arial" w:hAnsi="Arial" w:eastAsia="Arial" w:cs="Arial"/>
-                <w:i w:val="false"/>
-                <w:b w:val="false"/>
-                <w:u w:val="none"/>
-                <w:sz w:val="22"/>
-                <w:szCs w:val="22"/>
-                <w:color w:val="000000"/>
-              </w:rPr>
-              <w:t xml:space="preserve">0 / NaN%</w:t>
-            </w:r>
-          </w:p>
-        </w:tc>
-        <w:tc>
-          <w:tcPr>
-            <w:tcBorders>
-              <w:bottom w:val="none" w:sz="0" w:space="0" w:color="000000"/>
-              <w:top w:val="none" w:sz="0" w:space="0" w:color="000000"/>
-              <w:left w:val="none" w:sz="0" w:space="0" w:color="000000"/>
-              <w:right w:val="none" w:sz="0" w:space="0" w:color="000000"/>
-            </w:tcBorders>
-            <w:shd w:val="clear" w:color="auto" w:fill="FFFFFF"/>
-            <w:tcMar>
-              <w:top w:w="0" w:type="dxa"/>
-              <w:bottom w:w="0" w:type="dxa"/>
-              <w:left w:w="0" w:type="dxa"/>
-              <w:right w:w="0" w:type="dxa"/>
-            </w:tcMar>
-            <w:vAlign w:val="center"/>
-          </w:tcPr>
-          <w:p>
-            <w:pPr>
-              <w:pStyle w:val="Normal"/>
-              <w:jc w:val="left"/>
-              <w:pBdr>
-                <w:bottom w:val="none" w:sz="0" w:space="0" w:color="000000"/>
-                <w:top w:val="none" w:sz="0" w:space="0" w:color="000000"/>
-                <w:left w:val="none" w:sz="0" w:space="0" w:color="000000"/>
-                <w:right w:val="none" w:sz="0" w:space="0" w:color="000000"/>
-              </w:pBdr>
-              <w:spacing w:after="100" w:before="100" w:line="240"/>
-              <w:ind w:left="100" w:right="100" w:firstLine="0" w:firstLineChars="0"/>
-            </w:pPr>
-            <w:r>
-              <w:rPr>
-                <w:rFonts w:ascii="Arial" w:hAnsi="Arial" w:eastAsia="Arial" w:cs="Arial"/>
-                <w:i w:val="false"/>
-                <w:b w:val="false"/>
-                <w:u w:val="none"/>
-                <w:sz w:val="22"/>
-                <w:szCs w:val="22"/>
-                <w:color w:val="000000"/>
-              </w:rPr>
-              <w:t xml:space="preserve">0 / NaN%</w:t>
+              <w:t xml:space="preserve">49 / 81.7%</w:t>
+            </w:r>
+          </w:p>
+        </w:tc>
+        <w:tc>
+          <w:tcPr>
+            <w:tcBorders>
+              <w:bottom w:val="none" w:sz="0" w:space="0" w:color="000000"/>
+              <w:top w:val="none" w:sz="0" w:space="0" w:color="000000"/>
+              <w:left w:val="none" w:sz="0" w:space="0" w:color="000000"/>
+              <w:right w:val="none" w:sz="0" w:space="0" w:color="000000"/>
+            </w:tcBorders>
+            <w:shd w:val="clear" w:color="auto" w:fill="FFFFFF"/>
+            <w:tcMar>
+              <w:top w:w="0" w:type="dxa"/>
+              <w:bottom w:w="0" w:type="dxa"/>
+              <w:left w:w="0" w:type="dxa"/>
+              <w:right w:w="0" w:type="dxa"/>
+            </w:tcMar>
+            <w:vAlign w:val="center"/>
+          </w:tcPr>
+          <w:p>
+            <w:pPr>
+              <w:pStyle w:val="Normal"/>
+              <w:jc w:val="left"/>
+              <w:pBdr>
+                <w:bottom w:val="none" w:sz="0" w:space="0" w:color="000000"/>
+                <w:top w:val="none" w:sz="0" w:space="0" w:color="000000"/>
+                <w:left w:val="none" w:sz="0" w:space="0" w:color="000000"/>
+                <w:right w:val="none" w:sz="0" w:space="0" w:color="000000"/>
+              </w:pBdr>
+              <w:spacing w:after="100" w:before="100" w:line="240"/>
+              <w:ind w:left="100" w:right="100" w:firstLine="0" w:firstLineChars="0"/>
+            </w:pPr>
+            <w:r>
+              <w:rPr>
+                <w:rFonts w:ascii="Arial" w:hAnsi="Arial" w:eastAsia="Arial" w:cs="Arial"/>
+                <w:i w:val="false"/>
+                <w:b w:val="false"/>
+                <w:u w:val="none"/>
+                <w:sz w:val="22"/>
+                <w:szCs w:val="22"/>
+                <w:color w:val="000000"/>
+              </w:rPr>
+              <w:t xml:space="preserve">2 / 3.3%</w:t>
+            </w:r>
+          </w:p>
+        </w:tc>
+        <w:tc>
+          <w:tcPr>
+            <w:tcBorders>
+              <w:bottom w:val="none" w:sz="0" w:space="0" w:color="000000"/>
+              <w:top w:val="none" w:sz="0" w:space="0" w:color="000000"/>
+              <w:left w:val="none" w:sz="0" w:space="0" w:color="000000"/>
+              <w:right w:val="none" w:sz="0" w:space="0" w:color="000000"/>
+            </w:tcBorders>
+            <w:shd w:val="clear" w:color="auto" w:fill="FFFFFF"/>
+            <w:tcMar>
+              <w:top w:w="0" w:type="dxa"/>
+              <w:bottom w:w="0" w:type="dxa"/>
+              <w:left w:w="0" w:type="dxa"/>
+              <w:right w:w="0" w:type="dxa"/>
+            </w:tcMar>
+            <w:vAlign w:val="center"/>
+          </w:tcPr>
+          <w:p>
+            <w:pPr>
+              <w:pStyle w:val="Normal"/>
+              <w:jc w:val="left"/>
+              <w:pBdr>
+                <w:bottom w:val="none" w:sz="0" w:space="0" w:color="000000"/>
+                <w:top w:val="none" w:sz="0" w:space="0" w:color="000000"/>
+                <w:left w:val="none" w:sz="0" w:space="0" w:color="000000"/>
+                <w:right w:val="none" w:sz="0" w:space="0" w:color="000000"/>
+              </w:pBdr>
+              <w:spacing w:after="100" w:before="100" w:line="240"/>
+              <w:ind w:left="100" w:right="100" w:firstLine="0" w:firstLineChars="0"/>
+            </w:pPr>
+            <w:r>
+              <w:rPr>
+                <w:rFonts w:ascii="Arial" w:hAnsi="Arial" w:eastAsia="Arial" w:cs="Arial"/>
+                <w:i w:val="false"/>
+                <w:b w:val="false"/>
+                <w:u w:val="none"/>
+                <w:sz w:val="22"/>
+                <w:szCs w:val="22"/>
+                <w:color w:val="000000"/>
+              </w:rPr>
+              <w:t xml:space="preserve">0 / 0%</w:t>
+            </w:r>
+          </w:p>
+        </w:tc>
+        <w:tc>
+          <w:tcPr>
+            <w:tcBorders>
+              <w:bottom w:val="none" w:sz="0" w:space="0" w:color="000000"/>
+              <w:top w:val="none" w:sz="0" w:space="0" w:color="000000"/>
+              <w:left w:val="none" w:sz="0" w:space="0" w:color="000000"/>
+              <w:right w:val="none" w:sz="0" w:space="0" w:color="000000"/>
+            </w:tcBorders>
+            <w:shd w:val="clear" w:color="auto" w:fill="FFFFFF"/>
+            <w:tcMar>
+              <w:top w:w="0" w:type="dxa"/>
+              <w:bottom w:w="0" w:type="dxa"/>
+              <w:left w:w="0" w:type="dxa"/>
+              <w:right w:w="0" w:type="dxa"/>
+            </w:tcMar>
+            <w:vAlign w:val="center"/>
+          </w:tcPr>
+          <w:p>
+            <w:pPr>
+              <w:pStyle w:val="Normal"/>
+              <w:jc w:val="left"/>
+              <w:pBdr>
+                <w:bottom w:val="none" w:sz="0" w:space="0" w:color="000000"/>
+                <w:top w:val="none" w:sz="0" w:space="0" w:color="000000"/>
+                <w:left w:val="none" w:sz="0" w:space="0" w:color="000000"/>
+                <w:right w:val="none" w:sz="0" w:space="0" w:color="000000"/>
+              </w:pBdr>
+              <w:spacing w:after="100" w:before="100" w:line="240"/>
+              <w:ind w:left="100" w:right="100" w:firstLine="0" w:firstLineChars="0"/>
+            </w:pPr>
+            <w:r>
+              <w:rPr>
+                <w:rFonts w:ascii="Arial" w:hAnsi="Arial" w:eastAsia="Arial" w:cs="Arial"/>
+                <w:i w:val="false"/>
+                <w:b w:val="false"/>
+                <w:u w:val="none"/>
+                <w:sz w:val="22"/>
+                <w:szCs w:val="22"/>
+                <w:color w:val="000000"/>
+              </w:rPr>
+              <w:t xml:space="preserve">2 / 3.3%</w:t>
+            </w:r>
+          </w:p>
+        </w:tc>
+        <w:tc>
+          <w:tcPr>
+            <w:tcBorders>
+              <w:bottom w:val="none" w:sz="0" w:space="0" w:color="000000"/>
+              <w:top w:val="none" w:sz="0" w:space="0" w:color="000000"/>
+              <w:left w:val="none" w:sz="0" w:space="0" w:color="000000"/>
+              <w:right w:val="none" w:sz="0" w:space="0" w:color="000000"/>
+            </w:tcBorders>
+            <w:shd w:val="clear" w:color="auto" w:fill="FFFFFF"/>
+            <w:tcMar>
+              <w:top w:w="0" w:type="dxa"/>
+              <w:bottom w:w="0" w:type="dxa"/>
+              <w:left w:w="0" w:type="dxa"/>
+              <w:right w:w="0" w:type="dxa"/>
+            </w:tcMar>
+            <w:vAlign w:val="center"/>
+          </w:tcPr>
+          <w:p>
+            <w:pPr>
+              <w:pStyle w:val="Normal"/>
+              <w:jc w:val="left"/>
+              <w:pBdr>
+                <w:bottom w:val="none" w:sz="0" w:space="0" w:color="000000"/>
+                <w:top w:val="none" w:sz="0" w:space="0" w:color="000000"/>
+                <w:left w:val="none" w:sz="0" w:space="0" w:color="000000"/>
+                <w:right w:val="none" w:sz="0" w:space="0" w:color="000000"/>
+              </w:pBdr>
+              <w:spacing w:after="100" w:before="100" w:line="240"/>
+              <w:ind w:left="100" w:right="100" w:firstLine="0" w:firstLineChars="0"/>
+            </w:pPr>
+            <w:r>
+              <w:rPr>
+                <w:rFonts w:ascii="Arial" w:hAnsi="Arial" w:eastAsia="Arial" w:cs="Arial"/>
+                <w:i w:val="false"/>
+                <w:b w:val="false"/>
+                <w:u w:val="none"/>
+                <w:sz w:val="22"/>
+                <w:szCs w:val="22"/>
+                <w:color w:val="000000"/>
+              </w:rPr>
+              <w:t xml:space="preserve">0 / 0%</w:t>
+            </w:r>
+          </w:p>
+        </w:tc>
+        <w:tc>
+          <w:tcPr>
+            <w:tcBorders>
+              <w:bottom w:val="none" w:sz="0" w:space="0" w:color="000000"/>
+              <w:top w:val="none" w:sz="0" w:space="0" w:color="000000"/>
+              <w:left w:val="none" w:sz="0" w:space="0" w:color="000000"/>
+              <w:right w:val="none" w:sz="0" w:space="0" w:color="000000"/>
+            </w:tcBorders>
+            <w:shd w:val="clear" w:color="auto" w:fill="FFFFFF"/>
+            <w:tcMar>
+              <w:top w:w="0" w:type="dxa"/>
+              <w:bottom w:w="0" w:type="dxa"/>
+              <w:left w:w="0" w:type="dxa"/>
+              <w:right w:w="0" w:type="dxa"/>
+            </w:tcMar>
+            <w:vAlign w:val="center"/>
+          </w:tcPr>
+          <w:p>
+            <w:pPr>
+              <w:pStyle w:val="Normal"/>
+              <w:jc w:val="left"/>
+              <w:pBdr>
+                <w:bottom w:val="none" w:sz="0" w:space="0" w:color="000000"/>
+                <w:top w:val="none" w:sz="0" w:space="0" w:color="000000"/>
+                <w:left w:val="none" w:sz="0" w:space="0" w:color="000000"/>
+                <w:right w:val="none" w:sz="0" w:space="0" w:color="000000"/>
+              </w:pBdr>
+              <w:spacing w:after="100" w:before="100" w:line="240"/>
+              <w:ind w:left="100" w:right="100" w:firstLine="0" w:firstLineChars="0"/>
+            </w:pPr>
+            <w:r>
+              <w:rPr>
+                <w:rFonts w:ascii="Arial" w:hAnsi="Arial" w:eastAsia="Arial" w:cs="Arial"/>
+                <w:i w:val="false"/>
+                <w:b w:val="false"/>
+                <w:u w:val="none"/>
+                <w:sz w:val="22"/>
+                <w:szCs w:val="22"/>
+                <w:color w:val="000000"/>
+              </w:rPr>
+              <w:t xml:space="preserve">0 / 0%</w:t>
+            </w:r>
+          </w:p>
+        </w:tc>
+        <w:tc>
+          <w:tcPr>
+            <w:tcBorders>
+              <w:bottom w:val="none" w:sz="0" w:space="0" w:color="000000"/>
+              <w:top w:val="none" w:sz="0" w:space="0" w:color="000000"/>
+              <w:left w:val="none" w:sz="0" w:space="0" w:color="000000"/>
+              <w:right w:val="none" w:sz="0" w:space="0" w:color="000000"/>
+            </w:tcBorders>
+            <w:shd w:val="clear" w:color="auto" w:fill="FFFFFF"/>
+            <w:tcMar>
+              <w:top w:w="0" w:type="dxa"/>
+              <w:bottom w:w="0" w:type="dxa"/>
+              <w:left w:w="0" w:type="dxa"/>
+              <w:right w:w="0" w:type="dxa"/>
+            </w:tcMar>
+            <w:vAlign w:val="center"/>
+          </w:tcPr>
+          <w:p>
+            <w:pPr>
+              <w:pStyle w:val="Normal"/>
+              <w:jc w:val="left"/>
+              <w:pBdr>
+                <w:bottom w:val="none" w:sz="0" w:space="0" w:color="000000"/>
+                <w:top w:val="none" w:sz="0" w:space="0" w:color="000000"/>
+                <w:left w:val="none" w:sz="0" w:space="0" w:color="000000"/>
+                <w:right w:val="none" w:sz="0" w:space="0" w:color="000000"/>
+              </w:pBdr>
+              <w:spacing w:after="100" w:before="100" w:line="240"/>
+              <w:ind w:left="100" w:right="100" w:firstLine="0" w:firstLineChars="0"/>
+            </w:pPr>
+            <w:r>
+              <w:rPr>
+                <w:rFonts w:ascii="Arial" w:hAnsi="Arial" w:eastAsia="Arial" w:cs="Arial"/>
+                <w:i w:val="false"/>
+                <w:b w:val="false"/>
+                <w:u w:val="none"/>
+                <w:sz w:val="22"/>
+                <w:szCs w:val="22"/>
+                <w:color w:val="000000"/>
+              </w:rPr>
+              <w:t xml:space="preserve">0 / 0%</w:t>
             </w:r>
           </w:p>
         </w:tc>
@@ -2981,271 +2981,271 @@
                 <w:szCs w:val="22"/>
                 <w:color w:val="000000"/>
               </w:rPr>
-              <w:t xml:space="preserve">51 / 100%</w:t>
-            </w:r>
-          </w:p>
-        </w:tc>
-        <w:tc>
-          <w:tcPr>
-            <w:tcBorders>
-              <w:bottom w:val="none" w:sz="0" w:space="0" w:color="000000"/>
-              <w:top w:val="none" w:sz="0" w:space="0" w:color="000000"/>
-              <w:left w:val="none" w:sz="0" w:space="0" w:color="000000"/>
-              <w:right w:val="none" w:sz="0" w:space="0" w:color="000000"/>
-            </w:tcBorders>
-            <w:shd w:val="clear" w:color="auto" w:fill="FFFFFF"/>
-            <w:tcMar>
-              <w:top w:w="0" w:type="dxa"/>
-              <w:bottom w:w="0" w:type="dxa"/>
-              <w:left w:w="0" w:type="dxa"/>
-              <w:right w:w="0" w:type="dxa"/>
-            </w:tcMar>
-            <w:vAlign w:val="center"/>
-          </w:tcPr>
-          <w:p>
-            <w:pPr>
-              <w:pStyle w:val="Normal"/>
-              <w:jc w:val="left"/>
-              <w:pBdr>
-                <w:bottom w:val="none" w:sz="0" w:space="0" w:color="000000"/>
-                <w:top w:val="none" w:sz="0" w:space="0" w:color="000000"/>
-                <w:left w:val="none" w:sz="0" w:space="0" w:color="000000"/>
-                <w:right w:val="none" w:sz="0" w:space="0" w:color="000000"/>
-              </w:pBdr>
-              <w:spacing w:after="100" w:before="100" w:line="240"/>
-              <w:ind w:left="100" w:right="100" w:firstLine="0" w:firstLineChars="0"/>
-            </w:pPr>
-            <w:r>
-              <w:rPr>
-                <w:rFonts w:ascii="Arial" w:hAnsi="Arial" w:eastAsia="Arial" w:cs="Arial"/>
-                <w:i w:val="false"/>
-                <w:b w:val="false"/>
-                <w:u w:val="none"/>
-                <w:sz w:val="22"/>
-                <w:szCs w:val="22"/>
-                <w:color w:val="000000"/>
-              </w:rPr>
-              <w:t xml:space="preserve">2 / 100%</w:t>
-            </w:r>
-          </w:p>
-        </w:tc>
-        <w:tc>
-          <w:tcPr>
-            <w:tcBorders>
-              <w:bottom w:val="none" w:sz="0" w:space="0" w:color="000000"/>
-              <w:top w:val="none" w:sz="0" w:space="0" w:color="000000"/>
-              <w:left w:val="none" w:sz="0" w:space="0" w:color="000000"/>
-              <w:right w:val="none" w:sz="0" w:space="0" w:color="000000"/>
-            </w:tcBorders>
-            <w:shd w:val="clear" w:color="auto" w:fill="FFFFFF"/>
-            <w:tcMar>
-              <w:top w:w="0" w:type="dxa"/>
-              <w:bottom w:w="0" w:type="dxa"/>
-              <w:left w:w="0" w:type="dxa"/>
-              <w:right w:w="0" w:type="dxa"/>
-            </w:tcMar>
-            <w:vAlign w:val="center"/>
-          </w:tcPr>
-          <w:p>
-            <w:pPr>
-              <w:pStyle w:val="Normal"/>
-              <w:jc w:val="left"/>
-              <w:pBdr>
-                <w:bottom w:val="none" w:sz="0" w:space="0" w:color="000000"/>
-                <w:top w:val="none" w:sz="0" w:space="0" w:color="000000"/>
-                <w:left w:val="none" w:sz="0" w:space="0" w:color="000000"/>
-                <w:right w:val="none" w:sz="0" w:space="0" w:color="000000"/>
-              </w:pBdr>
-              <w:spacing w:after="100" w:before="100" w:line="240"/>
-              <w:ind w:left="100" w:right="100" w:firstLine="0" w:firstLineChars="0"/>
-            </w:pPr>
-            <w:r>
-              <w:rPr>
-                <w:rFonts w:ascii="Arial" w:hAnsi="Arial" w:eastAsia="Arial" w:cs="Arial"/>
-                <w:i w:val="false"/>
-                <w:b w:val="false"/>
-                <w:u w:val="none"/>
-                <w:sz w:val="22"/>
-                <w:szCs w:val="22"/>
-                <w:color w:val="000000"/>
-              </w:rPr>
-              <w:t xml:space="preserve">0 / NaN%</w:t>
-            </w:r>
-          </w:p>
-        </w:tc>
-        <w:tc>
-          <w:tcPr>
-            <w:tcBorders>
-              <w:bottom w:val="none" w:sz="0" w:space="0" w:color="000000"/>
-              <w:top w:val="none" w:sz="0" w:space="0" w:color="000000"/>
-              <w:left w:val="none" w:sz="0" w:space="0" w:color="000000"/>
-              <w:right w:val="none" w:sz="0" w:space="0" w:color="000000"/>
-            </w:tcBorders>
-            <w:shd w:val="clear" w:color="auto" w:fill="FFFFFF"/>
-            <w:tcMar>
-              <w:top w:w="0" w:type="dxa"/>
-              <w:bottom w:w="0" w:type="dxa"/>
-              <w:left w:w="0" w:type="dxa"/>
-              <w:right w:w="0" w:type="dxa"/>
-            </w:tcMar>
-            <w:vAlign w:val="center"/>
-          </w:tcPr>
-          <w:p>
-            <w:pPr>
-              <w:pStyle w:val="Normal"/>
-              <w:jc w:val="left"/>
-              <w:pBdr>
-                <w:bottom w:val="none" w:sz="0" w:space="0" w:color="000000"/>
-                <w:top w:val="none" w:sz="0" w:space="0" w:color="000000"/>
-                <w:left w:val="none" w:sz="0" w:space="0" w:color="000000"/>
-                <w:right w:val="none" w:sz="0" w:space="0" w:color="000000"/>
-              </w:pBdr>
-              <w:spacing w:after="100" w:before="100" w:line="240"/>
-              <w:ind w:left="100" w:right="100" w:firstLine="0" w:firstLineChars="0"/>
-            </w:pPr>
-            <w:r>
-              <w:rPr>
-                <w:rFonts w:ascii="Arial" w:hAnsi="Arial" w:eastAsia="Arial" w:cs="Arial"/>
-                <w:i w:val="false"/>
-                <w:b w:val="false"/>
-                <w:u w:val="none"/>
-                <w:sz w:val="22"/>
-                <w:szCs w:val="22"/>
-                <w:color w:val="000000"/>
-              </w:rPr>
-              <w:t xml:space="preserve">2 / 100%</w:t>
-            </w:r>
-          </w:p>
-        </w:tc>
-        <w:tc>
-          <w:tcPr>
-            <w:tcBorders>
-              <w:bottom w:val="none" w:sz="0" w:space="0" w:color="000000"/>
-              <w:top w:val="none" w:sz="0" w:space="0" w:color="000000"/>
-              <w:left w:val="none" w:sz="0" w:space="0" w:color="000000"/>
-              <w:right w:val="none" w:sz="0" w:space="0" w:color="000000"/>
-            </w:tcBorders>
-            <w:shd w:val="clear" w:color="auto" w:fill="FFFFFF"/>
-            <w:tcMar>
-              <w:top w:w="0" w:type="dxa"/>
-              <w:bottom w:w="0" w:type="dxa"/>
-              <w:left w:w="0" w:type="dxa"/>
-              <w:right w:w="0" w:type="dxa"/>
-            </w:tcMar>
-            <w:vAlign w:val="center"/>
-          </w:tcPr>
-          <w:p>
-            <w:pPr>
-              <w:pStyle w:val="Normal"/>
-              <w:jc w:val="left"/>
-              <w:pBdr>
-                <w:bottom w:val="none" w:sz="0" w:space="0" w:color="000000"/>
-                <w:top w:val="none" w:sz="0" w:space="0" w:color="000000"/>
-                <w:left w:val="none" w:sz="0" w:space="0" w:color="000000"/>
-                <w:right w:val="none" w:sz="0" w:space="0" w:color="000000"/>
-              </w:pBdr>
-              <w:spacing w:after="100" w:before="100" w:line="240"/>
-              <w:ind w:left="100" w:right="100" w:firstLine="0" w:firstLineChars="0"/>
-            </w:pPr>
-            <w:r>
-              <w:rPr>
-                <w:rFonts w:ascii="Arial" w:hAnsi="Arial" w:eastAsia="Arial" w:cs="Arial"/>
-                <w:i w:val="false"/>
-                <w:b w:val="false"/>
-                <w:u w:val="none"/>
-                <w:sz w:val="22"/>
-                <w:szCs w:val="22"/>
-                <w:color w:val="000000"/>
-              </w:rPr>
-              <w:t xml:space="preserve">0 / NaN%</w:t>
-            </w:r>
-          </w:p>
-        </w:tc>
-        <w:tc>
-          <w:tcPr>
-            <w:tcBorders>
-              <w:bottom w:val="none" w:sz="0" w:space="0" w:color="000000"/>
-              <w:top w:val="none" w:sz="0" w:space="0" w:color="000000"/>
-              <w:left w:val="none" w:sz="0" w:space="0" w:color="000000"/>
-              <w:right w:val="none" w:sz="0" w:space="0" w:color="000000"/>
-            </w:tcBorders>
-            <w:shd w:val="clear" w:color="auto" w:fill="FFFFFF"/>
-            <w:tcMar>
-              <w:top w:w="0" w:type="dxa"/>
-              <w:bottom w:w="0" w:type="dxa"/>
-              <w:left w:w="0" w:type="dxa"/>
-              <w:right w:w="0" w:type="dxa"/>
-            </w:tcMar>
-            <w:vAlign w:val="center"/>
-          </w:tcPr>
-          <w:p>
-            <w:pPr>
-              <w:pStyle w:val="Normal"/>
-              <w:jc w:val="left"/>
-              <w:pBdr>
-                <w:bottom w:val="none" w:sz="0" w:space="0" w:color="000000"/>
-                <w:top w:val="none" w:sz="0" w:space="0" w:color="000000"/>
-                <w:left w:val="none" w:sz="0" w:space="0" w:color="000000"/>
-                <w:right w:val="none" w:sz="0" w:space="0" w:color="000000"/>
-              </w:pBdr>
-              <w:spacing w:after="100" w:before="100" w:line="240"/>
-              <w:ind w:left="100" w:right="100" w:firstLine="0" w:firstLineChars="0"/>
-            </w:pPr>
-            <w:r>
-              <w:rPr>
-                <w:rFonts w:ascii="Arial" w:hAnsi="Arial" w:eastAsia="Arial" w:cs="Arial"/>
-                <w:i w:val="false"/>
-                <w:b w:val="false"/>
-                <w:u w:val="none"/>
-                <w:sz w:val="22"/>
-                <w:szCs w:val="22"/>
-                <w:color w:val="000000"/>
-              </w:rPr>
-              <w:t xml:space="preserve">0 / NaN%</w:t>
-            </w:r>
-          </w:p>
-        </w:tc>
-        <w:tc>
-          <w:tcPr>
-            <w:tcBorders>
-              <w:bottom w:val="none" w:sz="0" w:space="0" w:color="000000"/>
-              <w:top w:val="none" w:sz="0" w:space="0" w:color="000000"/>
-              <w:left w:val="none" w:sz="0" w:space="0" w:color="000000"/>
-              <w:right w:val="none" w:sz="0" w:space="0" w:color="000000"/>
-            </w:tcBorders>
-            <w:shd w:val="clear" w:color="auto" w:fill="FFFFFF"/>
-            <w:tcMar>
-              <w:top w:w="0" w:type="dxa"/>
-              <w:bottom w:w="0" w:type="dxa"/>
-              <w:left w:w="0" w:type="dxa"/>
-              <w:right w:w="0" w:type="dxa"/>
-            </w:tcMar>
-            <w:vAlign w:val="center"/>
-          </w:tcPr>
-          <w:p>
-            <w:pPr>
-              <w:pStyle w:val="Normal"/>
-              <w:jc w:val="left"/>
-              <w:pBdr>
-                <w:bottom w:val="none" w:sz="0" w:space="0" w:color="000000"/>
-                <w:top w:val="none" w:sz="0" w:space="0" w:color="000000"/>
-                <w:left w:val="none" w:sz="0" w:space="0" w:color="000000"/>
-                <w:right w:val="none" w:sz="0" w:space="0" w:color="000000"/>
-              </w:pBdr>
-              <w:spacing w:after="100" w:before="100" w:line="240"/>
-              <w:ind w:left="100" w:right="100" w:firstLine="0" w:firstLineChars="0"/>
-            </w:pPr>
-            <w:r>
-              <w:rPr>
-                <w:rFonts w:ascii="Arial" w:hAnsi="Arial" w:eastAsia="Arial" w:cs="Arial"/>
-                <w:i w:val="false"/>
-                <w:b w:val="false"/>
-                <w:u w:val="none"/>
-                <w:sz w:val="22"/>
-                <w:szCs w:val="22"/>
-                <w:color w:val="000000"/>
-              </w:rPr>
-              <w:t xml:space="preserve">0 / NaN%</w:t>
+              <w:t xml:space="preserve">51 / 85%</w:t>
+            </w:r>
+          </w:p>
+        </w:tc>
+        <w:tc>
+          <w:tcPr>
+            <w:tcBorders>
+              <w:bottom w:val="none" w:sz="0" w:space="0" w:color="000000"/>
+              <w:top w:val="none" w:sz="0" w:space="0" w:color="000000"/>
+              <w:left w:val="none" w:sz="0" w:space="0" w:color="000000"/>
+              <w:right w:val="none" w:sz="0" w:space="0" w:color="000000"/>
+            </w:tcBorders>
+            <w:shd w:val="clear" w:color="auto" w:fill="FFFFFF"/>
+            <w:tcMar>
+              <w:top w:w="0" w:type="dxa"/>
+              <w:bottom w:w="0" w:type="dxa"/>
+              <w:left w:w="0" w:type="dxa"/>
+              <w:right w:w="0" w:type="dxa"/>
+            </w:tcMar>
+            <w:vAlign w:val="center"/>
+          </w:tcPr>
+          <w:p>
+            <w:pPr>
+              <w:pStyle w:val="Normal"/>
+              <w:jc w:val="left"/>
+              <w:pBdr>
+                <w:bottom w:val="none" w:sz="0" w:space="0" w:color="000000"/>
+                <w:top w:val="none" w:sz="0" w:space="0" w:color="000000"/>
+                <w:left w:val="none" w:sz="0" w:space="0" w:color="000000"/>
+                <w:right w:val="none" w:sz="0" w:space="0" w:color="000000"/>
+              </w:pBdr>
+              <w:spacing w:after="100" w:before="100" w:line="240"/>
+              <w:ind w:left="100" w:right="100" w:firstLine="0" w:firstLineChars="0"/>
+            </w:pPr>
+            <w:r>
+              <w:rPr>
+                <w:rFonts w:ascii="Arial" w:hAnsi="Arial" w:eastAsia="Arial" w:cs="Arial"/>
+                <w:i w:val="false"/>
+                <w:b w:val="false"/>
+                <w:u w:val="none"/>
+                <w:sz w:val="22"/>
+                <w:szCs w:val="22"/>
+                <w:color w:val="000000"/>
+              </w:rPr>
+              <w:t xml:space="preserve">2 / 3.3%</w:t>
+            </w:r>
+          </w:p>
+        </w:tc>
+        <w:tc>
+          <w:tcPr>
+            <w:tcBorders>
+              <w:bottom w:val="none" w:sz="0" w:space="0" w:color="000000"/>
+              <w:top w:val="none" w:sz="0" w:space="0" w:color="000000"/>
+              <w:left w:val="none" w:sz="0" w:space="0" w:color="000000"/>
+              <w:right w:val="none" w:sz="0" w:space="0" w:color="000000"/>
+            </w:tcBorders>
+            <w:shd w:val="clear" w:color="auto" w:fill="FFFFFF"/>
+            <w:tcMar>
+              <w:top w:w="0" w:type="dxa"/>
+              <w:bottom w:w="0" w:type="dxa"/>
+              <w:left w:w="0" w:type="dxa"/>
+              <w:right w:w="0" w:type="dxa"/>
+            </w:tcMar>
+            <w:vAlign w:val="center"/>
+          </w:tcPr>
+          <w:p>
+            <w:pPr>
+              <w:pStyle w:val="Normal"/>
+              <w:jc w:val="left"/>
+              <w:pBdr>
+                <w:bottom w:val="none" w:sz="0" w:space="0" w:color="000000"/>
+                <w:top w:val="none" w:sz="0" w:space="0" w:color="000000"/>
+                <w:left w:val="none" w:sz="0" w:space="0" w:color="000000"/>
+                <w:right w:val="none" w:sz="0" w:space="0" w:color="000000"/>
+              </w:pBdr>
+              <w:spacing w:after="100" w:before="100" w:line="240"/>
+              <w:ind w:left="100" w:right="100" w:firstLine="0" w:firstLineChars="0"/>
+            </w:pPr>
+            <w:r>
+              <w:rPr>
+                <w:rFonts w:ascii="Arial" w:hAnsi="Arial" w:eastAsia="Arial" w:cs="Arial"/>
+                <w:i w:val="false"/>
+                <w:b w:val="false"/>
+                <w:u w:val="none"/>
+                <w:sz w:val="22"/>
+                <w:szCs w:val="22"/>
+                <w:color w:val="000000"/>
+              </w:rPr>
+              <w:t xml:space="preserve">0 / 0%</w:t>
+            </w:r>
+          </w:p>
+        </w:tc>
+        <w:tc>
+          <w:tcPr>
+            <w:tcBorders>
+              <w:bottom w:val="none" w:sz="0" w:space="0" w:color="000000"/>
+              <w:top w:val="none" w:sz="0" w:space="0" w:color="000000"/>
+              <w:left w:val="none" w:sz="0" w:space="0" w:color="000000"/>
+              <w:right w:val="none" w:sz="0" w:space="0" w:color="000000"/>
+            </w:tcBorders>
+            <w:shd w:val="clear" w:color="auto" w:fill="FFFFFF"/>
+            <w:tcMar>
+              <w:top w:w="0" w:type="dxa"/>
+              <w:bottom w:w="0" w:type="dxa"/>
+              <w:left w:w="0" w:type="dxa"/>
+              <w:right w:w="0" w:type="dxa"/>
+            </w:tcMar>
+            <w:vAlign w:val="center"/>
+          </w:tcPr>
+          <w:p>
+            <w:pPr>
+              <w:pStyle w:val="Normal"/>
+              <w:jc w:val="left"/>
+              <w:pBdr>
+                <w:bottom w:val="none" w:sz="0" w:space="0" w:color="000000"/>
+                <w:top w:val="none" w:sz="0" w:space="0" w:color="000000"/>
+                <w:left w:val="none" w:sz="0" w:space="0" w:color="000000"/>
+                <w:right w:val="none" w:sz="0" w:space="0" w:color="000000"/>
+              </w:pBdr>
+              <w:spacing w:after="100" w:before="100" w:line="240"/>
+              <w:ind w:left="100" w:right="100" w:firstLine="0" w:firstLineChars="0"/>
+            </w:pPr>
+            <w:r>
+              <w:rPr>
+                <w:rFonts w:ascii="Arial" w:hAnsi="Arial" w:eastAsia="Arial" w:cs="Arial"/>
+                <w:i w:val="false"/>
+                <w:b w:val="false"/>
+                <w:u w:val="none"/>
+                <w:sz w:val="22"/>
+                <w:szCs w:val="22"/>
+                <w:color w:val="000000"/>
+              </w:rPr>
+              <w:t xml:space="preserve">2 / 3.3%</w:t>
+            </w:r>
+          </w:p>
+        </w:tc>
+        <w:tc>
+          <w:tcPr>
+            <w:tcBorders>
+              <w:bottom w:val="none" w:sz="0" w:space="0" w:color="000000"/>
+              <w:top w:val="none" w:sz="0" w:space="0" w:color="000000"/>
+              <w:left w:val="none" w:sz="0" w:space="0" w:color="000000"/>
+              <w:right w:val="none" w:sz="0" w:space="0" w:color="000000"/>
+            </w:tcBorders>
+            <w:shd w:val="clear" w:color="auto" w:fill="FFFFFF"/>
+            <w:tcMar>
+              <w:top w:w="0" w:type="dxa"/>
+              <w:bottom w:w="0" w:type="dxa"/>
+              <w:left w:w="0" w:type="dxa"/>
+              <w:right w:w="0" w:type="dxa"/>
+            </w:tcMar>
+            <w:vAlign w:val="center"/>
+          </w:tcPr>
+          <w:p>
+            <w:pPr>
+              <w:pStyle w:val="Normal"/>
+              <w:jc w:val="left"/>
+              <w:pBdr>
+                <w:bottom w:val="none" w:sz="0" w:space="0" w:color="000000"/>
+                <w:top w:val="none" w:sz="0" w:space="0" w:color="000000"/>
+                <w:left w:val="none" w:sz="0" w:space="0" w:color="000000"/>
+                <w:right w:val="none" w:sz="0" w:space="0" w:color="000000"/>
+              </w:pBdr>
+              <w:spacing w:after="100" w:before="100" w:line="240"/>
+              <w:ind w:left="100" w:right="100" w:firstLine="0" w:firstLineChars="0"/>
+            </w:pPr>
+            <w:r>
+              <w:rPr>
+                <w:rFonts w:ascii="Arial" w:hAnsi="Arial" w:eastAsia="Arial" w:cs="Arial"/>
+                <w:i w:val="false"/>
+                <w:b w:val="false"/>
+                <w:u w:val="none"/>
+                <w:sz w:val="22"/>
+                <w:szCs w:val="22"/>
+                <w:color w:val="000000"/>
+              </w:rPr>
+              <w:t xml:space="preserve">0 / 0%</w:t>
+            </w:r>
+          </w:p>
+        </w:tc>
+        <w:tc>
+          <w:tcPr>
+            <w:tcBorders>
+              <w:bottom w:val="none" w:sz="0" w:space="0" w:color="000000"/>
+              <w:top w:val="none" w:sz="0" w:space="0" w:color="000000"/>
+              <w:left w:val="none" w:sz="0" w:space="0" w:color="000000"/>
+              <w:right w:val="none" w:sz="0" w:space="0" w:color="000000"/>
+            </w:tcBorders>
+            <w:shd w:val="clear" w:color="auto" w:fill="FFFFFF"/>
+            <w:tcMar>
+              <w:top w:w="0" w:type="dxa"/>
+              <w:bottom w:w="0" w:type="dxa"/>
+              <w:left w:w="0" w:type="dxa"/>
+              <w:right w:w="0" w:type="dxa"/>
+            </w:tcMar>
+            <w:vAlign w:val="center"/>
+          </w:tcPr>
+          <w:p>
+            <w:pPr>
+              <w:pStyle w:val="Normal"/>
+              <w:jc w:val="left"/>
+              <w:pBdr>
+                <w:bottom w:val="none" w:sz="0" w:space="0" w:color="000000"/>
+                <w:top w:val="none" w:sz="0" w:space="0" w:color="000000"/>
+                <w:left w:val="none" w:sz="0" w:space="0" w:color="000000"/>
+                <w:right w:val="none" w:sz="0" w:space="0" w:color="000000"/>
+              </w:pBdr>
+              <w:spacing w:after="100" w:before="100" w:line="240"/>
+              <w:ind w:left="100" w:right="100" w:firstLine="0" w:firstLineChars="0"/>
+            </w:pPr>
+            <w:r>
+              <w:rPr>
+                <w:rFonts w:ascii="Arial" w:hAnsi="Arial" w:eastAsia="Arial" w:cs="Arial"/>
+                <w:i w:val="false"/>
+                <w:b w:val="false"/>
+                <w:u w:val="none"/>
+                <w:sz w:val="22"/>
+                <w:szCs w:val="22"/>
+                <w:color w:val="000000"/>
+              </w:rPr>
+              <w:t xml:space="preserve">0 / 0%</w:t>
+            </w:r>
+          </w:p>
+        </w:tc>
+        <w:tc>
+          <w:tcPr>
+            <w:tcBorders>
+              <w:bottom w:val="none" w:sz="0" w:space="0" w:color="000000"/>
+              <w:top w:val="none" w:sz="0" w:space="0" w:color="000000"/>
+              <w:left w:val="none" w:sz="0" w:space="0" w:color="000000"/>
+              <w:right w:val="none" w:sz="0" w:space="0" w:color="000000"/>
+            </w:tcBorders>
+            <w:shd w:val="clear" w:color="auto" w:fill="FFFFFF"/>
+            <w:tcMar>
+              <w:top w:w="0" w:type="dxa"/>
+              <w:bottom w:w="0" w:type="dxa"/>
+              <w:left w:w="0" w:type="dxa"/>
+              <w:right w:w="0" w:type="dxa"/>
+            </w:tcMar>
+            <w:vAlign w:val="center"/>
+          </w:tcPr>
+          <w:p>
+            <w:pPr>
+              <w:pStyle w:val="Normal"/>
+              <w:jc w:val="left"/>
+              <w:pBdr>
+                <w:bottom w:val="none" w:sz="0" w:space="0" w:color="000000"/>
+                <w:top w:val="none" w:sz="0" w:space="0" w:color="000000"/>
+                <w:left w:val="none" w:sz="0" w:space="0" w:color="000000"/>
+                <w:right w:val="none" w:sz="0" w:space="0" w:color="000000"/>
+              </w:pBdr>
+              <w:spacing w:after="100" w:before="100" w:line="240"/>
+              <w:ind w:left="100" w:right="100" w:firstLine="0" w:firstLineChars="0"/>
+            </w:pPr>
+            <w:r>
+              <w:rPr>
+                <w:rFonts w:ascii="Arial" w:hAnsi="Arial" w:eastAsia="Arial" w:cs="Arial"/>
+                <w:i w:val="false"/>
+                <w:b w:val="false"/>
+                <w:u w:val="none"/>
+                <w:sz w:val="22"/>
+                <w:szCs w:val="22"/>
+                <w:color w:val="000000"/>
+              </w:rPr>
+              <w:t xml:space="preserve">0 / 0%</w:t>
             </w:r>
           </w:p>
         </w:tc>
@@ -3339,271 +3339,271 @@
                 <w:szCs w:val="22"/>
                 <w:color w:val="000000"/>
               </w:rPr>
-              <w:t xml:space="preserve">0 / NaN%</w:t>
-            </w:r>
-          </w:p>
-        </w:tc>
-        <w:tc>
-          <w:tcPr>
-            <w:tcBorders>
-              <w:bottom w:val="none" w:sz="0" w:space="0" w:color="000000"/>
-              <w:top w:val="none" w:sz="0" w:space="0" w:color="000000"/>
-              <w:left w:val="none" w:sz="0" w:space="0" w:color="000000"/>
-              <w:right w:val="none" w:sz="0" w:space="0" w:color="000000"/>
-            </w:tcBorders>
-            <w:shd w:val="clear" w:color="auto" w:fill="FFFFFF"/>
-            <w:tcMar>
-              <w:top w:w="0" w:type="dxa"/>
-              <w:bottom w:w="0" w:type="dxa"/>
-              <w:left w:w="0" w:type="dxa"/>
-              <w:right w:w="0" w:type="dxa"/>
-            </w:tcMar>
-            <w:vAlign w:val="center"/>
-          </w:tcPr>
-          <w:p>
-            <w:pPr>
-              <w:pStyle w:val="Normal"/>
-              <w:jc w:val="left"/>
-              <w:pBdr>
-                <w:bottom w:val="none" w:sz="0" w:space="0" w:color="000000"/>
-                <w:top w:val="none" w:sz="0" w:space="0" w:color="000000"/>
-                <w:left w:val="none" w:sz="0" w:space="0" w:color="000000"/>
-                <w:right w:val="none" w:sz="0" w:space="0" w:color="000000"/>
-              </w:pBdr>
-              <w:spacing w:after="100" w:before="100" w:line="240"/>
-              <w:ind w:left="100" w:right="100" w:firstLine="0" w:firstLineChars="0"/>
-            </w:pPr>
-            <w:r>
-              <w:rPr>
-                <w:rFonts w:ascii="Arial" w:hAnsi="Arial" w:eastAsia="Arial" w:cs="Arial"/>
-                <w:i w:val="false"/>
-                <w:b w:val="false"/>
-                <w:u w:val="none"/>
-                <w:sz w:val="22"/>
-                <w:szCs w:val="22"/>
-                <w:color w:val="000000"/>
-              </w:rPr>
-              <w:t xml:space="preserve">0 / NaN%</w:t>
-            </w:r>
-          </w:p>
-        </w:tc>
-        <w:tc>
-          <w:tcPr>
-            <w:tcBorders>
-              <w:bottom w:val="none" w:sz="0" w:space="0" w:color="000000"/>
-              <w:top w:val="none" w:sz="0" w:space="0" w:color="000000"/>
-              <w:left w:val="none" w:sz="0" w:space="0" w:color="000000"/>
-              <w:right w:val="none" w:sz="0" w:space="0" w:color="000000"/>
-            </w:tcBorders>
-            <w:shd w:val="clear" w:color="auto" w:fill="FFFFFF"/>
-            <w:tcMar>
-              <w:top w:w="0" w:type="dxa"/>
-              <w:bottom w:w="0" w:type="dxa"/>
-              <w:left w:w="0" w:type="dxa"/>
-              <w:right w:w="0" w:type="dxa"/>
-            </w:tcMar>
-            <w:vAlign w:val="center"/>
-          </w:tcPr>
-          <w:p>
-            <w:pPr>
-              <w:pStyle w:val="Normal"/>
-              <w:jc w:val="left"/>
-              <w:pBdr>
-                <w:bottom w:val="none" w:sz="0" w:space="0" w:color="000000"/>
-                <w:top w:val="none" w:sz="0" w:space="0" w:color="000000"/>
-                <w:left w:val="none" w:sz="0" w:space="0" w:color="000000"/>
-                <w:right w:val="none" w:sz="0" w:space="0" w:color="000000"/>
-              </w:pBdr>
-              <w:spacing w:after="100" w:before="100" w:line="240"/>
-              <w:ind w:left="100" w:right="100" w:firstLine="0" w:firstLineChars="0"/>
-            </w:pPr>
-            <w:r>
-              <w:rPr>
-                <w:rFonts w:ascii="Arial" w:hAnsi="Arial" w:eastAsia="Arial" w:cs="Arial"/>
-                <w:i w:val="false"/>
-                <w:b w:val="false"/>
-                <w:u w:val="none"/>
-                <w:sz w:val="22"/>
-                <w:szCs w:val="22"/>
-                <w:color w:val="000000"/>
-              </w:rPr>
-              <w:t xml:space="preserve">0 / NaN%</w:t>
-            </w:r>
-          </w:p>
-        </w:tc>
-        <w:tc>
-          <w:tcPr>
-            <w:tcBorders>
-              <w:bottom w:val="none" w:sz="0" w:space="0" w:color="000000"/>
-              <w:top w:val="none" w:sz="0" w:space="0" w:color="000000"/>
-              <w:left w:val="none" w:sz="0" w:space="0" w:color="000000"/>
-              <w:right w:val="none" w:sz="0" w:space="0" w:color="000000"/>
-            </w:tcBorders>
-            <w:shd w:val="clear" w:color="auto" w:fill="FFFFFF"/>
-            <w:tcMar>
-              <w:top w:w="0" w:type="dxa"/>
-              <w:bottom w:w="0" w:type="dxa"/>
-              <w:left w:w="0" w:type="dxa"/>
-              <w:right w:w="0" w:type="dxa"/>
-            </w:tcMar>
-            <w:vAlign w:val="center"/>
-          </w:tcPr>
-          <w:p>
-            <w:pPr>
-              <w:pStyle w:val="Normal"/>
-              <w:jc w:val="left"/>
-              <w:pBdr>
-                <w:bottom w:val="none" w:sz="0" w:space="0" w:color="000000"/>
-                <w:top w:val="none" w:sz="0" w:space="0" w:color="000000"/>
-                <w:left w:val="none" w:sz="0" w:space="0" w:color="000000"/>
-                <w:right w:val="none" w:sz="0" w:space="0" w:color="000000"/>
-              </w:pBdr>
-              <w:spacing w:after="100" w:before="100" w:line="240"/>
-              <w:ind w:left="100" w:right="100" w:firstLine="0" w:firstLineChars="0"/>
-            </w:pPr>
-            <w:r>
-              <w:rPr>
-                <w:rFonts w:ascii="Arial" w:hAnsi="Arial" w:eastAsia="Arial" w:cs="Arial"/>
-                <w:i w:val="false"/>
-                <w:b w:val="false"/>
-                <w:u w:val="none"/>
-                <w:sz w:val="22"/>
-                <w:szCs w:val="22"/>
-                <w:color w:val="000000"/>
-              </w:rPr>
-              <w:t xml:space="preserve">0 / NaN%</w:t>
-            </w:r>
-          </w:p>
-        </w:tc>
-        <w:tc>
-          <w:tcPr>
-            <w:tcBorders>
-              <w:bottom w:val="none" w:sz="0" w:space="0" w:color="000000"/>
-              <w:top w:val="none" w:sz="0" w:space="0" w:color="000000"/>
-              <w:left w:val="none" w:sz="0" w:space="0" w:color="000000"/>
-              <w:right w:val="none" w:sz="0" w:space="0" w:color="000000"/>
-            </w:tcBorders>
-            <w:shd w:val="clear" w:color="auto" w:fill="FFFFFF"/>
-            <w:tcMar>
-              <w:top w:w="0" w:type="dxa"/>
-              <w:bottom w:w="0" w:type="dxa"/>
-              <w:left w:w="0" w:type="dxa"/>
-              <w:right w:w="0" w:type="dxa"/>
-            </w:tcMar>
-            <w:vAlign w:val="center"/>
-          </w:tcPr>
-          <w:p>
-            <w:pPr>
-              <w:pStyle w:val="Normal"/>
-              <w:jc w:val="left"/>
-              <w:pBdr>
-                <w:bottom w:val="none" w:sz="0" w:space="0" w:color="000000"/>
-                <w:top w:val="none" w:sz="0" w:space="0" w:color="000000"/>
-                <w:left w:val="none" w:sz="0" w:space="0" w:color="000000"/>
-                <w:right w:val="none" w:sz="0" w:space="0" w:color="000000"/>
-              </w:pBdr>
-              <w:spacing w:after="100" w:before="100" w:line="240"/>
-              <w:ind w:left="100" w:right="100" w:firstLine="0" w:firstLineChars="0"/>
-            </w:pPr>
-            <w:r>
-              <w:rPr>
-                <w:rFonts w:ascii="Arial" w:hAnsi="Arial" w:eastAsia="Arial" w:cs="Arial"/>
-                <w:i w:val="false"/>
-                <w:b w:val="false"/>
-                <w:u w:val="none"/>
-                <w:sz w:val="22"/>
-                <w:szCs w:val="22"/>
-                <w:color w:val="000000"/>
-              </w:rPr>
-              <w:t xml:space="preserve">0 / NaN%</w:t>
-            </w:r>
-          </w:p>
-        </w:tc>
-        <w:tc>
-          <w:tcPr>
-            <w:tcBorders>
-              <w:bottom w:val="none" w:sz="0" w:space="0" w:color="000000"/>
-              <w:top w:val="none" w:sz="0" w:space="0" w:color="000000"/>
-              <w:left w:val="none" w:sz="0" w:space="0" w:color="000000"/>
-              <w:right w:val="none" w:sz="0" w:space="0" w:color="000000"/>
-            </w:tcBorders>
-            <w:shd w:val="clear" w:color="auto" w:fill="FFFFFF"/>
-            <w:tcMar>
-              <w:top w:w="0" w:type="dxa"/>
-              <w:bottom w:w="0" w:type="dxa"/>
-              <w:left w:w="0" w:type="dxa"/>
-              <w:right w:w="0" w:type="dxa"/>
-            </w:tcMar>
-            <w:vAlign w:val="center"/>
-          </w:tcPr>
-          <w:p>
-            <w:pPr>
-              <w:pStyle w:val="Normal"/>
-              <w:jc w:val="left"/>
-              <w:pBdr>
-                <w:bottom w:val="none" w:sz="0" w:space="0" w:color="000000"/>
-                <w:top w:val="none" w:sz="0" w:space="0" w:color="000000"/>
-                <w:left w:val="none" w:sz="0" w:space="0" w:color="000000"/>
-                <w:right w:val="none" w:sz="0" w:space="0" w:color="000000"/>
-              </w:pBdr>
-              <w:spacing w:after="100" w:before="100" w:line="240"/>
-              <w:ind w:left="100" w:right="100" w:firstLine="0" w:firstLineChars="0"/>
-            </w:pPr>
-            <w:r>
-              <w:rPr>
-                <w:rFonts w:ascii="Arial" w:hAnsi="Arial" w:eastAsia="Arial" w:cs="Arial"/>
-                <w:i w:val="false"/>
-                <w:b w:val="false"/>
-                <w:u w:val="none"/>
-                <w:sz w:val="22"/>
-                <w:szCs w:val="22"/>
-                <w:color w:val="000000"/>
-              </w:rPr>
-              <w:t xml:space="preserve">0 / NaN%</w:t>
-            </w:r>
-          </w:p>
-        </w:tc>
-        <w:tc>
-          <w:tcPr>
-            <w:tcBorders>
-              <w:bottom w:val="none" w:sz="0" w:space="0" w:color="000000"/>
-              <w:top w:val="none" w:sz="0" w:space="0" w:color="000000"/>
-              <w:left w:val="none" w:sz="0" w:space="0" w:color="000000"/>
-              <w:right w:val="none" w:sz="0" w:space="0" w:color="000000"/>
-            </w:tcBorders>
-            <w:shd w:val="clear" w:color="auto" w:fill="FFFFFF"/>
-            <w:tcMar>
-              <w:top w:w="0" w:type="dxa"/>
-              <w:bottom w:w="0" w:type="dxa"/>
-              <w:left w:w="0" w:type="dxa"/>
-              <w:right w:w="0" w:type="dxa"/>
-            </w:tcMar>
-            <w:vAlign w:val="center"/>
-          </w:tcPr>
-          <w:p>
-            <w:pPr>
-              <w:pStyle w:val="Normal"/>
-              <w:jc w:val="left"/>
-              <w:pBdr>
-                <w:bottom w:val="none" w:sz="0" w:space="0" w:color="000000"/>
-                <w:top w:val="none" w:sz="0" w:space="0" w:color="000000"/>
-                <w:left w:val="none" w:sz="0" w:space="0" w:color="000000"/>
-                <w:right w:val="none" w:sz="0" w:space="0" w:color="000000"/>
-              </w:pBdr>
-              <w:spacing w:after="100" w:before="100" w:line="240"/>
-              <w:ind w:left="100" w:right="100" w:firstLine="0" w:firstLineChars="0"/>
-            </w:pPr>
-            <w:r>
-              <w:rPr>
-                <w:rFonts w:ascii="Arial" w:hAnsi="Arial" w:eastAsia="Arial" w:cs="Arial"/>
-                <w:i w:val="false"/>
-                <w:b w:val="false"/>
-                <w:u w:val="none"/>
-                <w:sz w:val="22"/>
-                <w:szCs w:val="22"/>
-                <w:color w:val="000000"/>
-              </w:rPr>
-              <w:t xml:space="preserve">0 / NaN%</w:t>
+              <w:t xml:space="preserve">0 / 0%</w:t>
+            </w:r>
+          </w:p>
+        </w:tc>
+        <w:tc>
+          <w:tcPr>
+            <w:tcBorders>
+              <w:bottom w:val="none" w:sz="0" w:space="0" w:color="000000"/>
+              <w:top w:val="none" w:sz="0" w:space="0" w:color="000000"/>
+              <w:left w:val="none" w:sz="0" w:space="0" w:color="000000"/>
+              <w:right w:val="none" w:sz="0" w:space="0" w:color="000000"/>
+            </w:tcBorders>
+            <w:shd w:val="clear" w:color="auto" w:fill="FFFFFF"/>
+            <w:tcMar>
+              <w:top w:w="0" w:type="dxa"/>
+              <w:bottom w:w="0" w:type="dxa"/>
+              <w:left w:w="0" w:type="dxa"/>
+              <w:right w:w="0" w:type="dxa"/>
+            </w:tcMar>
+            <w:vAlign w:val="center"/>
+          </w:tcPr>
+          <w:p>
+            <w:pPr>
+              <w:pStyle w:val="Normal"/>
+              <w:jc w:val="left"/>
+              <w:pBdr>
+                <w:bottom w:val="none" w:sz="0" w:space="0" w:color="000000"/>
+                <w:top w:val="none" w:sz="0" w:space="0" w:color="000000"/>
+                <w:left w:val="none" w:sz="0" w:space="0" w:color="000000"/>
+                <w:right w:val="none" w:sz="0" w:space="0" w:color="000000"/>
+              </w:pBdr>
+              <w:spacing w:after="100" w:before="100" w:line="240"/>
+              <w:ind w:left="100" w:right="100" w:firstLine="0" w:firstLineChars="0"/>
+            </w:pPr>
+            <w:r>
+              <w:rPr>
+                <w:rFonts w:ascii="Arial" w:hAnsi="Arial" w:eastAsia="Arial" w:cs="Arial"/>
+                <w:i w:val="false"/>
+                <w:b w:val="false"/>
+                <w:u w:val="none"/>
+                <w:sz w:val="22"/>
+                <w:szCs w:val="22"/>
+                <w:color w:val="000000"/>
+              </w:rPr>
+              <w:t xml:space="preserve">0 / 0%</w:t>
+            </w:r>
+          </w:p>
+        </w:tc>
+        <w:tc>
+          <w:tcPr>
+            <w:tcBorders>
+              <w:bottom w:val="none" w:sz="0" w:space="0" w:color="000000"/>
+              <w:top w:val="none" w:sz="0" w:space="0" w:color="000000"/>
+              <w:left w:val="none" w:sz="0" w:space="0" w:color="000000"/>
+              <w:right w:val="none" w:sz="0" w:space="0" w:color="000000"/>
+            </w:tcBorders>
+            <w:shd w:val="clear" w:color="auto" w:fill="FFFFFF"/>
+            <w:tcMar>
+              <w:top w:w="0" w:type="dxa"/>
+              <w:bottom w:w="0" w:type="dxa"/>
+              <w:left w:w="0" w:type="dxa"/>
+              <w:right w:w="0" w:type="dxa"/>
+            </w:tcMar>
+            <w:vAlign w:val="center"/>
+          </w:tcPr>
+          <w:p>
+            <w:pPr>
+              <w:pStyle w:val="Normal"/>
+              <w:jc w:val="left"/>
+              <w:pBdr>
+                <w:bottom w:val="none" w:sz="0" w:space="0" w:color="000000"/>
+                <w:top w:val="none" w:sz="0" w:space="0" w:color="000000"/>
+                <w:left w:val="none" w:sz="0" w:space="0" w:color="000000"/>
+                <w:right w:val="none" w:sz="0" w:space="0" w:color="000000"/>
+              </w:pBdr>
+              <w:spacing w:after="100" w:before="100" w:line="240"/>
+              <w:ind w:left="100" w:right="100" w:firstLine="0" w:firstLineChars="0"/>
+            </w:pPr>
+            <w:r>
+              <w:rPr>
+                <w:rFonts w:ascii="Arial" w:hAnsi="Arial" w:eastAsia="Arial" w:cs="Arial"/>
+                <w:i w:val="false"/>
+                <w:b w:val="false"/>
+                <w:u w:val="none"/>
+                <w:sz w:val="22"/>
+                <w:szCs w:val="22"/>
+                <w:color w:val="000000"/>
+              </w:rPr>
+              <w:t xml:space="preserve">0 / 0%</w:t>
+            </w:r>
+          </w:p>
+        </w:tc>
+        <w:tc>
+          <w:tcPr>
+            <w:tcBorders>
+              <w:bottom w:val="none" w:sz="0" w:space="0" w:color="000000"/>
+              <w:top w:val="none" w:sz="0" w:space="0" w:color="000000"/>
+              <w:left w:val="none" w:sz="0" w:space="0" w:color="000000"/>
+              <w:right w:val="none" w:sz="0" w:space="0" w:color="000000"/>
+            </w:tcBorders>
+            <w:shd w:val="clear" w:color="auto" w:fill="FFFFFF"/>
+            <w:tcMar>
+              <w:top w:w="0" w:type="dxa"/>
+              <w:bottom w:w="0" w:type="dxa"/>
+              <w:left w:w="0" w:type="dxa"/>
+              <w:right w:w="0" w:type="dxa"/>
+            </w:tcMar>
+            <w:vAlign w:val="center"/>
+          </w:tcPr>
+          <w:p>
+            <w:pPr>
+              <w:pStyle w:val="Normal"/>
+              <w:jc w:val="left"/>
+              <w:pBdr>
+                <w:bottom w:val="none" w:sz="0" w:space="0" w:color="000000"/>
+                <w:top w:val="none" w:sz="0" w:space="0" w:color="000000"/>
+                <w:left w:val="none" w:sz="0" w:space="0" w:color="000000"/>
+                <w:right w:val="none" w:sz="0" w:space="0" w:color="000000"/>
+              </w:pBdr>
+              <w:spacing w:after="100" w:before="100" w:line="240"/>
+              <w:ind w:left="100" w:right="100" w:firstLine="0" w:firstLineChars="0"/>
+            </w:pPr>
+            <w:r>
+              <w:rPr>
+                <w:rFonts w:ascii="Arial" w:hAnsi="Arial" w:eastAsia="Arial" w:cs="Arial"/>
+                <w:i w:val="false"/>
+                <w:b w:val="false"/>
+                <w:u w:val="none"/>
+                <w:sz w:val="22"/>
+                <w:szCs w:val="22"/>
+                <w:color w:val="000000"/>
+              </w:rPr>
+              <w:t xml:space="preserve">0 / 0%</w:t>
+            </w:r>
+          </w:p>
+        </w:tc>
+        <w:tc>
+          <w:tcPr>
+            <w:tcBorders>
+              <w:bottom w:val="none" w:sz="0" w:space="0" w:color="000000"/>
+              <w:top w:val="none" w:sz="0" w:space="0" w:color="000000"/>
+              <w:left w:val="none" w:sz="0" w:space="0" w:color="000000"/>
+              <w:right w:val="none" w:sz="0" w:space="0" w:color="000000"/>
+            </w:tcBorders>
+            <w:shd w:val="clear" w:color="auto" w:fill="FFFFFF"/>
+            <w:tcMar>
+              <w:top w:w="0" w:type="dxa"/>
+              <w:bottom w:w="0" w:type="dxa"/>
+              <w:left w:w="0" w:type="dxa"/>
+              <w:right w:w="0" w:type="dxa"/>
+            </w:tcMar>
+            <w:vAlign w:val="center"/>
+          </w:tcPr>
+          <w:p>
+            <w:pPr>
+              <w:pStyle w:val="Normal"/>
+              <w:jc w:val="left"/>
+              <w:pBdr>
+                <w:bottom w:val="none" w:sz="0" w:space="0" w:color="000000"/>
+                <w:top w:val="none" w:sz="0" w:space="0" w:color="000000"/>
+                <w:left w:val="none" w:sz="0" w:space="0" w:color="000000"/>
+                <w:right w:val="none" w:sz="0" w:space="0" w:color="000000"/>
+              </w:pBdr>
+              <w:spacing w:after="100" w:before="100" w:line="240"/>
+              <w:ind w:left="100" w:right="100" w:firstLine="0" w:firstLineChars="0"/>
+            </w:pPr>
+            <w:r>
+              <w:rPr>
+                <w:rFonts w:ascii="Arial" w:hAnsi="Arial" w:eastAsia="Arial" w:cs="Arial"/>
+                <w:i w:val="false"/>
+                <w:b w:val="false"/>
+                <w:u w:val="none"/>
+                <w:sz w:val="22"/>
+                <w:szCs w:val="22"/>
+                <w:color w:val="000000"/>
+              </w:rPr>
+              <w:t xml:space="preserve">0 / 0%</w:t>
+            </w:r>
+          </w:p>
+        </w:tc>
+        <w:tc>
+          <w:tcPr>
+            <w:tcBorders>
+              <w:bottom w:val="none" w:sz="0" w:space="0" w:color="000000"/>
+              <w:top w:val="none" w:sz="0" w:space="0" w:color="000000"/>
+              <w:left w:val="none" w:sz="0" w:space="0" w:color="000000"/>
+              <w:right w:val="none" w:sz="0" w:space="0" w:color="000000"/>
+            </w:tcBorders>
+            <w:shd w:val="clear" w:color="auto" w:fill="FFFFFF"/>
+            <w:tcMar>
+              <w:top w:w="0" w:type="dxa"/>
+              <w:bottom w:w="0" w:type="dxa"/>
+              <w:left w:w="0" w:type="dxa"/>
+              <w:right w:w="0" w:type="dxa"/>
+            </w:tcMar>
+            <w:vAlign w:val="center"/>
+          </w:tcPr>
+          <w:p>
+            <w:pPr>
+              <w:pStyle w:val="Normal"/>
+              <w:jc w:val="left"/>
+              <w:pBdr>
+                <w:bottom w:val="none" w:sz="0" w:space="0" w:color="000000"/>
+                <w:top w:val="none" w:sz="0" w:space="0" w:color="000000"/>
+                <w:left w:val="none" w:sz="0" w:space="0" w:color="000000"/>
+                <w:right w:val="none" w:sz="0" w:space="0" w:color="000000"/>
+              </w:pBdr>
+              <w:spacing w:after="100" w:before="100" w:line="240"/>
+              <w:ind w:left="100" w:right="100" w:firstLine="0" w:firstLineChars="0"/>
+            </w:pPr>
+            <w:r>
+              <w:rPr>
+                <w:rFonts w:ascii="Arial" w:hAnsi="Arial" w:eastAsia="Arial" w:cs="Arial"/>
+                <w:i w:val="false"/>
+                <w:b w:val="false"/>
+                <w:u w:val="none"/>
+                <w:sz w:val="22"/>
+                <w:szCs w:val="22"/>
+                <w:color w:val="000000"/>
+              </w:rPr>
+              <w:t xml:space="preserve">0 / 0%</w:t>
+            </w:r>
+          </w:p>
+        </w:tc>
+        <w:tc>
+          <w:tcPr>
+            <w:tcBorders>
+              <w:bottom w:val="none" w:sz="0" w:space="0" w:color="000000"/>
+              <w:top w:val="none" w:sz="0" w:space="0" w:color="000000"/>
+              <w:left w:val="none" w:sz="0" w:space="0" w:color="000000"/>
+              <w:right w:val="none" w:sz="0" w:space="0" w:color="000000"/>
+            </w:tcBorders>
+            <w:shd w:val="clear" w:color="auto" w:fill="FFFFFF"/>
+            <w:tcMar>
+              <w:top w:w="0" w:type="dxa"/>
+              <w:bottom w:w="0" w:type="dxa"/>
+              <w:left w:w="0" w:type="dxa"/>
+              <w:right w:w="0" w:type="dxa"/>
+            </w:tcMar>
+            <w:vAlign w:val="center"/>
+          </w:tcPr>
+          <w:p>
+            <w:pPr>
+              <w:pStyle w:val="Normal"/>
+              <w:jc w:val="left"/>
+              <w:pBdr>
+                <w:bottom w:val="none" w:sz="0" w:space="0" w:color="000000"/>
+                <w:top w:val="none" w:sz="0" w:space="0" w:color="000000"/>
+                <w:left w:val="none" w:sz="0" w:space="0" w:color="000000"/>
+                <w:right w:val="none" w:sz="0" w:space="0" w:color="000000"/>
+              </w:pBdr>
+              <w:spacing w:after="100" w:before="100" w:line="240"/>
+              <w:ind w:left="100" w:right="100" w:firstLine="0" w:firstLineChars="0"/>
+            </w:pPr>
+            <w:r>
+              <w:rPr>
+                <w:rFonts w:ascii="Arial" w:hAnsi="Arial" w:eastAsia="Arial" w:cs="Arial"/>
+                <w:i w:val="false"/>
+                <w:b w:val="false"/>
+                <w:u w:val="none"/>
+                <w:sz w:val="22"/>
+                <w:szCs w:val="22"/>
+                <w:color w:val="000000"/>
+              </w:rPr>
+              <w:t xml:space="preserve">0 / 0%</w:t>
             </w:r>
           </w:p>
         </w:tc>
@@ -3697,271 +3697,271 @@
                 <w:szCs w:val="22"/>
                 <w:color w:val="000000"/>
               </w:rPr>
-              <w:t xml:space="preserve">22 / 100%</w:t>
-            </w:r>
-          </w:p>
-        </w:tc>
-        <w:tc>
-          <w:tcPr>
-            <w:tcBorders>
-              <w:bottom w:val="none" w:sz="0" w:space="0" w:color="000000"/>
-              <w:top w:val="none" w:sz="0" w:space="0" w:color="000000"/>
-              <w:left w:val="none" w:sz="0" w:space="0" w:color="000000"/>
-              <w:right w:val="none" w:sz="0" w:space="0" w:color="000000"/>
-            </w:tcBorders>
-            <w:shd w:val="clear" w:color="auto" w:fill="FFFFFF"/>
-            <w:tcMar>
-              <w:top w:w="0" w:type="dxa"/>
-              <w:bottom w:w="0" w:type="dxa"/>
-              <w:left w:w="0" w:type="dxa"/>
-              <w:right w:w="0" w:type="dxa"/>
-            </w:tcMar>
-            <w:vAlign w:val="center"/>
-          </w:tcPr>
-          <w:p>
-            <w:pPr>
-              <w:pStyle w:val="Normal"/>
-              <w:jc w:val="left"/>
-              <w:pBdr>
-                <w:bottom w:val="none" w:sz="0" w:space="0" w:color="000000"/>
-                <w:top w:val="none" w:sz="0" w:space="0" w:color="000000"/>
-                <w:left w:val="none" w:sz="0" w:space="0" w:color="000000"/>
-                <w:right w:val="none" w:sz="0" w:space="0" w:color="000000"/>
-              </w:pBdr>
-              <w:spacing w:after="100" w:before="100" w:line="240"/>
-              <w:ind w:left="100" w:right="100" w:firstLine="0" w:firstLineChars="0"/>
-            </w:pPr>
-            <w:r>
-              <w:rPr>
-                <w:rFonts w:ascii="Arial" w:hAnsi="Arial" w:eastAsia="Arial" w:cs="Arial"/>
-                <w:i w:val="false"/>
-                <w:b w:val="false"/>
-                <w:u w:val="none"/>
-                <w:sz w:val="22"/>
-                <w:szCs w:val="22"/>
-                <w:color w:val="000000"/>
-              </w:rPr>
-              <w:t xml:space="preserve">1 / 100%</w:t>
-            </w:r>
-          </w:p>
-        </w:tc>
-        <w:tc>
-          <w:tcPr>
-            <w:tcBorders>
-              <w:bottom w:val="none" w:sz="0" w:space="0" w:color="000000"/>
-              <w:top w:val="none" w:sz="0" w:space="0" w:color="000000"/>
-              <w:left w:val="none" w:sz="0" w:space="0" w:color="000000"/>
-              <w:right w:val="none" w:sz="0" w:space="0" w:color="000000"/>
-            </w:tcBorders>
-            <w:shd w:val="clear" w:color="auto" w:fill="FFFFFF"/>
-            <w:tcMar>
-              <w:top w:w="0" w:type="dxa"/>
-              <w:bottom w:w="0" w:type="dxa"/>
-              <w:left w:w="0" w:type="dxa"/>
-              <w:right w:w="0" w:type="dxa"/>
-            </w:tcMar>
-            <w:vAlign w:val="center"/>
-          </w:tcPr>
-          <w:p>
-            <w:pPr>
-              <w:pStyle w:val="Normal"/>
-              <w:jc w:val="left"/>
-              <w:pBdr>
-                <w:bottom w:val="none" w:sz="0" w:space="0" w:color="000000"/>
-                <w:top w:val="none" w:sz="0" w:space="0" w:color="000000"/>
-                <w:left w:val="none" w:sz="0" w:space="0" w:color="000000"/>
-                <w:right w:val="none" w:sz="0" w:space="0" w:color="000000"/>
-              </w:pBdr>
-              <w:spacing w:after="100" w:before="100" w:line="240"/>
-              <w:ind w:left="100" w:right="100" w:firstLine="0" w:firstLineChars="0"/>
-            </w:pPr>
-            <w:r>
-              <w:rPr>
-                <w:rFonts w:ascii="Arial" w:hAnsi="Arial" w:eastAsia="Arial" w:cs="Arial"/>
-                <w:i w:val="false"/>
-                <w:b w:val="false"/>
-                <w:u w:val="none"/>
-                <w:sz w:val="22"/>
-                <w:szCs w:val="22"/>
-                <w:color w:val="000000"/>
-              </w:rPr>
-              <w:t xml:space="preserve">0 / NaN%</w:t>
-            </w:r>
-          </w:p>
-        </w:tc>
-        <w:tc>
-          <w:tcPr>
-            <w:tcBorders>
-              <w:bottom w:val="none" w:sz="0" w:space="0" w:color="000000"/>
-              <w:top w:val="none" w:sz="0" w:space="0" w:color="000000"/>
-              <w:left w:val="none" w:sz="0" w:space="0" w:color="000000"/>
-              <w:right w:val="none" w:sz="0" w:space="0" w:color="000000"/>
-            </w:tcBorders>
-            <w:shd w:val="clear" w:color="auto" w:fill="FFFFFF"/>
-            <w:tcMar>
-              <w:top w:w="0" w:type="dxa"/>
-              <w:bottom w:w="0" w:type="dxa"/>
-              <w:left w:w="0" w:type="dxa"/>
-              <w:right w:w="0" w:type="dxa"/>
-            </w:tcMar>
-            <w:vAlign w:val="center"/>
-          </w:tcPr>
-          <w:p>
-            <w:pPr>
-              <w:pStyle w:val="Normal"/>
-              <w:jc w:val="left"/>
-              <w:pBdr>
-                <w:bottom w:val="none" w:sz="0" w:space="0" w:color="000000"/>
-                <w:top w:val="none" w:sz="0" w:space="0" w:color="000000"/>
-                <w:left w:val="none" w:sz="0" w:space="0" w:color="000000"/>
-                <w:right w:val="none" w:sz="0" w:space="0" w:color="000000"/>
-              </w:pBdr>
-              <w:spacing w:after="100" w:before="100" w:line="240"/>
-              <w:ind w:left="100" w:right="100" w:firstLine="0" w:firstLineChars="0"/>
-            </w:pPr>
-            <w:r>
-              <w:rPr>
-                <w:rFonts w:ascii="Arial" w:hAnsi="Arial" w:eastAsia="Arial" w:cs="Arial"/>
-                <w:i w:val="false"/>
-                <w:b w:val="false"/>
-                <w:u w:val="none"/>
-                <w:sz w:val="22"/>
-                <w:szCs w:val="22"/>
-                <w:color w:val="000000"/>
-              </w:rPr>
-              <w:t xml:space="preserve">0 / NaN%</w:t>
-            </w:r>
-          </w:p>
-        </w:tc>
-        <w:tc>
-          <w:tcPr>
-            <w:tcBorders>
-              <w:bottom w:val="none" w:sz="0" w:space="0" w:color="000000"/>
-              <w:top w:val="none" w:sz="0" w:space="0" w:color="000000"/>
-              <w:left w:val="none" w:sz="0" w:space="0" w:color="000000"/>
-              <w:right w:val="none" w:sz="0" w:space="0" w:color="000000"/>
-            </w:tcBorders>
-            <w:shd w:val="clear" w:color="auto" w:fill="FFFFFF"/>
-            <w:tcMar>
-              <w:top w:w="0" w:type="dxa"/>
-              <w:bottom w:w="0" w:type="dxa"/>
-              <w:left w:w="0" w:type="dxa"/>
-              <w:right w:w="0" w:type="dxa"/>
-            </w:tcMar>
-            <w:vAlign w:val="center"/>
-          </w:tcPr>
-          <w:p>
-            <w:pPr>
-              <w:pStyle w:val="Normal"/>
-              <w:jc w:val="left"/>
-              <w:pBdr>
-                <w:bottom w:val="none" w:sz="0" w:space="0" w:color="000000"/>
-                <w:top w:val="none" w:sz="0" w:space="0" w:color="000000"/>
-                <w:left w:val="none" w:sz="0" w:space="0" w:color="000000"/>
-                <w:right w:val="none" w:sz="0" w:space="0" w:color="000000"/>
-              </w:pBdr>
-              <w:spacing w:after="100" w:before="100" w:line="240"/>
-              <w:ind w:left="100" w:right="100" w:firstLine="0" w:firstLineChars="0"/>
-            </w:pPr>
-            <w:r>
-              <w:rPr>
-                <w:rFonts w:ascii="Arial" w:hAnsi="Arial" w:eastAsia="Arial" w:cs="Arial"/>
-                <w:i w:val="false"/>
-                <w:b w:val="false"/>
-                <w:u w:val="none"/>
-                <w:sz w:val="22"/>
-                <w:szCs w:val="22"/>
-                <w:color w:val="000000"/>
-              </w:rPr>
-              <w:t xml:space="preserve">0 / NaN%</w:t>
-            </w:r>
-          </w:p>
-        </w:tc>
-        <w:tc>
-          <w:tcPr>
-            <w:tcBorders>
-              <w:bottom w:val="none" w:sz="0" w:space="0" w:color="000000"/>
-              <w:top w:val="none" w:sz="0" w:space="0" w:color="000000"/>
-              <w:left w:val="none" w:sz="0" w:space="0" w:color="000000"/>
-              <w:right w:val="none" w:sz="0" w:space="0" w:color="000000"/>
-            </w:tcBorders>
-            <w:shd w:val="clear" w:color="auto" w:fill="FFFFFF"/>
-            <w:tcMar>
-              <w:top w:w="0" w:type="dxa"/>
-              <w:bottom w:w="0" w:type="dxa"/>
-              <w:left w:w="0" w:type="dxa"/>
-              <w:right w:w="0" w:type="dxa"/>
-            </w:tcMar>
-            <w:vAlign w:val="center"/>
-          </w:tcPr>
-          <w:p>
-            <w:pPr>
-              <w:pStyle w:val="Normal"/>
-              <w:jc w:val="left"/>
-              <w:pBdr>
-                <w:bottom w:val="none" w:sz="0" w:space="0" w:color="000000"/>
-                <w:top w:val="none" w:sz="0" w:space="0" w:color="000000"/>
-                <w:left w:val="none" w:sz="0" w:space="0" w:color="000000"/>
-                <w:right w:val="none" w:sz="0" w:space="0" w:color="000000"/>
-              </w:pBdr>
-              <w:spacing w:after="100" w:before="100" w:line="240"/>
-              <w:ind w:left="100" w:right="100" w:firstLine="0" w:firstLineChars="0"/>
-            </w:pPr>
-            <w:r>
-              <w:rPr>
-                <w:rFonts w:ascii="Arial" w:hAnsi="Arial" w:eastAsia="Arial" w:cs="Arial"/>
-                <w:i w:val="false"/>
-                <w:b w:val="false"/>
-                <w:u w:val="none"/>
-                <w:sz w:val="22"/>
-                <w:szCs w:val="22"/>
-                <w:color w:val="000000"/>
-              </w:rPr>
-              <w:t xml:space="preserve">0 / NaN%</w:t>
-            </w:r>
-          </w:p>
-        </w:tc>
-        <w:tc>
-          <w:tcPr>
-            <w:tcBorders>
-              <w:bottom w:val="none" w:sz="0" w:space="0" w:color="000000"/>
-              <w:top w:val="none" w:sz="0" w:space="0" w:color="000000"/>
-              <w:left w:val="none" w:sz="0" w:space="0" w:color="000000"/>
-              <w:right w:val="none" w:sz="0" w:space="0" w:color="000000"/>
-            </w:tcBorders>
-            <w:shd w:val="clear" w:color="auto" w:fill="FFFFFF"/>
-            <w:tcMar>
-              <w:top w:w="0" w:type="dxa"/>
-              <w:bottom w:w="0" w:type="dxa"/>
-              <w:left w:w="0" w:type="dxa"/>
-              <w:right w:w="0" w:type="dxa"/>
-            </w:tcMar>
-            <w:vAlign w:val="center"/>
-          </w:tcPr>
-          <w:p>
-            <w:pPr>
-              <w:pStyle w:val="Normal"/>
-              <w:jc w:val="left"/>
-              <w:pBdr>
-                <w:bottom w:val="none" w:sz="0" w:space="0" w:color="000000"/>
-                <w:top w:val="none" w:sz="0" w:space="0" w:color="000000"/>
-                <w:left w:val="none" w:sz="0" w:space="0" w:color="000000"/>
-                <w:right w:val="none" w:sz="0" w:space="0" w:color="000000"/>
-              </w:pBdr>
-              <w:spacing w:after="100" w:before="100" w:line="240"/>
-              <w:ind w:left="100" w:right="100" w:firstLine="0" w:firstLineChars="0"/>
-            </w:pPr>
-            <w:r>
-              <w:rPr>
-                <w:rFonts w:ascii="Arial" w:hAnsi="Arial" w:eastAsia="Arial" w:cs="Arial"/>
-                <w:i w:val="false"/>
-                <w:b w:val="false"/>
-                <w:u w:val="none"/>
-                <w:sz w:val="22"/>
-                <w:szCs w:val="22"/>
-                <w:color w:val="000000"/>
-              </w:rPr>
-              <w:t xml:space="preserve">0 / NaN%</w:t>
+              <w:t xml:space="preserve">22 / 36.7%</w:t>
+            </w:r>
+          </w:p>
+        </w:tc>
+        <w:tc>
+          <w:tcPr>
+            <w:tcBorders>
+              <w:bottom w:val="none" w:sz="0" w:space="0" w:color="000000"/>
+              <w:top w:val="none" w:sz="0" w:space="0" w:color="000000"/>
+              <w:left w:val="none" w:sz="0" w:space="0" w:color="000000"/>
+              <w:right w:val="none" w:sz="0" w:space="0" w:color="000000"/>
+            </w:tcBorders>
+            <w:shd w:val="clear" w:color="auto" w:fill="FFFFFF"/>
+            <w:tcMar>
+              <w:top w:w="0" w:type="dxa"/>
+              <w:bottom w:w="0" w:type="dxa"/>
+              <w:left w:w="0" w:type="dxa"/>
+              <w:right w:w="0" w:type="dxa"/>
+            </w:tcMar>
+            <w:vAlign w:val="center"/>
+          </w:tcPr>
+          <w:p>
+            <w:pPr>
+              <w:pStyle w:val="Normal"/>
+              <w:jc w:val="left"/>
+              <w:pBdr>
+                <w:bottom w:val="none" w:sz="0" w:space="0" w:color="000000"/>
+                <w:top w:val="none" w:sz="0" w:space="0" w:color="000000"/>
+                <w:left w:val="none" w:sz="0" w:space="0" w:color="000000"/>
+                <w:right w:val="none" w:sz="0" w:space="0" w:color="000000"/>
+              </w:pBdr>
+              <w:spacing w:after="100" w:before="100" w:line="240"/>
+              <w:ind w:left="100" w:right="100" w:firstLine="0" w:firstLineChars="0"/>
+            </w:pPr>
+            <w:r>
+              <w:rPr>
+                <w:rFonts w:ascii="Arial" w:hAnsi="Arial" w:eastAsia="Arial" w:cs="Arial"/>
+                <w:i w:val="false"/>
+                <w:b w:val="false"/>
+                <w:u w:val="none"/>
+                <w:sz w:val="22"/>
+                <w:szCs w:val="22"/>
+                <w:color w:val="000000"/>
+              </w:rPr>
+              <w:t xml:space="preserve">1 / 1.7%</w:t>
+            </w:r>
+          </w:p>
+        </w:tc>
+        <w:tc>
+          <w:tcPr>
+            <w:tcBorders>
+              <w:bottom w:val="none" w:sz="0" w:space="0" w:color="000000"/>
+              <w:top w:val="none" w:sz="0" w:space="0" w:color="000000"/>
+              <w:left w:val="none" w:sz="0" w:space="0" w:color="000000"/>
+              <w:right w:val="none" w:sz="0" w:space="0" w:color="000000"/>
+            </w:tcBorders>
+            <w:shd w:val="clear" w:color="auto" w:fill="FFFFFF"/>
+            <w:tcMar>
+              <w:top w:w="0" w:type="dxa"/>
+              <w:bottom w:w="0" w:type="dxa"/>
+              <w:left w:w="0" w:type="dxa"/>
+              <w:right w:w="0" w:type="dxa"/>
+            </w:tcMar>
+            <w:vAlign w:val="center"/>
+          </w:tcPr>
+          <w:p>
+            <w:pPr>
+              <w:pStyle w:val="Normal"/>
+              <w:jc w:val="left"/>
+              <w:pBdr>
+                <w:bottom w:val="none" w:sz="0" w:space="0" w:color="000000"/>
+                <w:top w:val="none" w:sz="0" w:space="0" w:color="000000"/>
+                <w:left w:val="none" w:sz="0" w:space="0" w:color="000000"/>
+                <w:right w:val="none" w:sz="0" w:space="0" w:color="000000"/>
+              </w:pBdr>
+              <w:spacing w:after="100" w:before="100" w:line="240"/>
+              <w:ind w:left="100" w:right="100" w:firstLine="0" w:firstLineChars="0"/>
+            </w:pPr>
+            <w:r>
+              <w:rPr>
+                <w:rFonts w:ascii="Arial" w:hAnsi="Arial" w:eastAsia="Arial" w:cs="Arial"/>
+                <w:i w:val="false"/>
+                <w:b w:val="false"/>
+                <w:u w:val="none"/>
+                <w:sz w:val="22"/>
+                <w:szCs w:val="22"/>
+                <w:color w:val="000000"/>
+              </w:rPr>
+              <w:t xml:space="preserve">0 / 0%</w:t>
+            </w:r>
+          </w:p>
+        </w:tc>
+        <w:tc>
+          <w:tcPr>
+            <w:tcBorders>
+              <w:bottom w:val="none" w:sz="0" w:space="0" w:color="000000"/>
+              <w:top w:val="none" w:sz="0" w:space="0" w:color="000000"/>
+              <w:left w:val="none" w:sz="0" w:space="0" w:color="000000"/>
+              <w:right w:val="none" w:sz="0" w:space="0" w:color="000000"/>
+            </w:tcBorders>
+            <w:shd w:val="clear" w:color="auto" w:fill="FFFFFF"/>
+            <w:tcMar>
+              <w:top w:w="0" w:type="dxa"/>
+              <w:bottom w:w="0" w:type="dxa"/>
+              <w:left w:w="0" w:type="dxa"/>
+              <w:right w:w="0" w:type="dxa"/>
+            </w:tcMar>
+            <w:vAlign w:val="center"/>
+          </w:tcPr>
+          <w:p>
+            <w:pPr>
+              <w:pStyle w:val="Normal"/>
+              <w:jc w:val="left"/>
+              <w:pBdr>
+                <w:bottom w:val="none" w:sz="0" w:space="0" w:color="000000"/>
+                <w:top w:val="none" w:sz="0" w:space="0" w:color="000000"/>
+                <w:left w:val="none" w:sz="0" w:space="0" w:color="000000"/>
+                <w:right w:val="none" w:sz="0" w:space="0" w:color="000000"/>
+              </w:pBdr>
+              <w:spacing w:after="100" w:before="100" w:line="240"/>
+              <w:ind w:left="100" w:right="100" w:firstLine="0" w:firstLineChars="0"/>
+            </w:pPr>
+            <w:r>
+              <w:rPr>
+                <w:rFonts w:ascii="Arial" w:hAnsi="Arial" w:eastAsia="Arial" w:cs="Arial"/>
+                <w:i w:val="false"/>
+                <w:b w:val="false"/>
+                <w:u w:val="none"/>
+                <w:sz w:val="22"/>
+                <w:szCs w:val="22"/>
+                <w:color w:val="000000"/>
+              </w:rPr>
+              <w:t xml:space="preserve">0 / 0%</w:t>
+            </w:r>
+          </w:p>
+        </w:tc>
+        <w:tc>
+          <w:tcPr>
+            <w:tcBorders>
+              <w:bottom w:val="none" w:sz="0" w:space="0" w:color="000000"/>
+              <w:top w:val="none" w:sz="0" w:space="0" w:color="000000"/>
+              <w:left w:val="none" w:sz="0" w:space="0" w:color="000000"/>
+              <w:right w:val="none" w:sz="0" w:space="0" w:color="000000"/>
+            </w:tcBorders>
+            <w:shd w:val="clear" w:color="auto" w:fill="FFFFFF"/>
+            <w:tcMar>
+              <w:top w:w="0" w:type="dxa"/>
+              <w:bottom w:w="0" w:type="dxa"/>
+              <w:left w:w="0" w:type="dxa"/>
+              <w:right w:w="0" w:type="dxa"/>
+            </w:tcMar>
+            <w:vAlign w:val="center"/>
+          </w:tcPr>
+          <w:p>
+            <w:pPr>
+              <w:pStyle w:val="Normal"/>
+              <w:jc w:val="left"/>
+              <w:pBdr>
+                <w:bottom w:val="none" w:sz="0" w:space="0" w:color="000000"/>
+                <w:top w:val="none" w:sz="0" w:space="0" w:color="000000"/>
+                <w:left w:val="none" w:sz="0" w:space="0" w:color="000000"/>
+                <w:right w:val="none" w:sz="0" w:space="0" w:color="000000"/>
+              </w:pBdr>
+              <w:spacing w:after="100" w:before="100" w:line="240"/>
+              <w:ind w:left="100" w:right="100" w:firstLine="0" w:firstLineChars="0"/>
+            </w:pPr>
+            <w:r>
+              <w:rPr>
+                <w:rFonts w:ascii="Arial" w:hAnsi="Arial" w:eastAsia="Arial" w:cs="Arial"/>
+                <w:i w:val="false"/>
+                <w:b w:val="false"/>
+                <w:u w:val="none"/>
+                <w:sz w:val="22"/>
+                <w:szCs w:val="22"/>
+                <w:color w:val="000000"/>
+              </w:rPr>
+              <w:t xml:space="preserve">0 / 0%</w:t>
+            </w:r>
+          </w:p>
+        </w:tc>
+        <w:tc>
+          <w:tcPr>
+            <w:tcBorders>
+              <w:bottom w:val="none" w:sz="0" w:space="0" w:color="000000"/>
+              <w:top w:val="none" w:sz="0" w:space="0" w:color="000000"/>
+              <w:left w:val="none" w:sz="0" w:space="0" w:color="000000"/>
+              <w:right w:val="none" w:sz="0" w:space="0" w:color="000000"/>
+            </w:tcBorders>
+            <w:shd w:val="clear" w:color="auto" w:fill="FFFFFF"/>
+            <w:tcMar>
+              <w:top w:w="0" w:type="dxa"/>
+              <w:bottom w:w="0" w:type="dxa"/>
+              <w:left w:w="0" w:type="dxa"/>
+              <w:right w:w="0" w:type="dxa"/>
+            </w:tcMar>
+            <w:vAlign w:val="center"/>
+          </w:tcPr>
+          <w:p>
+            <w:pPr>
+              <w:pStyle w:val="Normal"/>
+              <w:jc w:val="left"/>
+              <w:pBdr>
+                <w:bottom w:val="none" w:sz="0" w:space="0" w:color="000000"/>
+                <w:top w:val="none" w:sz="0" w:space="0" w:color="000000"/>
+                <w:left w:val="none" w:sz="0" w:space="0" w:color="000000"/>
+                <w:right w:val="none" w:sz="0" w:space="0" w:color="000000"/>
+              </w:pBdr>
+              <w:spacing w:after="100" w:before="100" w:line="240"/>
+              <w:ind w:left="100" w:right="100" w:firstLine="0" w:firstLineChars="0"/>
+            </w:pPr>
+            <w:r>
+              <w:rPr>
+                <w:rFonts w:ascii="Arial" w:hAnsi="Arial" w:eastAsia="Arial" w:cs="Arial"/>
+                <w:i w:val="false"/>
+                <w:b w:val="false"/>
+                <w:u w:val="none"/>
+                <w:sz w:val="22"/>
+                <w:szCs w:val="22"/>
+                <w:color w:val="000000"/>
+              </w:rPr>
+              <w:t xml:space="preserve">0 / 0%</w:t>
+            </w:r>
+          </w:p>
+        </w:tc>
+        <w:tc>
+          <w:tcPr>
+            <w:tcBorders>
+              <w:bottom w:val="none" w:sz="0" w:space="0" w:color="000000"/>
+              <w:top w:val="none" w:sz="0" w:space="0" w:color="000000"/>
+              <w:left w:val="none" w:sz="0" w:space="0" w:color="000000"/>
+              <w:right w:val="none" w:sz="0" w:space="0" w:color="000000"/>
+            </w:tcBorders>
+            <w:shd w:val="clear" w:color="auto" w:fill="FFFFFF"/>
+            <w:tcMar>
+              <w:top w:w="0" w:type="dxa"/>
+              <w:bottom w:w="0" w:type="dxa"/>
+              <w:left w:w="0" w:type="dxa"/>
+              <w:right w:w="0" w:type="dxa"/>
+            </w:tcMar>
+            <w:vAlign w:val="center"/>
+          </w:tcPr>
+          <w:p>
+            <w:pPr>
+              <w:pStyle w:val="Normal"/>
+              <w:jc w:val="left"/>
+              <w:pBdr>
+                <w:bottom w:val="none" w:sz="0" w:space="0" w:color="000000"/>
+                <w:top w:val="none" w:sz="0" w:space="0" w:color="000000"/>
+                <w:left w:val="none" w:sz="0" w:space="0" w:color="000000"/>
+                <w:right w:val="none" w:sz="0" w:space="0" w:color="000000"/>
+              </w:pBdr>
+              <w:spacing w:after="100" w:before="100" w:line="240"/>
+              <w:ind w:left="100" w:right="100" w:firstLine="0" w:firstLineChars="0"/>
+            </w:pPr>
+            <w:r>
+              <w:rPr>
+                <w:rFonts w:ascii="Arial" w:hAnsi="Arial" w:eastAsia="Arial" w:cs="Arial"/>
+                <w:i w:val="false"/>
+                <w:b w:val="false"/>
+                <w:u w:val="none"/>
+                <w:sz w:val="22"/>
+                <w:szCs w:val="22"/>
+                <w:color w:val="000000"/>
+              </w:rPr>
+              <w:t xml:space="preserve">0 / 0%</w:t>
             </w:r>
           </w:p>
         </w:tc>
@@ -4055,7 +4055,7 @@
                 <w:szCs w:val="22"/>
                 <w:color w:val="000000"/>
               </w:rPr>
-              <w:t xml:space="preserve">9 / 100%</w:t>
+              <w:t xml:space="preserve">9 / 15%</w:t>
             </w:r>
           </w:p>
         </w:tc>
@@ -4099,7 +4099,7 @@
                 <w:szCs w:val="22"/>
                 <w:color w:val="000000"/>
               </w:rPr>
-              <w:t xml:space="preserve">3 / 100%</w:t>
+              <w:t xml:space="preserve">3 / 5%</w:t>
             </w:r>
           </w:p>
         </w:tc>
@@ -4143,7 +4143,7 @@
                 <w:szCs w:val="22"/>
                 <w:color w:val="000000"/>
               </w:rPr>
-              <w:t xml:space="preserve">0 / NaN%</w:t>
+              <w:t xml:space="preserve">0 / 0%</w:t>
             </w:r>
           </w:p>
         </w:tc>
@@ -4187,7 +4187,7 @@
                 <w:szCs w:val="22"/>
                 <w:color w:val="000000"/>
               </w:rPr>
-              <w:t xml:space="preserve">2 / 100%</w:t>
+              <w:t xml:space="preserve">2 / 3.3%</w:t>
             </w:r>
           </w:p>
         </w:tc>
@@ -4231,7 +4231,7 @@
                 <w:szCs w:val="22"/>
                 <w:color w:val="000000"/>
               </w:rPr>
-              <w:t xml:space="preserve">0 / NaN%</w:t>
+              <w:t xml:space="preserve">0 / 0%</w:t>
             </w:r>
           </w:p>
         </w:tc>
@@ -4275,7 +4275,7 @@
                 <w:szCs w:val="22"/>
                 <w:color w:val="000000"/>
               </w:rPr>
-              <w:t xml:space="preserve">0 / NaN%</w:t>
+              <w:t xml:space="preserve">0 / 0%</w:t>
             </w:r>
           </w:p>
         </w:tc>
@@ -4319,7 +4319,7 @@
                 <w:szCs w:val="22"/>
                 <w:color w:val="000000"/>
               </w:rPr>
-              <w:t xml:space="preserve">2 / 100%</w:t>
+              <w:t xml:space="preserve">2 / 3.3%</w:t>
             </w:r>
           </w:p>
         </w:tc>

</xml_diff>